<commit_message>
Finalizing Project + Documentation
</commit_message>
<xml_diff>
--- a/CavallaroAngelo/Projektdokumentation.docx
+++ b/CavallaroAngelo/Projektdokumentation.docx
@@ -408,7 +408,7 @@
           <w:r>
             <w:fldChar w:fldCharType="separate"/>
           </w:r>
-          <w:hyperlink w:anchor="_Toc28524105" w:history="1">
+          <w:hyperlink w:anchor="_Toc29224175" w:history="1">
             <w:r>
               <w:rPr>
                 <w:rStyle w:val="Hyperlink"/>
@@ -435,7 +435,7 @@
                 <w:noProof/>
                 <w:webHidden/>
               </w:rPr>
-              <w:instrText xml:space="preserve"> PAGEREF _Toc28524105 \h </w:instrText>
+              <w:instrText xml:space="preserve"> PAGEREF _Toc29224175 \h </w:instrText>
             </w:r>
             <w:r>
               <w:rPr>
@@ -478,7 +478,7 @@
               <w:lang w:eastAsia="de-DE"/>
             </w:rPr>
           </w:pPr>
-          <w:hyperlink w:anchor="_Toc28524106" w:history="1">
+          <w:hyperlink w:anchor="_Toc29224176" w:history="1">
             <w:r>
               <w:rPr>
                 <w:rStyle w:val="Hyperlink"/>
@@ -505,7 +505,7 @@
                 <w:noProof/>
                 <w:webHidden/>
               </w:rPr>
-              <w:instrText xml:space="preserve"> PAGEREF _Toc28524106 \h </w:instrText>
+              <w:instrText xml:space="preserve"> PAGEREF _Toc29224176 \h </w:instrText>
             </w:r>
             <w:r>
               <w:rPr>
@@ -548,7 +548,7 @@
               <w:lang w:eastAsia="de-DE"/>
             </w:rPr>
           </w:pPr>
-          <w:hyperlink w:anchor="_Toc28524107" w:history="1">
+          <w:hyperlink w:anchor="_Toc29224177" w:history="1">
             <w:r>
               <w:rPr>
                 <w:rStyle w:val="Hyperlink"/>
@@ -575,7 +575,7 @@
                 <w:noProof/>
                 <w:webHidden/>
               </w:rPr>
-              <w:instrText xml:space="preserve"> PAGEREF _Toc28524107 \h </w:instrText>
+              <w:instrText xml:space="preserve"> PAGEREF _Toc29224177 \h </w:instrText>
             </w:r>
             <w:r>
               <w:rPr>
@@ -619,7 +619,7 @@
               <w:lang w:eastAsia="de-DE"/>
             </w:rPr>
           </w:pPr>
-          <w:hyperlink w:anchor="_Toc28524108" w:history="1">
+          <w:hyperlink w:anchor="_Toc29224178" w:history="1">
             <w:r>
               <w:rPr>
                 <w:rStyle w:val="Hyperlink"/>
@@ -661,7 +661,7 @@
                 <w:noProof/>
                 <w:webHidden/>
               </w:rPr>
-              <w:instrText xml:space="preserve"> PAGEREF _Toc28524108 \h </w:instrText>
+              <w:instrText xml:space="preserve"> PAGEREF _Toc29224178 \h </w:instrText>
             </w:r>
             <w:r>
               <w:rPr>
@@ -705,7 +705,7 @@
               <w:lang w:eastAsia="de-DE"/>
             </w:rPr>
           </w:pPr>
-          <w:hyperlink w:anchor="_Toc28524109" w:history="1">
+          <w:hyperlink w:anchor="_Toc29224179" w:history="1">
             <w:r>
               <w:rPr>
                 <w:rStyle w:val="Hyperlink"/>
@@ -747,7 +747,7 @@
                 <w:noProof/>
                 <w:webHidden/>
               </w:rPr>
-              <w:instrText xml:space="preserve"> PAGEREF _Toc28524109 \h </w:instrText>
+              <w:instrText xml:space="preserve"> PAGEREF _Toc29224179 \h </w:instrText>
             </w:r>
             <w:r>
               <w:rPr>
@@ -791,7 +791,7 @@
               <w:lang w:eastAsia="de-DE"/>
             </w:rPr>
           </w:pPr>
-          <w:hyperlink w:anchor="_Toc28524110" w:history="1">
+          <w:hyperlink w:anchor="_Toc29224180" w:history="1">
             <w:r>
               <w:rPr>
                 <w:rStyle w:val="Hyperlink"/>
@@ -833,7 +833,7 @@
                 <w:noProof/>
                 <w:webHidden/>
               </w:rPr>
-              <w:instrText xml:space="preserve"> PAGEREF _Toc28524110 \h </w:instrText>
+              <w:instrText xml:space="preserve"> PAGEREF _Toc29224180 \h </w:instrText>
             </w:r>
             <w:r>
               <w:rPr>
@@ -877,7 +877,7 @@
               <w:lang w:eastAsia="de-DE"/>
             </w:rPr>
           </w:pPr>
-          <w:hyperlink w:anchor="_Toc28524111" w:history="1">
+          <w:hyperlink w:anchor="_Toc29224181" w:history="1">
             <w:r>
               <w:rPr>
                 <w:rStyle w:val="Hyperlink"/>
@@ -919,7 +919,7 @@
                 <w:noProof/>
                 <w:webHidden/>
               </w:rPr>
-              <w:instrText xml:space="preserve"> PAGEREF _Toc28524111 \h </w:instrText>
+              <w:instrText xml:space="preserve"> PAGEREF _Toc29224181 \h </w:instrText>
             </w:r>
             <w:r>
               <w:rPr>
@@ -963,7 +963,7 @@
               <w:lang w:eastAsia="de-DE"/>
             </w:rPr>
           </w:pPr>
-          <w:hyperlink w:anchor="_Toc28524112" w:history="1">
+          <w:hyperlink w:anchor="_Toc29224182" w:history="1">
             <w:r>
               <w:rPr>
                 <w:rStyle w:val="Hyperlink"/>
@@ -1005,7 +1005,7 @@
                 <w:noProof/>
                 <w:webHidden/>
               </w:rPr>
-              <w:instrText xml:space="preserve"> PAGEREF _Toc28524112 \h </w:instrText>
+              <w:instrText xml:space="preserve"> PAGEREF _Toc29224182 \h </w:instrText>
             </w:r>
             <w:r>
               <w:rPr>
@@ -1049,7 +1049,7 @@
               <w:lang w:eastAsia="de-DE"/>
             </w:rPr>
           </w:pPr>
-          <w:hyperlink w:anchor="_Toc28524113" w:history="1">
+          <w:hyperlink w:anchor="_Toc29224183" w:history="1">
             <w:r>
               <w:rPr>
                 <w:rStyle w:val="Hyperlink"/>
@@ -1091,7 +1091,7 @@
                 <w:noProof/>
                 <w:webHidden/>
               </w:rPr>
-              <w:instrText xml:space="preserve"> PAGEREF _Toc28524113 \h </w:instrText>
+              <w:instrText xml:space="preserve"> PAGEREF _Toc29224183 \h </w:instrText>
             </w:r>
             <w:r>
               <w:rPr>
@@ -1135,7 +1135,7 @@
               <w:lang w:eastAsia="de-DE"/>
             </w:rPr>
           </w:pPr>
-          <w:hyperlink w:anchor="_Toc28524114" w:history="1">
+          <w:hyperlink w:anchor="_Toc29224184" w:history="1">
             <w:r>
               <w:rPr>
                 <w:rStyle w:val="Hyperlink"/>
@@ -1177,7 +1177,7 @@
                 <w:noProof/>
                 <w:webHidden/>
               </w:rPr>
-              <w:instrText xml:space="preserve"> PAGEREF _Toc28524114 \h </w:instrText>
+              <w:instrText xml:space="preserve"> PAGEREF _Toc29224184 \h </w:instrText>
             </w:r>
             <w:r>
               <w:rPr>
@@ -1221,7 +1221,7 @@
               <w:lang w:eastAsia="de-DE"/>
             </w:rPr>
           </w:pPr>
-          <w:hyperlink w:anchor="_Toc28524115" w:history="1">
+          <w:hyperlink w:anchor="_Toc29224185" w:history="1">
             <w:r>
               <w:rPr>
                 <w:rStyle w:val="Hyperlink"/>
@@ -1263,7 +1263,7 @@
                 <w:noProof/>
                 <w:webHidden/>
               </w:rPr>
-              <w:instrText xml:space="preserve"> PAGEREF _Toc28524115 \h </w:instrText>
+              <w:instrText xml:space="preserve"> PAGEREF _Toc29224185 \h </w:instrText>
             </w:r>
             <w:r>
               <w:rPr>
@@ -1307,7 +1307,7 @@
               <w:lang w:eastAsia="de-DE"/>
             </w:rPr>
           </w:pPr>
-          <w:hyperlink w:anchor="_Toc28524116" w:history="1">
+          <w:hyperlink w:anchor="_Toc29224186" w:history="1">
             <w:r>
               <w:rPr>
                 <w:rStyle w:val="Hyperlink"/>
@@ -1349,7 +1349,7 @@
                 <w:noProof/>
                 <w:webHidden/>
               </w:rPr>
-              <w:instrText xml:space="preserve"> PAGEREF _Toc28524116 \h </w:instrText>
+              <w:instrText xml:space="preserve"> PAGEREF _Toc29224186 \h </w:instrText>
             </w:r>
             <w:r>
               <w:rPr>
@@ -1393,7 +1393,7 @@
               <w:lang w:eastAsia="de-DE"/>
             </w:rPr>
           </w:pPr>
-          <w:hyperlink w:anchor="_Toc28524117" w:history="1">
+          <w:hyperlink w:anchor="_Toc29224187" w:history="1">
             <w:r>
               <w:rPr>
                 <w:rStyle w:val="Hyperlink"/>
@@ -1435,7 +1435,7 @@
                 <w:noProof/>
                 <w:webHidden/>
               </w:rPr>
-              <w:instrText xml:space="preserve"> PAGEREF _Toc28524117 \h </w:instrText>
+              <w:instrText xml:space="preserve"> PAGEREF _Toc29224187 \h </w:instrText>
             </w:r>
             <w:r>
               <w:rPr>
@@ -1479,7 +1479,7 @@
               <w:lang w:eastAsia="de-DE"/>
             </w:rPr>
           </w:pPr>
-          <w:hyperlink w:anchor="_Toc28524118" w:history="1">
+          <w:hyperlink w:anchor="_Toc29224188" w:history="1">
             <w:r>
               <w:rPr>
                 <w:rStyle w:val="Hyperlink"/>
@@ -1521,7 +1521,7 @@
                 <w:noProof/>
                 <w:webHidden/>
               </w:rPr>
-              <w:instrText xml:space="preserve"> PAGEREF _Toc28524118 \h </w:instrText>
+              <w:instrText xml:space="preserve"> PAGEREF _Toc29224188 \h </w:instrText>
             </w:r>
             <w:r>
               <w:rPr>
@@ -1565,7 +1565,7 @@
               <w:lang w:eastAsia="de-DE"/>
             </w:rPr>
           </w:pPr>
-          <w:hyperlink w:anchor="_Toc28524119" w:history="1">
+          <w:hyperlink w:anchor="_Toc29224189" w:history="1">
             <w:r>
               <w:rPr>
                 <w:rStyle w:val="Hyperlink"/>
@@ -1607,7 +1607,7 @@
                 <w:noProof/>
                 <w:webHidden/>
               </w:rPr>
-              <w:instrText xml:space="preserve"> PAGEREF _Toc28524119 \h </w:instrText>
+              <w:instrText xml:space="preserve"> PAGEREF _Toc29224189 \h </w:instrText>
             </w:r>
             <w:r>
               <w:rPr>
@@ -1651,7 +1651,7 @@
               <w:lang w:eastAsia="de-DE"/>
             </w:rPr>
           </w:pPr>
-          <w:hyperlink w:anchor="_Toc28524120" w:history="1">
+          <w:hyperlink w:anchor="_Toc29224190" w:history="1">
             <w:r>
               <w:rPr>
                 <w:rStyle w:val="Hyperlink"/>
@@ -1693,7 +1693,7 @@
                 <w:noProof/>
                 <w:webHidden/>
               </w:rPr>
-              <w:instrText xml:space="preserve"> PAGEREF _Toc28524120 \h </w:instrText>
+              <w:instrText xml:space="preserve"> PAGEREF _Toc29224190 \h </w:instrText>
             </w:r>
             <w:r>
               <w:rPr>
@@ -1737,7 +1737,7 @@
               <w:lang w:eastAsia="de-DE"/>
             </w:rPr>
           </w:pPr>
-          <w:hyperlink w:anchor="_Toc28524121" w:history="1">
+          <w:hyperlink w:anchor="_Toc29224191" w:history="1">
             <w:r>
               <w:rPr>
                 <w:rStyle w:val="Hyperlink"/>
@@ -1779,7 +1779,7 @@
                 <w:noProof/>
                 <w:webHidden/>
               </w:rPr>
-              <w:instrText xml:space="preserve"> PAGEREF _Toc28524121 \h </w:instrText>
+              <w:instrText xml:space="preserve"> PAGEREF _Toc29224191 \h </w:instrText>
             </w:r>
             <w:r>
               <w:rPr>
@@ -1823,7 +1823,7 @@
               <w:lang w:eastAsia="de-DE"/>
             </w:rPr>
           </w:pPr>
-          <w:hyperlink w:anchor="_Toc28524122" w:history="1">
+          <w:hyperlink w:anchor="_Toc29224192" w:history="1">
             <w:r>
               <w:rPr>
                 <w:rStyle w:val="Hyperlink"/>
@@ -1865,7 +1865,7 @@
                 <w:noProof/>
                 <w:webHidden/>
               </w:rPr>
-              <w:instrText xml:space="preserve"> PAGEREF _Toc28524122 \h </w:instrText>
+              <w:instrText xml:space="preserve"> PAGEREF _Toc29224192 \h </w:instrText>
             </w:r>
             <w:r>
               <w:rPr>
@@ -1909,7 +1909,7 @@
               <w:lang w:eastAsia="de-DE"/>
             </w:rPr>
           </w:pPr>
-          <w:hyperlink w:anchor="_Toc28524123" w:history="1">
+          <w:hyperlink w:anchor="_Toc29224193" w:history="1">
             <w:r>
               <w:rPr>
                 <w:rStyle w:val="Hyperlink"/>
@@ -1951,7 +1951,7 @@
                 <w:noProof/>
                 <w:webHidden/>
               </w:rPr>
-              <w:instrText xml:space="preserve"> PAGEREF _Toc28524123 \h </w:instrText>
+              <w:instrText xml:space="preserve"> PAGEREF _Toc29224193 \h </w:instrText>
             </w:r>
             <w:r>
               <w:rPr>
@@ -1995,7 +1995,7 @@
               <w:lang w:eastAsia="de-DE"/>
             </w:rPr>
           </w:pPr>
-          <w:hyperlink w:anchor="_Toc28524124" w:history="1">
+          <w:hyperlink w:anchor="_Toc29224194" w:history="1">
             <w:r>
               <w:rPr>
                 <w:rStyle w:val="Hyperlink"/>
@@ -2037,7 +2037,7 @@
                 <w:noProof/>
                 <w:webHidden/>
               </w:rPr>
-              <w:instrText xml:space="preserve"> PAGEREF _Toc28524124 \h </w:instrText>
+              <w:instrText xml:space="preserve"> PAGEREF _Toc29224194 \h </w:instrText>
             </w:r>
             <w:r>
               <w:rPr>
@@ -2081,7 +2081,7 @@
               <w:lang w:eastAsia="de-DE"/>
             </w:rPr>
           </w:pPr>
-          <w:hyperlink w:anchor="_Toc28524125" w:history="1">
+          <w:hyperlink w:anchor="_Toc29224195" w:history="1">
             <w:r>
               <w:rPr>
                 <w:rStyle w:val="Hyperlink"/>
@@ -2123,7 +2123,7 @@
                 <w:noProof/>
                 <w:webHidden/>
               </w:rPr>
-              <w:instrText xml:space="preserve"> PAGEREF _Toc28524125 \h </w:instrText>
+              <w:instrText xml:space="preserve"> PAGEREF _Toc29224195 \h </w:instrText>
             </w:r>
             <w:r>
               <w:rPr>
@@ -2167,7 +2167,7 @@
               <w:lang w:eastAsia="de-DE"/>
             </w:rPr>
           </w:pPr>
-          <w:hyperlink w:anchor="_Toc28524126" w:history="1">
+          <w:hyperlink w:anchor="_Toc29224196" w:history="1">
             <w:r>
               <w:rPr>
                 <w:rStyle w:val="Hyperlink"/>
@@ -2209,7 +2209,7 @@
                 <w:noProof/>
                 <w:webHidden/>
               </w:rPr>
-              <w:instrText xml:space="preserve"> PAGEREF _Toc28524126 \h </w:instrText>
+              <w:instrText xml:space="preserve"> PAGEREF _Toc29224196 \h </w:instrText>
             </w:r>
             <w:r>
               <w:rPr>
@@ -2253,7 +2253,7 @@
               <w:lang w:eastAsia="de-DE"/>
             </w:rPr>
           </w:pPr>
-          <w:hyperlink w:anchor="_Toc28524127" w:history="1">
+          <w:hyperlink w:anchor="_Toc29224197" w:history="1">
             <w:r>
               <w:rPr>
                 <w:rStyle w:val="Hyperlink"/>
@@ -2295,7 +2295,7 @@
                 <w:noProof/>
                 <w:webHidden/>
               </w:rPr>
-              <w:instrText xml:space="preserve"> PAGEREF _Toc28524127 \h </w:instrText>
+              <w:instrText xml:space="preserve"> PAGEREF _Toc29224197 \h </w:instrText>
             </w:r>
             <w:r>
               <w:rPr>
@@ -2339,7 +2339,7 @@
               <w:lang w:eastAsia="de-DE"/>
             </w:rPr>
           </w:pPr>
-          <w:hyperlink w:anchor="_Toc28524128" w:history="1">
+          <w:hyperlink w:anchor="_Toc29224198" w:history="1">
             <w:r>
               <w:rPr>
                 <w:rStyle w:val="Hyperlink"/>
@@ -2381,7 +2381,7 @@
                 <w:noProof/>
                 <w:webHidden/>
               </w:rPr>
-              <w:instrText xml:space="preserve"> PAGEREF _Toc28524128 \h </w:instrText>
+              <w:instrText xml:space="preserve"> PAGEREF _Toc29224198 \h </w:instrText>
             </w:r>
             <w:r>
               <w:rPr>
@@ -2425,7 +2425,7 @@
               <w:lang w:eastAsia="de-DE"/>
             </w:rPr>
           </w:pPr>
-          <w:hyperlink w:anchor="_Toc28524129" w:history="1">
+          <w:hyperlink w:anchor="_Toc29224199" w:history="1">
             <w:r>
               <w:rPr>
                 <w:rStyle w:val="Hyperlink"/>
@@ -2467,7 +2467,7 @@
                 <w:noProof/>
                 <w:webHidden/>
               </w:rPr>
-              <w:instrText xml:space="preserve"> PAGEREF _Toc28524129 \h </w:instrText>
+              <w:instrText xml:space="preserve"> PAGEREF _Toc29224199 \h </w:instrText>
             </w:r>
             <w:r>
               <w:rPr>
@@ -2487,7 +2487,7 @@
                 <w:noProof/>
                 <w:webHidden/>
               </w:rPr>
-              <w:t>8</w:t>
+              <w:t>9</w:t>
             </w:r>
             <w:r>
               <w:rPr>
@@ -2511,7 +2511,7 @@
               <w:lang w:eastAsia="de-DE"/>
             </w:rPr>
           </w:pPr>
-          <w:hyperlink w:anchor="_Toc28524130" w:history="1">
+          <w:hyperlink w:anchor="_Toc29224200" w:history="1">
             <w:r>
               <w:rPr>
                 <w:rStyle w:val="Hyperlink"/>
@@ -2553,7 +2553,7 @@
                 <w:noProof/>
                 <w:webHidden/>
               </w:rPr>
-              <w:instrText xml:space="preserve"> PAGEREF _Toc28524130 \h </w:instrText>
+              <w:instrText xml:space="preserve"> PAGEREF _Toc29224200 \h </w:instrText>
             </w:r>
             <w:r>
               <w:rPr>
@@ -2573,7 +2573,7 @@
                 <w:noProof/>
                 <w:webHidden/>
               </w:rPr>
-              <w:t>8</w:t>
+              <w:t>9</w:t>
             </w:r>
             <w:r>
               <w:rPr>
@@ -2597,7 +2597,7 @@
               <w:lang w:eastAsia="de-DE"/>
             </w:rPr>
           </w:pPr>
-          <w:hyperlink w:anchor="_Toc28524131" w:history="1">
+          <w:hyperlink w:anchor="_Toc29224201" w:history="1">
             <w:r>
               <w:rPr>
                 <w:rStyle w:val="Hyperlink"/>
@@ -2639,7 +2639,7 @@
                 <w:noProof/>
                 <w:webHidden/>
               </w:rPr>
-              <w:instrText xml:space="preserve"> PAGEREF _Toc28524131 \h </w:instrText>
+              <w:instrText xml:space="preserve"> PAGEREF _Toc29224201 \h </w:instrText>
             </w:r>
             <w:r>
               <w:rPr>
@@ -2659,7 +2659,7 @@
                 <w:noProof/>
                 <w:webHidden/>
               </w:rPr>
-              <w:t>8</w:t>
+              <w:t>9</w:t>
             </w:r>
             <w:r>
               <w:rPr>
@@ -2682,7 +2682,7 @@
               <w:lang w:eastAsia="de-DE"/>
             </w:rPr>
           </w:pPr>
-          <w:hyperlink w:anchor="_Toc28524132" w:history="1">
+          <w:hyperlink w:anchor="_Toc29224202" w:history="1">
             <w:r>
               <w:rPr>
                 <w:rStyle w:val="Hyperlink"/>
@@ -2709,7 +2709,7 @@
                 <w:noProof/>
                 <w:webHidden/>
               </w:rPr>
-              <w:instrText xml:space="preserve"> PAGEREF _Toc28524132 \h </w:instrText>
+              <w:instrText xml:space="preserve"> PAGEREF _Toc29224202 \h </w:instrText>
             </w:r>
             <w:r>
               <w:rPr>
@@ -2729,7 +2729,7 @@
                 <w:noProof/>
                 <w:webHidden/>
               </w:rPr>
-              <w:t>9</w:t>
+              <w:t>10</w:t>
             </w:r>
             <w:r>
               <w:rPr>
@@ -2752,7 +2752,7 @@
               <w:lang w:eastAsia="de-DE"/>
             </w:rPr>
           </w:pPr>
-          <w:hyperlink w:anchor="_Toc28524133" w:history="1">
+          <w:hyperlink w:anchor="_Toc29224203" w:history="1">
             <w:r>
               <w:rPr>
                 <w:rStyle w:val="Hyperlink"/>
@@ -2779,7 +2779,7 @@
                 <w:noProof/>
                 <w:webHidden/>
               </w:rPr>
-              <w:instrText xml:space="preserve"> PAGEREF _Toc28524133 \h </w:instrText>
+              <w:instrText xml:space="preserve"> PAGEREF _Toc29224203 \h </w:instrText>
             </w:r>
             <w:r>
               <w:rPr>
@@ -2799,7 +2799,7 @@
                 <w:noProof/>
                 <w:webHidden/>
               </w:rPr>
-              <w:t>10</w:t>
+              <w:t>11</w:t>
             </w:r>
             <w:r>
               <w:rPr>
@@ -2822,7 +2822,7 @@
               <w:lang w:eastAsia="de-DE"/>
             </w:rPr>
           </w:pPr>
-          <w:hyperlink w:anchor="_Toc28524134" w:history="1">
+          <w:hyperlink w:anchor="_Toc29224204" w:history="1">
             <w:r>
               <w:rPr>
                 <w:rStyle w:val="Hyperlink"/>
@@ -2849,7 +2849,7 @@
                 <w:noProof/>
                 <w:webHidden/>
               </w:rPr>
-              <w:instrText xml:space="preserve"> PAGEREF _Toc28524134 \h </w:instrText>
+              <w:instrText xml:space="preserve"> PAGEREF _Toc29224204 \h </w:instrText>
             </w:r>
             <w:r>
               <w:rPr>
@@ -2869,7 +2869,7 @@
                 <w:noProof/>
                 <w:webHidden/>
               </w:rPr>
-              <w:t>11</w:t>
+              <w:t>12</w:t>
             </w:r>
             <w:r>
               <w:rPr>
@@ -2892,7 +2892,7 @@
               <w:lang w:eastAsia="de-DE"/>
             </w:rPr>
           </w:pPr>
-          <w:hyperlink w:anchor="_Toc28524135" w:history="1">
+          <w:hyperlink w:anchor="_Toc29224205" w:history="1">
             <w:r>
               <w:rPr>
                 <w:rStyle w:val="Hyperlink"/>
@@ -2919,7 +2919,7 @@
                 <w:noProof/>
                 <w:webHidden/>
               </w:rPr>
-              <w:instrText xml:space="preserve"> PAGEREF _Toc28524135 \h </w:instrText>
+              <w:instrText xml:space="preserve"> PAGEREF _Toc29224205 \h </w:instrText>
             </w:r>
             <w:r>
               <w:rPr>
@@ -2995,7 +2995,7 @@
         </w:numPr>
         <w:ind w:left="432"/>
       </w:pPr>
-      <w:bookmarkStart w:id="0" w:name="_Toc28524105"/>
+      <w:bookmarkStart w:id="0" w:name="_Toc29224175"/>
       <w:r>
         <w:lastRenderedPageBreak/>
         <w:t>Abkürzungsverzeichnis</w:t>
@@ -3030,7 +3030,7 @@
           </w:tcPr>
           <w:p>
             <w:r>
-              <w:t>BEDAT</w:t>
+              <w:t>BAPI</w:t>
             </w:r>
           </w:p>
         </w:tc>
@@ -3040,7 +3040,15 @@
           </w:tcPr>
           <w:p>
             <w:r>
-              <w:t>Komponententyp: Bestelldatum</w:t>
+              <w:t xml:space="preserve">Business Application </w:t>
+            </w:r>
+            <w:proofErr w:type="spellStart"/>
+            <w:r>
+              <w:t>Programming</w:t>
+            </w:r>
+            <w:proofErr w:type="spellEnd"/>
+            <w:r>
+              <w:t xml:space="preserve"> Interface</w:t>
             </w:r>
           </w:p>
         </w:tc>
@@ -3052,7 +3060,7 @@
           </w:tcPr>
           <w:p>
             <w:r>
-              <w:t>CHAR</w:t>
+              <w:t>BEDAT</w:t>
             </w:r>
           </w:p>
         </w:tc>
@@ -3062,7 +3070,7 @@
           </w:tcPr>
           <w:p>
             <w:r>
-              <w:t>Datentyp: Zeichenfolge</w:t>
+              <w:t>Komponententyp: Bestelldatum</w:t>
             </w:r>
           </w:p>
         </w:tc>
@@ -3074,7 +3082,7 @@
           </w:tcPr>
           <w:p>
             <w:r>
-              <w:t>DATS</w:t>
+              <w:t>CHAR</w:t>
             </w:r>
           </w:p>
         </w:tc>
@@ -3084,7 +3092,7 @@
           </w:tcPr>
           <w:p>
             <w:r>
-              <w:t>Datentyp: Datum im Format JJJJMMDD</w:t>
+              <w:t>Datentyp: Zeichenfolge</w:t>
             </w:r>
           </w:p>
         </w:tc>
@@ -3096,7 +3104,7 @@
           </w:tcPr>
           <w:p>
             <w:r>
-              <w:t>EBELN</w:t>
+              <w:t>DATS</w:t>
             </w:r>
           </w:p>
         </w:tc>
@@ -3106,7 +3114,7 @@
           </w:tcPr>
           <w:p>
             <w:r>
-              <w:t>Komponententyp: Einkaufsbelegnummer</w:t>
+              <w:t>Datentyp: Datum im Format JJJJMMDD</w:t>
             </w:r>
           </w:p>
         </w:tc>
@@ -3118,7 +3126,7 @@
           </w:tcPr>
           <w:p>
             <w:r>
-              <w:t>EBELP</w:t>
+              <w:t>EBELN</w:t>
             </w:r>
           </w:p>
         </w:tc>
@@ -3128,7 +3136,7 @@
           </w:tcPr>
           <w:p>
             <w:r>
-              <w:t>Komponententyp: Einkaufsbelegposition</w:t>
+              <w:t>Komponententyp: Einkaufsbelegnummer</w:t>
             </w:r>
           </w:p>
         </w:tc>
@@ -3140,7 +3148,7 @@
           </w:tcPr>
           <w:p>
             <w:r>
-              <w:t>EKET</w:t>
+              <w:t>EBELP</w:t>
             </w:r>
           </w:p>
         </w:tc>
@@ -3150,7 +3158,7 @@
           </w:tcPr>
           <w:p>
             <w:r>
-              <w:t>SAP-Datenbanktabelle: Lieferplaneinteilung</w:t>
+              <w:t>Komponententyp: Einkaufsbelegposition</w:t>
             </w:r>
           </w:p>
         </w:tc>
@@ -3162,7 +3170,7 @@
           </w:tcPr>
           <w:p>
             <w:r>
-              <w:t>EKKO</w:t>
+              <w:t>EKET</w:t>
             </w:r>
           </w:p>
         </w:tc>
@@ -3172,7 +3180,7 @@
           </w:tcPr>
           <w:p>
             <w:r>
-              <w:t>SAP-Datenbanktabelle: Einkaufsbelegkopf</w:t>
+              <w:t>SAP-Datenbanktabelle: Lieferplaneinteilung</w:t>
             </w:r>
           </w:p>
         </w:tc>
@@ -3184,7 +3192,7 @@
           </w:tcPr>
           <w:p>
             <w:r>
-              <w:t>EKPO</w:t>
+              <w:t>EKKO</w:t>
             </w:r>
           </w:p>
         </w:tc>
@@ -3194,7 +3202,7 @@
           </w:tcPr>
           <w:p>
             <w:r>
-              <w:t>SAP-Datenbanktabelle: Einkaufsbelegposition</w:t>
+              <w:t>SAP-Datenbanktabelle: Einkaufsbelegkopf</w:t>
             </w:r>
           </w:p>
         </w:tc>
@@ -3206,7 +3214,7 @@
           </w:tcPr>
           <w:p>
             <w:r>
-              <w:t>i.d.R.</w:t>
+              <w:t>EKPO</w:t>
             </w:r>
           </w:p>
         </w:tc>
@@ -3216,7 +3224,7 @@
           </w:tcPr>
           <w:p>
             <w:r>
-              <w:t>in der Regel</w:t>
+              <w:t>SAP-Datenbanktabelle: Einkaufsbelegposition</w:t>
             </w:r>
           </w:p>
         </w:tc>
@@ -3228,7 +3236,7 @@
           </w:tcPr>
           <w:p>
             <w:r>
-              <w:t>LGORT</w:t>
+              <w:t>i.d.R.</w:t>
             </w:r>
           </w:p>
         </w:tc>
@@ -3238,7 +3246,7 @@
           </w:tcPr>
           <w:p>
             <w:r>
-              <w:t>Komponententyp: Lagerort</w:t>
+              <w:t>in der Regel</w:t>
             </w:r>
           </w:p>
         </w:tc>
@@ -3250,7 +3258,7 @@
           </w:tcPr>
           <w:p>
             <w:r>
-              <w:t>LIFNR</w:t>
+              <w:t>LGORT</w:t>
             </w:r>
           </w:p>
         </w:tc>
@@ -3260,7 +3268,7 @@
           </w:tcPr>
           <w:p>
             <w:r>
-              <w:t>Komponententyp: Lieferantennummer</w:t>
+              <w:t>Komponententyp: Lagerort</w:t>
             </w:r>
           </w:p>
         </w:tc>
@@ -3272,7 +3280,7 @@
           </w:tcPr>
           <w:p>
             <w:r>
-              <w:t>MATNR</w:t>
+              <w:t>LIFNR</w:t>
             </w:r>
           </w:p>
         </w:tc>
@@ -3282,7 +3290,7 @@
           </w:tcPr>
           <w:p>
             <w:r>
-              <w:t>Komponententyp: Materialnummer</w:t>
+              <w:t>Komponententyp: Lieferantennummer</w:t>
             </w:r>
           </w:p>
         </w:tc>
@@ -3294,7 +3302,7 @@
           </w:tcPr>
           <w:p>
             <w:r>
-              <w:t>MENGE</w:t>
+              <w:t>MATNR</w:t>
             </w:r>
           </w:p>
         </w:tc>
@@ -3304,7 +3312,7 @@
           </w:tcPr>
           <w:p>
             <w:r>
-              <w:t>Komponententyp: Bestellmenge zur Position</w:t>
+              <w:t>Komponententyp: Materialnummer</w:t>
             </w:r>
           </w:p>
         </w:tc>
@@ -3316,7 +3324,7 @@
           </w:tcPr>
           <w:p>
             <w:r>
-              <w:t>NUMC</w:t>
+              <w:t>MENGE</w:t>
             </w:r>
           </w:p>
         </w:tc>
@@ -3326,7 +3334,7 @@
           </w:tcPr>
           <w:p>
             <w:r>
-              <w:t>Datentyp: Numerischer Text</w:t>
+              <w:t>Komponententyp: Bestellmenge zur Position</w:t>
             </w:r>
           </w:p>
         </w:tc>
@@ -3338,7 +3346,7 @@
           </w:tcPr>
           <w:p>
             <w:r>
-              <w:t>o.g.</w:t>
+              <w:t>NUMC</w:t>
             </w:r>
           </w:p>
         </w:tc>
@@ -3348,7 +3356,7 @@
           </w:tcPr>
           <w:p>
             <w:r>
-              <w:t>oben genannt</w:t>
+              <w:t>Datentyp: Numerischer Text</w:t>
             </w:r>
           </w:p>
         </w:tc>
@@ -3360,7 +3368,7 @@
           </w:tcPr>
           <w:p>
             <w:r>
-              <w:t>QUAN</w:t>
+              <w:t>o.g.</w:t>
             </w:r>
           </w:p>
         </w:tc>
@@ -3370,7 +3378,7 @@
           </w:tcPr>
           <w:p>
             <w:r>
-              <w:t>Datentyp: Mengenfeld</w:t>
+              <w:t>oben genannt</w:t>
             </w:r>
           </w:p>
         </w:tc>
@@ -3382,7 +3390,7 @@
           </w:tcPr>
           <w:p>
             <w:r>
-              <w:t>TXZ01</w:t>
+              <w:t>QUAN</w:t>
             </w:r>
           </w:p>
         </w:tc>
@@ -3392,7 +3400,7 @@
           </w:tcPr>
           <w:p>
             <w:r>
-              <w:t>Komponententyp: Material – Beschreibung</w:t>
+              <w:t>Datentyp: Mengenfeld</w:t>
             </w:r>
           </w:p>
         </w:tc>
@@ -3404,7 +3412,7 @@
           </w:tcPr>
           <w:p>
             <w:r>
-              <w:t>WEMNG</w:t>
+              <w:t>TXZ01</w:t>
             </w:r>
           </w:p>
         </w:tc>
@@ -3414,6 +3422,28 @@
           </w:tcPr>
           <w:p>
             <w:r>
+              <w:t>Komponententyp: Material – Beschreibung</w:t>
+            </w:r>
+          </w:p>
+        </w:tc>
+      </w:tr>
+      <w:tr>
+        <w:tc>
+          <w:tcPr>
+            <w:tcW w:w="2410" w:type="dxa"/>
+          </w:tcPr>
+          <w:p>
+            <w:r>
+              <w:t>WEMNG</w:t>
+            </w:r>
+          </w:p>
+        </w:tc>
+        <w:tc>
+          <w:tcPr>
+            <w:tcW w:w="6652" w:type="dxa"/>
+          </w:tcPr>
+          <w:p>
+            <w:r>
               <w:t>Komponententyp: Wareneingangsmenge (Gelieferte Menge)</w:t>
             </w:r>
           </w:p>
@@ -3442,7 +3472,7 @@
         </w:numPr>
         <w:ind w:left="432"/>
       </w:pPr>
-      <w:bookmarkStart w:id="1" w:name="_Toc28524106"/>
+      <w:bookmarkStart w:id="1" w:name="_Toc29224176"/>
       <w:r>
         <w:lastRenderedPageBreak/>
         <w:t>Abbildungsverzeichnis</w:t>
@@ -3473,7 +3503,7 @@
       <w:r>
         <w:fldChar w:fldCharType="separate"/>
       </w:r>
-      <w:hyperlink w:anchor="_Toc28622878" w:history="1">
+      <w:hyperlink w:anchor="_Toc29224170" w:history="1">
         <w:r>
           <w:rPr>
             <w:rStyle w:val="Hyperlink"/>
@@ -3500,7 +3530,7 @@
             <w:noProof/>
             <w:webHidden/>
           </w:rPr>
-          <w:instrText xml:space="preserve"> PAGEREF _Toc28622878 \h </w:instrText>
+          <w:instrText xml:space="preserve"> PAGEREF _Toc29224170 \h </w:instrText>
         </w:r>
         <w:r>
           <w:rPr>
@@ -3543,7 +3573,7 @@
           <w:lang w:eastAsia="de-DE"/>
         </w:rPr>
       </w:pPr>
-      <w:hyperlink w:anchor="_Toc28622879" w:history="1">
+      <w:hyperlink w:anchor="_Toc29224171" w:history="1">
         <w:r>
           <w:rPr>
             <w:rStyle w:val="Hyperlink"/>
@@ -3570,7 +3600,7 @@
             <w:noProof/>
             <w:webHidden/>
           </w:rPr>
-          <w:instrText xml:space="preserve"> PAGEREF _Toc28622879 \h </w:instrText>
+          <w:instrText xml:space="preserve"> PAGEREF _Toc29224171 \h </w:instrText>
         </w:r>
         <w:r>
           <w:rPr>
@@ -3613,7 +3643,7 @@
           <w:lang w:eastAsia="de-DE"/>
         </w:rPr>
       </w:pPr>
-      <w:hyperlink w:anchor="_Toc28622880" w:history="1">
+      <w:hyperlink w:anchor="_Toc29224172" w:history="1">
         <w:r>
           <w:rPr>
             <w:rStyle w:val="Hyperlink"/>
@@ -3640,7 +3670,7 @@
             <w:noProof/>
             <w:webHidden/>
           </w:rPr>
-          <w:instrText xml:space="preserve"> PAGEREF _Toc28622880 \h </w:instrText>
+          <w:instrText xml:space="preserve"> PAGEREF _Toc29224172 \h </w:instrText>
         </w:r>
         <w:r>
           <w:rPr>
@@ -3683,7 +3713,7 @@
           <w:lang w:eastAsia="de-DE"/>
         </w:rPr>
       </w:pPr>
-      <w:hyperlink w:anchor="_Toc28622881" w:history="1">
+      <w:hyperlink w:anchor="_Toc29224173" w:history="1">
         <w:r>
           <w:rPr>
             <w:rStyle w:val="Hyperlink"/>
@@ -3710,7 +3740,7 @@
             <w:noProof/>
             <w:webHidden/>
           </w:rPr>
-          <w:instrText xml:space="preserve"> PAGEREF _Toc28622881 \h </w:instrText>
+          <w:instrText xml:space="preserve"> PAGEREF _Toc29224173 \h </w:instrText>
         </w:r>
         <w:r>
           <w:rPr>
@@ -3771,7 +3801,7 @@
         </w:numPr>
         <w:ind w:left="432"/>
       </w:pPr>
-      <w:bookmarkStart w:id="2" w:name="_Toc28524107"/>
+      <w:bookmarkStart w:id="2" w:name="_Toc29224177"/>
       <w:r>
         <w:lastRenderedPageBreak/>
         <w:t>Tabellenverzeichnis</w:t>
@@ -3779,6 +3809,8 @@
       <w:bookmarkEnd w:id="2"/>
     </w:p>
     <w:p/>
+    <w:bookmarkStart w:id="3" w:name="_GoBack"/>
+    <w:bookmarkEnd w:id="3"/>
     <w:p>
       <w:pPr>
         <w:pStyle w:val="Abbildungsverzeichnis"/>
@@ -3800,7 +3832,7 @@
       <w:r>
         <w:fldChar w:fldCharType="separate"/>
       </w:r>
-      <w:hyperlink w:anchor="_Toc28524140" w:history="1">
+      <w:hyperlink w:anchor="_Toc29224206" w:history="1">
         <w:r>
           <w:rPr>
             <w:rStyle w:val="Hyperlink"/>
@@ -3827,7 +3859,7 @@
             <w:noProof/>
             <w:webHidden/>
           </w:rPr>
-          <w:instrText xml:space="preserve"> PAGEREF _Toc28524140 \h </w:instrText>
+          <w:instrText xml:space="preserve"> PAGEREF _Toc29224206 \h </w:instrText>
         </w:r>
         <w:r>
           <w:rPr>
@@ -3870,7 +3902,7 @@
           <w:lang w:eastAsia="de-DE"/>
         </w:rPr>
       </w:pPr>
-      <w:hyperlink w:anchor="_Toc28524141" w:history="1">
+      <w:hyperlink w:anchor="_Toc29224207" w:history="1">
         <w:r>
           <w:rPr>
             <w:rStyle w:val="Hyperlink"/>
@@ -3897,7 +3929,7 @@
             <w:noProof/>
             <w:webHidden/>
           </w:rPr>
-          <w:instrText xml:space="preserve"> PAGEREF _Toc28524141 \h </w:instrText>
+          <w:instrText xml:space="preserve"> PAGEREF _Toc29224207 \h </w:instrText>
         </w:r>
         <w:r>
           <w:rPr>
@@ -3986,7 +4018,7 @@
           <w:numId w:val="2"/>
         </w:numPr>
       </w:pPr>
-      <w:bookmarkStart w:id="3" w:name="_Toc28524108"/>
+      <w:bookmarkStart w:id="4" w:name="_Toc29224178"/>
       <w:r>
         <w:lastRenderedPageBreak/>
         <w:t xml:space="preserve">Vorstellung des </w:t>
@@ -4003,14 +4035,14 @@
       <w:r>
         <w:t>s</w:t>
       </w:r>
-      <w:bookmarkEnd w:id="3"/>
+      <w:bookmarkEnd w:id="4"/>
     </w:p>
     <w:p/>
     <w:p>
       <w:pPr>
         <w:pStyle w:val="berschrift1"/>
       </w:pPr>
-      <w:bookmarkStart w:id="4" w:name="_Toc28524109"/>
+      <w:bookmarkStart w:id="5" w:name="_Toc29224179"/>
       <w:r>
         <w:t xml:space="preserve">Einführung in die </w:t>
       </w:r>
@@ -4020,7 +4052,7 @@
       <w:r>
         <w:t>-Prinzipien (Definition)</w:t>
       </w:r>
-      <w:bookmarkEnd w:id="4"/>
+      <w:bookmarkEnd w:id="5"/>
     </w:p>
     <w:p/>
     <w:p>
@@ -4040,24 +4072,24 @@
       <w:pPr>
         <w:pStyle w:val="berschrift1"/>
       </w:pPr>
-      <w:bookmarkStart w:id="5" w:name="_Toc28524110"/>
+      <w:bookmarkStart w:id="6" w:name="_Toc29224180"/>
       <w:r>
         <w:t>SAPlexa – Die betriebliche Sprachassistenz für SAP</w:t>
       </w:r>
-      <w:bookmarkEnd w:id="5"/>
+      <w:bookmarkEnd w:id="6"/>
     </w:p>
     <w:p>
       <w:pPr>
         <w:pStyle w:val="berschrift2"/>
       </w:pPr>
-      <w:bookmarkStart w:id="6" w:name="_Toc28524111"/>
+      <w:bookmarkStart w:id="7" w:name="_Toc29224181"/>
       <w:r>
         <w:t>Beschreibung von SAP</w:t>
       </w:r>
       <w:r>
         <w:t>lexa</w:t>
       </w:r>
-      <w:bookmarkEnd w:id="6"/>
+      <w:bookmarkEnd w:id="7"/>
     </w:p>
     <w:p/>
     <w:p>
@@ -4099,7 +4131,7 @@
       <w:pPr>
         <w:pStyle w:val="berschrift2"/>
       </w:pPr>
-      <w:bookmarkStart w:id="7" w:name="_Toc28524112"/>
+      <w:bookmarkStart w:id="8" w:name="_Toc29224182"/>
       <w:r>
         <w:t xml:space="preserve">Technische </w:t>
       </w:r>
@@ -4109,7 +4141,7 @@
       <w:r>
         <w:t>SAPlexa</w:t>
       </w:r>
-      <w:bookmarkEnd w:id="7"/>
+      <w:bookmarkEnd w:id="8"/>
     </w:p>
     <w:p/>
     <w:p>
@@ -4126,11 +4158,11 @@
       <w:pPr>
         <w:pStyle w:val="berschrift2"/>
       </w:pPr>
-      <w:bookmarkStart w:id="8" w:name="_Toc28524113"/>
+      <w:bookmarkStart w:id="9" w:name="_Toc29224183"/>
       <w:r>
         <w:t>Einsatzbereich der Applikation</w:t>
       </w:r>
-      <w:bookmarkEnd w:id="8"/>
+      <w:bookmarkEnd w:id="9"/>
     </w:p>
     <w:p/>
     <w:p>
@@ -4148,7 +4180,7 @@
       <w:pPr>
         <w:pStyle w:val="berschrift2"/>
       </w:pPr>
-      <w:bookmarkStart w:id="9" w:name="_Toc28524114"/>
+      <w:bookmarkStart w:id="10" w:name="_Toc29224184"/>
       <w:r>
         <w:t>Funktionen der Applikation/</w:t>
       </w:r>
@@ -4163,7 +4195,7 @@
       <w:r>
         <w:t>-Liste und Sprints mit Beschreibung?</w:t>
       </w:r>
-      <w:bookmarkEnd w:id="9"/>
+      <w:bookmarkEnd w:id="10"/>
     </w:p>
     <w:p/>
     <w:p>
@@ -4184,43 +4216,43 @@
       <w:pPr>
         <w:pStyle w:val="berschrift1"/>
       </w:pPr>
-      <w:bookmarkStart w:id="10" w:name="_Toc28524115"/>
+      <w:bookmarkStart w:id="11" w:name="_Toc29224185"/>
       <w:r>
         <w:t>Organisation des Projekts</w:t>
       </w:r>
-      <w:bookmarkEnd w:id="10"/>
+      <w:bookmarkEnd w:id="11"/>
     </w:p>
     <w:p>
       <w:pPr>
         <w:pStyle w:val="berschrift2"/>
       </w:pPr>
-      <w:bookmarkStart w:id="11" w:name="_Toc28524116"/>
+      <w:bookmarkStart w:id="12" w:name="_Toc29224186"/>
       <w:r>
         <w:t>Projektbezogene Anwendung von SCRUM</w:t>
       </w:r>
-      <w:bookmarkEnd w:id="11"/>
+      <w:bookmarkEnd w:id="12"/>
     </w:p>
     <w:p/>
     <w:p>
       <w:pPr>
         <w:pStyle w:val="berschrift3"/>
       </w:pPr>
-      <w:bookmarkStart w:id="12" w:name="_Toc28524117"/>
+      <w:bookmarkStart w:id="13" w:name="_Toc29224187"/>
       <w:r>
         <w:lastRenderedPageBreak/>
         <w:t>Zuteilungen und reflektierte Anwendung auf unser Projekt</w:t>
       </w:r>
-      <w:bookmarkEnd w:id="12"/>
+      <w:bookmarkEnd w:id="13"/>
     </w:p>
     <w:p>
       <w:pPr>
         <w:pStyle w:val="berschrift3"/>
       </w:pPr>
-      <w:bookmarkStart w:id="13" w:name="_Toc28524118"/>
+      <w:bookmarkStart w:id="14" w:name="_Toc29224188"/>
       <w:r>
         <w:t>Wie wird die App entwickelt/ Fortschritte im Sprint?</w:t>
       </w:r>
-      <w:bookmarkEnd w:id="13"/>
+      <w:bookmarkEnd w:id="14"/>
     </w:p>
     <w:p/>
     <w:p>
@@ -4241,11 +4273,11 @@
       <w:pPr>
         <w:pStyle w:val="berschrift2"/>
       </w:pPr>
-      <w:bookmarkStart w:id="14" w:name="_Toc28524119"/>
+      <w:bookmarkStart w:id="15" w:name="_Toc29224189"/>
       <w:r>
         <w:t>Zeitmanagement</w:t>
       </w:r>
-      <w:bookmarkEnd w:id="14"/>
+      <w:bookmarkEnd w:id="15"/>
     </w:p>
     <w:p>
       <w:r>
@@ -4265,7 +4297,7 @@
       <w:pPr>
         <w:pStyle w:val="berschrift1"/>
       </w:pPr>
-      <w:bookmarkStart w:id="15" w:name="_Toc28524120"/>
+      <w:bookmarkStart w:id="16" w:name="_Toc29224190"/>
       <w:r>
         <w:t xml:space="preserve">Meilensteine der </w:t>
       </w:r>
@@ -4281,7 +4313,7 @@
       <w:r>
         <w:t xml:space="preserve"> Softwareentwicklung</w:t>
       </w:r>
-      <w:bookmarkEnd w:id="15"/>
+      <w:bookmarkEnd w:id="16"/>
       <w:r>
         <w:t xml:space="preserve"> </w:t>
       </w:r>
@@ -4290,11 +4322,11 @@
       <w:pPr>
         <w:pStyle w:val="berschrift2"/>
       </w:pPr>
-      <w:bookmarkStart w:id="16" w:name="_Toc28524121"/>
+      <w:bookmarkStart w:id="17" w:name="_Toc29224191"/>
       <w:r>
         <w:t>Konzeption des Front-Ends</w:t>
       </w:r>
-      <w:bookmarkEnd w:id="16"/>
+      <w:bookmarkEnd w:id="17"/>
       <w:r>
         <w:t xml:space="preserve"> </w:t>
       </w:r>
@@ -4303,27 +4335,27 @@
       <w:pPr>
         <w:pStyle w:val="berschrift3"/>
       </w:pPr>
-      <w:bookmarkStart w:id="17" w:name="_Toc28524122"/>
+      <w:bookmarkStart w:id="18" w:name="_Toc29224192"/>
       <w:r>
         <w:t>Entwurf der Menüführung</w:t>
       </w:r>
-      <w:bookmarkEnd w:id="17"/>
+      <w:bookmarkEnd w:id="18"/>
     </w:p>
     <w:p>
       <w:pPr>
         <w:pStyle w:val="berschrift3"/>
       </w:pPr>
-      <w:bookmarkStart w:id="18" w:name="_Toc28524123"/>
+      <w:bookmarkStart w:id="19" w:name="_Toc29224193"/>
       <w:r>
         <w:t>Ergonomie und Erprobung von Schlüsselbegriffen</w:t>
       </w:r>
-      <w:bookmarkEnd w:id="18"/>
+      <w:bookmarkEnd w:id="19"/>
     </w:p>
     <w:p>
       <w:pPr>
         <w:pStyle w:val="berschrift3"/>
       </w:pPr>
-      <w:bookmarkStart w:id="19" w:name="_Toc28524124"/>
+      <w:bookmarkStart w:id="20" w:name="_Toc29224194"/>
       <w:proofErr w:type="spellStart"/>
       <w:r>
         <w:t>Graphical</w:t>
@@ -4332,7 +4364,7 @@
       <w:r>
         <w:t xml:space="preserve"> User Interface</w:t>
       </w:r>
-      <w:bookmarkEnd w:id="19"/>
+      <w:bookmarkEnd w:id="20"/>
     </w:p>
     <w:p>
       <w:pPr>
@@ -4385,24 +4417,24 @@
       <w:pPr>
         <w:pStyle w:val="berschrift2"/>
       </w:pPr>
-      <w:bookmarkStart w:id="20" w:name="_Toc28524125"/>
+      <w:bookmarkStart w:id="21" w:name="_Toc29224195"/>
       <w:r>
         <w:t>Konzeption des Back-Ends</w:t>
       </w:r>
-      <w:bookmarkEnd w:id="20"/>
+      <w:bookmarkEnd w:id="21"/>
     </w:p>
     <w:p>
       <w:pPr>
         <w:pStyle w:val="berschrift3"/>
       </w:pPr>
-      <w:bookmarkStart w:id="21" w:name="_Toc28524126"/>
+      <w:bookmarkStart w:id="22" w:name="_Toc29224196"/>
       <w:r>
         <w:t>Java</w:t>
       </w:r>
       <w:r>
         <w:t>-Perspektive</w:t>
       </w:r>
-      <w:bookmarkEnd w:id="21"/>
+      <w:bookmarkEnd w:id="22"/>
     </w:p>
     <w:p>
       <w:pPr>
@@ -4449,12 +4481,12 @@
       <w:pPr>
         <w:pStyle w:val="berschrift3"/>
       </w:pPr>
-      <w:bookmarkStart w:id="22" w:name="_Toc28524127"/>
+      <w:bookmarkStart w:id="23" w:name="_Toc29224197"/>
       <w:r>
         <w:lastRenderedPageBreak/>
         <w:t>SAP-Perspektive</w:t>
       </w:r>
-      <w:bookmarkEnd w:id="22"/>
+      <w:bookmarkEnd w:id="23"/>
     </w:p>
     <w:p>
       <w:pPr>
@@ -4857,7 +4889,7 @@
         <w:pStyle w:val="Beschriftung"/>
         <w:jc w:val="both"/>
       </w:pPr>
-      <w:bookmarkStart w:id="23" w:name="_Toc28524140"/>
+      <w:bookmarkStart w:id="24" w:name="_Toc29224206"/>
       <w:r>
         <w:t xml:space="preserve">Tabelle </w:t>
       </w:r>
@@ -4889,7 +4921,7 @@
         </w:rPr>
         <w:t xml:space="preserve"> in HANA</w:t>
       </w:r>
-      <w:bookmarkEnd w:id="23"/>
+      <w:bookmarkEnd w:id="24"/>
     </w:p>
     <w:p>
       <w:pPr>
@@ -4977,7 +5009,7 @@
         <w:pStyle w:val="Beschriftung"/>
         <w:jc w:val="both"/>
       </w:pPr>
-      <w:bookmarkStart w:id="24" w:name="_Toc28622878"/>
+      <w:bookmarkStart w:id="25" w:name="_Toc29224170"/>
       <w:r>
         <w:t xml:space="preserve">Abbildung </w:t>
       </w:r>
@@ -5009,7 +5041,7 @@
         </w:rPr>
         <w:footnoteReference w:id="1"/>
       </w:r>
-      <w:bookmarkEnd w:id="24"/>
+      <w:bookmarkEnd w:id="25"/>
     </w:p>
     <w:p>
       <w:pPr>
@@ -5304,7 +5336,7 @@
         <w:pStyle w:val="Beschriftung"/>
         <w:jc w:val="both"/>
       </w:pPr>
-      <w:bookmarkStart w:id="25" w:name="_Toc28622879"/>
+      <w:bookmarkStart w:id="26" w:name="_Toc29224171"/>
       <w:r>
         <w:t xml:space="preserve">Abbildung </w:t>
       </w:r>
@@ -5330,7 +5362,7 @@
       <w:r>
         <w:t xml:space="preserve"> Tabellentypen - Strukturen - Datentypen</w:t>
       </w:r>
-      <w:bookmarkEnd w:id="25"/>
+      <w:bookmarkEnd w:id="26"/>
     </w:p>
     <w:p>
       <w:pPr>
@@ -5666,6 +5698,9 @@
       </w:r>
       <w:r>
         <w:t>ork</w:t>
+      </w:r>
+      <w:r>
+        <w:t>, kurz: LUW</w:t>
       </w:r>
       <w:r>
         <w:t xml:space="preserve">) </w:t>
@@ -5754,8 +5789,8 @@
         <w:pStyle w:val="Beschriftung"/>
         <w:jc w:val="both"/>
       </w:pPr>
-      <w:bookmarkStart w:id="26" w:name="_Ref28185320"/>
-      <w:bookmarkStart w:id="27" w:name="_Toc28524141"/>
+      <w:bookmarkStart w:id="27" w:name="_Ref28185320"/>
+      <w:bookmarkStart w:id="28" w:name="_Toc29224207"/>
       <w:r>
         <w:t xml:space="preserve">Tabelle </w:t>
       </w:r>
@@ -5778,7 +5813,7 @@
           <w:t>3</w:t>
         </w:r>
       </w:fldSimple>
-      <w:bookmarkEnd w:id="26"/>
+      <w:bookmarkEnd w:id="27"/>
       <w:r>
         <w:rPr>
           <w:noProof/>
@@ -5791,7 +5826,7 @@
         </w:rPr>
         <w:t xml:space="preserve"> in SAP</w:t>
       </w:r>
-      <w:bookmarkEnd w:id="27"/>
+      <w:bookmarkEnd w:id="28"/>
     </w:p>
     <w:p>
       <w:pPr>
@@ -6020,7 +6055,7 @@
           <w:lang w:eastAsia="de-DE"/>
         </w:rPr>
       </w:pPr>
-      <w:bookmarkStart w:id="28" w:name="_Toc28622880"/>
+      <w:bookmarkStart w:id="29" w:name="_Toc29224172"/>
       <w:r>
         <w:t xml:space="preserve">Abbildung </w:t>
       </w:r>
@@ -6046,7 +6081,7 @@
       <w:r>
         <w:t xml:space="preserve"> Quellcode ZE268_GETPROPOSALLIST</w:t>
       </w:r>
-      <w:bookmarkEnd w:id="28"/>
+      <w:bookmarkEnd w:id="29"/>
     </w:p>
     <w:p>
       <w:pPr>
@@ -6196,14 +6231,12 @@
       <w:pPr>
         <w:pStyle w:val="berschrift3"/>
       </w:pPr>
-      <w:bookmarkStart w:id="29" w:name="_Toc28524128"/>
-      <w:bookmarkStart w:id="30" w:name="_GoBack"/>
-      <w:bookmarkEnd w:id="30"/>
+      <w:bookmarkStart w:id="30" w:name="_Toc29224198"/>
       <w:r>
         <w:lastRenderedPageBreak/>
         <w:t>SAP Java Connector – Die Schnittstelle</w:t>
       </w:r>
-      <w:bookmarkEnd w:id="29"/>
+      <w:bookmarkEnd w:id="30"/>
     </w:p>
     <w:p>
       <w:pPr>
@@ -6968,7 +7001,7 @@
         <w:pStyle w:val="Beschriftung"/>
         <w:jc w:val="both"/>
       </w:pPr>
-      <w:bookmarkStart w:id="31" w:name="_Toc28622881"/>
+      <w:bookmarkStart w:id="31" w:name="_Toc29224173"/>
       <w:r>
         <w:t xml:space="preserve">Abbildung </w:t>
       </w:r>
@@ -7003,10 +7036,16 @@
       <w:bookmarkEnd w:id="31"/>
     </w:p>
     <w:p>
+      <w:r>
+        <w:br w:type="page"/>
+      </w:r>
+    </w:p>
+    <w:p>
       <w:pPr>
         <w:jc w:val="both"/>
       </w:pPr>
       <w:r>
+        <w:lastRenderedPageBreak/>
         <w:t xml:space="preserve">Die Funktionsweise des Zugriffs auf </w:t>
       </w:r>
       <w:r>
@@ -7031,7 +7070,13 @@
         <w:t>zeilen</w:t>
       </w:r>
       <w:r>
-        <w:t xml:space="preserve"> aus der exportierten (hier) internen Tabelle des Funktionsbaustein werden die einzelnen Objekt</w:t>
+        <w:t xml:space="preserve"> aus der exportierten (hier) internen Tabelle </w:t>
+      </w:r>
+      <w:r>
+        <w:t>des Funktionsbausteins</w:t>
+      </w:r>
+      <w:r>
+        <w:t xml:space="preserve"> werden die einzelnen Objekt</w:t>
       </w:r>
       <w:r>
         <w:t>instanzen</w:t>
@@ -7060,7 +7105,215 @@
       <w:r>
         <w:t>.</w:t>
       </w:r>
-      <w:r>
+    </w:p>
+    <w:p>
+      <w:pPr>
+        <w:jc w:val="both"/>
+      </w:pPr>
+      <w:r>
+        <w:t>Die</w:t>
+      </w:r>
+      <w:r>
+        <w:t xml:space="preserve"> tatsächliche</w:t>
+      </w:r>
+      <w:r>
+        <w:t xml:space="preserve"> Buchung des Wareneingangs greift erstmalig auf vordefinierte Bausteine in SAP</w:t>
+      </w:r>
+      <w:r>
+        <w:t xml:space="preserve"> zurück</w:t>
+      </w:r>
+      <w:r>
+        <w:t xml:space="preserve">, den sogenannten BAPI-Bausteinen (Business Application </w:t>
+      </w:r>
+      <w:proofErr w:type="spellStart"/>
+      <w:r>
+        <w:t>Programming</w:t>
+      </w:r>
+      <w:proofErr w:type="spellEnd"/>
+      <w:r>
+        <w:t xml:space="preserve"> Interface).</w:t>
+      </w:r>
+      <w:r>
+        <w:t xml:space="preserve"> Durch die Verwendung der Bausteine können weitere für die Buchung benötigte Bestellinformationen abgefragt werden. </w:t>
+      </w:r>
+      <w:r>
+        <w:t xml:space="preserve">Die Programmierung aus dem Funktionsbaustein ZE270_GMVT </w:t>
+      </w:r>
+      <w:r>
+        <w:t xml:space="preserve">nutzt die nachstehenden </w:t>
+      </w:r>
+      <w:r>
+        <w:t>BAPI-Funktionen</w:t>
+      </w:r>
+      <w:r>
+        <w:t>.</w:t>
+      </w:r>
+    </w:p>
+    <w:p>
+      <w:pPr>
+        <w:pStyle w:val="Listenabsatz"/>
+        <w:numPr>
+          <w:ilvl w:val="0"/>
+          <w:numId w:val="4"/>
+        </w:numPr>
+        <w:jc w:val="both"/>
+        <w:rPr>
+          <w:b/>
+          <w:i/>
+        </w:rPr>
+      </w:pPr>
+      <w:r>
+        <w:rPr>
+          <w:b/>
+          <w:i/>
+        </w:rPr>
+        <w:t>BAPI_PO_GETDETAIL</w:t>
+      </w:r>
+      <w:r>
+        <w:rPr>
+          <w:b/>
+          <w:i/>
+        </w:rPr>
+        <w:br/>
+      </w:r>
+      <w:r>
+        <w:t>Dieser BAPI Baustein ermöglicht die Ausgabe einer detaillierten Auflistung von Bestellpositionen, die innerhalb einer ausgewählten Bestellung aufgeführt sind.</w:t>
+      </w:r>
+      <w:r>
+        <w:rPr>
+          <w:rStyle w:val="Funotenzeichen"/>
+          <w:b/>
+          <w:i/>
+        </w:rPr>
+        <w:t xml:space="preserve"> </w:t>
+      </w:r>
+      <w:r>
+        <w:rPr>
+          <w:rStyle w:val="Funotenzeichen"/>
+          <w:b/>
+          <w:i/>
+        </w:rPr>
+        <w:footnoteReference w:id="6"/>
+      </w:r>
+      <w:r>
+        <w:t xml:space="preserve"> Als notwendiger Importparameter hierfür ist die Belegnummer zu erwähnen.</w:t>
+      </w:r>
+    </w:p>
+    <w:p>
+      <w:pPr>
+        <w:pStyle w:val="Listenabsatz"/>
+        <w:numPr>
+          <w:ilvl w:val="0"/>
+          <w:numId w:val="4"/>
+        </w:numPr>
+        <w:jc w:val="both"/>
+        <w:rPr>
+          <w:b/>
+          <w:i/>
+        </w:rPr>
+      </w:pPr>
+      <w:r>
+        <w:rPr>
+          <w:b/>
+          <w:i/>
+        </w:rPr>
+        <w:t>BAPI</w:t>
+      </w:r>
+      <w:r>
+        <w:rPr>
+          <w:b/>
+          <w:i/>
+        </w:rPr>
+        <w:t>_GOODSMVT_CREATE</w:t>
+      </w:r>
+      <w:r>
+        <w:rPr>
+          <w:b/>
+          <w:i/>
+        </w:rPr>
+        <w:br/>
+      </w:r>
+      <w:r>
+        <w:t>Bei diesem Baustein handelt es sich um ein universelles BAP-Interface, welches die Buchung einer Warenbewegung auf Datenbankebene vornimmt.</w:t>
+      </w:r>
+      <w:r>
+        <w:rPr>
+          <w:rStyle w:val="Funotenzeichen"/>
+        </w:rPr>
+        <w:footnoteReference w:id="7"/>
+      </w:r>
+    </w:p>
+    <w:p>
+      <w:pPr>
+        <w:pStyle w:val="Listenabsatz"/>
+        <w:numPr>
+          <w:ilvl w:val="0"/>
+          <w:numId w:val="4"/>
+        </w:numPr>
+        <w:jc w:val="both"/>
+        <w:rPr>
+          <w:b/>
+          <w:i/>
+        </w:rPr>
+      </w:pPr>
+      <w:r>
+        <w:rPr>
+          <w:b/>
+          <w:i/>
+        </w:rPr>
+        <w:t>BAPI_TRANSACTION_COMMIT</w:t>
+      </w:r>
+      <w:r>
+        <w:rPr>
+          <w:b/>
+          <w:i/>
+        </w:rPr>
+        <w:br/>
+      </w:r>
+      <w:r>
+        <w:t>Die Manipulation von Daten durch BAPI-Bausteine erfordert eine abschließende COMMIT Anweisung, um alle vorgenommen Änderungen final zu speichern. Grundsätzlich hängt dies mit der zuvor erwähnten LUW (</w:t>
+      </w:r>
+      <w:r>
+        <w:t>SAP-</w:t>
+      </w:r>
+      <w:r>
+        <w:t>Datenbankmechanismus zur Wahrung der Datenkonsistenz)</w:t>
+      </w:r>
+      <w:r>
+        <w:t>.</w:t>
+      </w:r>
+      <w:r>
+        <w:rPr>
+          <w:rStyle w:val="Funotenzeichen"/>
+        </w:rPr>
+        <w:footnoteReference w:id="8"/>
+      </w:r>
+      <w:r>
+        <w:t xml:space="preserve"> Die Ausführung dieses BAPI-Bausteins umfasst dabei mehr als eine simple inline Commit-Work Anweisung. Weitergehende Details hierzu werden aus Gründen</w:t>
+      </w:r>
+      <w:r>
+        <w:t xml:space="preserve"> unzureichender</w:t>
+      </w:r>
+      <w:r>
+        <w:t xml:space="preserve"> Relevanz im Rahmen dieser Ausarbeitung ausgeblendet.</w:t>
+      </w:r>
+    </w:p>
+    <w:p>
+      <w:pPr>
+        <w:jc w:val="both"/>
+        <w:rPr>
+          <w:b/>
+          <w:i/>
+        </w:rPr>
+      </w:pPr>
+      <w:r>
+        <w:t>Als Export-Parameter übergibt der ZE270_GMVT Baustein den gebuchten Materialbeleg als numerischen String an das aufrufende Programm zurück. Geeignete Prüfmechanismen vor der Buchung eines Falschbelegs werden im aufrufenden Programm (hier: Java Programm) implementiert.</w:t>
+      </w:r>
+      <w:r>
+        <w:rPr>
+          <w:b/>
+          <w:i/>
+        </w:rPr>
         <w:br w:type="page"/>
       </w:r>
     </w:p>
@@ -7068,7 +7321,7 @@
       <w:pPr>
         <w:pStyle w:val="berschrift1"/>
       </w:pPr>
-      <w:bookmarkStart w:id="32" w:name="_Toc28524129"/>
+      <w:bookmarkStart w:id="32" w:name="_Toc29224199"/>
       <w:r>
         <w:lastRenderedPageBreak/>
         <w:t>?</w:t>
@@ -7101,7 +7354,7 @@
       <w:pPr>
         <w:pStyle w:val="berschrift1"/>
       </w:pPr>
-      <w:bookmarkStart w:id="33" w:name="_Toc28524130"/>
+      <w:bookmarkStart w:id="33" w:name="_Toc29224200"/>
       <w:r>
         <w:t>Zukünftige Optimierungs- und Erweiterungsmöglichkeiten</w:t>
       </w:r>
@@ -7117,7 +7370,7 @@
       <w:pPr>
         <w:pStyle w:val="berschrift1"/>
       </w:pPr>
-      <w:bookmarkStart w:id="34" w:name="_Toc28524131"/>
+      <w:bookmarkStart w:id="34" w:name="_Toc29224201"/>
       <w:r>
         <w:t>Reflexion und Fazit</w:t>
       </w:r>
@@ -7150,7 +7403,7 @@
         </w:numPr>
         <w:ind w:left="432"/>
       </w:pPr>
-      <w:bookmarkStart w:id="35" w:name="_Toc28524132"/>
+      <w:bookmarkStart w:id="35" w:name="_Toc29224202"/>
       <w:r>
         <w:lastRenderedPageBreak/>
         <w:t>Glossar</w:t>
@@ -7188,7 +7441,7 @@
         </w:numPr>
         <w:ind w:left="432"/>
       </w:pPr>
-      <w:bookmarkStart w:id="36" w:name="_Toc28524133"/>
+      <w:bookmarkStart w:id="36" w:name="_Toc29224203"/>
       <w:r>
         <w:lastRenderedPageBreak/>
         <w:t>Literaturverzeichnis</w:t>
@@ -7209,11 +7462,99 @@
         <w:fldChar w:fldCharType="begin"/>
       </w:r>
       <w:r>
+        <w:rPr>
+          <w:lang w:val="en-GB"/>
+        </w:rPr>
         <w:instrText xml:space="preserve"> BIBLIOGRAPHY  \l 1031 </w:instrText>
       </w:r>
       <w:r>
         <w:fldChar w:fldCharType="separate"/>
       </w:r>
+      <w:r>
+        <w:rPr>
+          <w:b/>
+          <w:bCs/>
+          <w:noProof/>
+          <w:lang w:val="en-GB"/>
+        </w:rPr>
+        <w:t>BAPI_GOODSMVT_CREATE</w:t>
+      </w:r>
+      <w:r>
+        <w:rPr>
+          <w:noProof/>
+          <w:lang w:val="en-GB"/>
+        </w:rPr>
+        <w:t xml:space="preserve"> [Online] / Verf. Wiki SAP // Goods Movements with BAPI. - 06. </w:t>
+      </w:r>
+      <w:r>
+        <w:rPr>
+          <w:noProof/>
+        </w:rPr>
+        <w:t>Januar 2020. - https://wiki.scn.sap.com/wiki/display/ERPSCM/Goods+Movements+with+BAPI.</w:t>
+      </w:r>
+    </w:p>
+    <w:p>
+      <w:pPr>
+        <w:pStyle w:val="Literaturverzeichnis"/>
+        <w:rPr>
+          <w:noProof/>
+          <w:lang w:val="en-GB"/>
+        </w:rPr>
+      </w:pPr>
+      <w:r>
+        <w:rPr>
+          <w:b/>
+          <w:bCs/>
+          <w:noProof/>
+          <w:lang w:val="en-GB"/>
+        </w:rPr>
+        <w:t>BAPI_PO_GETDETAIL</w:t>
+      </w:r>
+      <w:r>
+        <w:rPr>
+          <w:noProof/>
+          <w:lang w:val="en-GB"/>
+        </w:rPr>
+        <w:t xml:space="preserve"> [Online] // CONSULT. - 06. Januar 2020. - https://www.consolut.com/s/sap-ides-zugriff/d/e/doc/E-BAPI_PO_GETDETAIL/.</w:t>
+      </w:r>
+    </w:p>
+    <w:p>
+      <w:pPr>
+        <w:pStyle w:val="Literaturverzeichnis"/>
+        <w:rPr>
+          <w:noProof/>
+        </w:rPr>
+      </w:pPr>
+      <w:r>
+        <w:rPr>
+          <w:b/>
+          <w:bCs/>
+          <w:noProof/>
+          <w:lang w:val="en-GB"/>
+        </w:rPr>
+        <w:t>BAPI_TRANSACTION_COMMIT</w:t>
+      </w:r>
+      <w:r>
+        <w:rPr>
+          <w:noProof/>
+          <w:lang w:val="en-GB"/>
+        </w:rPr>
+        <w:t xml:space="preserve"> [Online] / Verf. Wiki SAP. - 06. </w:t>
+      </w:r>
+      <w:r>
+        <w:rPr>
+          <w:noProof/>
+        </w:rPr>
+        <w:t>Januar 2020. - https://wiki.scn.sap.com/wiki/display/ABAP/BAPI_TRANSACTION_COMMIT+versus+COMMIT+WORK.</w:t>
+      </w:r>
+    </w:p>
+    <w:p>
+      <w:pPr>
+        <w:pStyle w:val="Literaturverzeichnis"/>
+        <w:rPr>
+          <w:noProof/>
+        </w:rPr>
+      </w:pPr>
       <w:r>
         <w:rPr>
           <w:b/>
@@ -7342,7 +7683,7 @@
         </w:numPr>
         <w:ind w:left="432"/>
       </w:pPr>
-      <w:bookmarkStart w:id="37" w:name="_Toc28524134"/>
+      <w:bookmarkStart w:id="37" w:name="_Toc29224204"/>
       <w:proofErr w:type="spellStart"/>
       <w:r>
         <w:lastRenderedPageBreak/>
@@ -7374,7 +7715,7 @@
         </w:numPr>
         <w:ind w:left="432"/>
       </w:pPr>
-      <w:bookmarkStart w:id="38" w:name="_Toc28524135"/>
+      <w:bookmarkStart w:id="38" w:name="_Toc29224205"/>
       <w:r>
         <w:lastRenderedPageBreak/>
         <w:t>Anhang (Quellcodes)</w:t>
@@ -7429,7 +7770,6 @@
         <w:docPartUnique/>
       </w:docPartObj>
     </w:sdtPr>
-    <w:sdtEndPr/>
     <w:sdtContent>
       <w:p>
         <w:pPr>
@@ -7475,7 +7815,6 @@
         <w:docPartUnique/>
       </w:docPartObj>
     </w:sdtPr>
-    <w:sdtEndPr/>
     <w:sdtContent>
       <w:p>
         <w:pPr>
@@ -7495,7 +7834,7 @@
           <w:rPr>
             <w:noProof/>
           </w:rPr>
-          <w:t>8</w:t>
+          <w:t>13</w:t>
         </w:r>
         <w:r>
           <w:fldChar w:fldCharType="end"/>
@@ -7542,10 +7881,7 @@
         <w:footnoteRef/>
       </w:r>
       <w:r>
-        <w:t xml:space="preserve"> </w:t>
-      </w:r>
-      <w:r>
-        <w:t xml:space="preserve">EKKO-Tabelle, </w:t>
+        <w:t xml:space="preserve"> EKKO-Tabelle, </w:t>
       </w:r>
       <w:proofErr w:type="spellStart"/>
       <w:r>
@@ -7569,10 +7905,7 @@
         <w:footnoteRef/>
       </w:r>
       <w:r>
-        <w:t xml:space="preserve"> </w:t>
-      </w:r>
-      <w:r>
-        <w:t>Tabellentypen, SAP.</w:t>
+        <w:t xml:space="preserve"> Tabellentypen, SAP.</w:t>
       </w:r>
     </w:p>
   </w:footnote>
@@ -7588,10 +7921,7 @@
         <w:footnoteRef/>
       </w:r>
       <w:r>
-        <w:t xml:space="preserve"> </w:t>
-      </w:r>
-      <w:r>
-        <w:t>Mengenfelder, SAP.</w:t>
+        <w:t xml:space="preserve"> Mengenfelder, SAP.</w:t>
       </w:r>
     </w:p>
   </w:footnote>
@@ -7607,10 +7937,7 @@
         <w:footnoteRef/>
       </w:r>
       <w:r>
-        <w:t xml:space="preserve"> </w:t>
-      </w:r>
-      <w:r>
-        <w:t>Funktionsbausteine, SAP.</w:t>
+        <w:t xml:space="preserve"> Funktionsbausteine, SAP.</w:t>
       </w:r>
     </w:p>
   </w:footnote>
@@ -7626,16 +7953,67 @@
         <w:footnoteRef/>
       </w:r>
       <w:r>
-        <w:t xml:space="preserve"> </w:t>
-      </w:r>
-      <w:r>
-        <w:t>Verbuchungs</w:t>
-      </w:r>
-      <w:r>
-        <w:t>funktionsbaustein</w:t>
-      </w:r>
-      <w:r>
-        <w:t>, SAP.</w:t>
+        <w:t xml:space="preserve"> Verbuchungsfunktionsbaustein, SAP.</w:t>
+      </w:r>
+    </w:p>
+  </w:footnote>
+  <w:footnote w:id="6">
+    <w:p>
+      <w:pPr>
+        <w:pStyle w:val="Funotentext"/>
+      </w:pPr>
+      <w:r>
+        <w:rPr>
+          <w:rStyle w:val="Funotenzeichen"/>
+        </w:rPr>
+        <w:footnoteRef/>
+      </w:r>
+      <w:r>
+        <w:t xml:space="preserve"> BAPI_PO_GETDETAIL, CONSULT.</w:t>
+      </w:r>
+    </w:p>
+  </w:footnote>
+  <w:footnote w:id="7">
+    <w:p>
+      <w:pPr>
+        <w:pStyle w:val="Funotentext"/>
+        <w:rPr>
+          <w:lang w:val="en-GB"/>
+        </w:rPr>
+      </w:pPr>
+      <w:r>
+        <w:rPr>
+          <w:rStyle w:val="Funotenzeichen"/>
+        </w:rPr>
+        <w:footnoteRef/>
+      </w:r>
+      <w:r>
+        <w:rPr>
+          <w:lang w:val="en-GB"/>
+        </w:rPr>
+        <w:t xml:space="preserve"> BAPI_GOODSMVT_CREATE, Wiki SAP.</w:t>
+      </w:r>
+    </w:p>
+  </w:footnote>
+  <w:footnote w:id="8">
+    <w:p>
+      <w:pPr>
+        <w:pStyle w:val="Funotentext"/>
+        <w:rPr>
+          <w:lang w:val="en-GB"/>
+        </w:rPr>
+      </w:pPr>
+      <w:r>
+        <w:rPr>
+          <w:rStyle w:val="Funotenzeichen"/>
+        </w:rPr>
+        <w:footnoteRef/>
+      </w:r>
+      <w:r>
+        <w:rPr>
+          <w:lang w:val="en-GB"/>
+        </w:rPr>
+        <w:t xml:space="preserve"> BAPI_TRANSACTION_COMMIT, Wiki SAP.</w:t>
       </w:r>
     </w:p>
   </w:footnote>
@@ -7777,6 +8155,118 @@
     </w:lvl>
   </w:abstractNum>
   <w:abstractNum w:abstractNumId="1" w15:restartNumberingAfterBreak="0">
+    <w:nsid w:val="2C9C0C1D"/>
+    <w:multiLevelType w:val="hybridMultilevel"/>
+    <w:tmpl w:val="40E01C90"/>
+    <w:lvl w:ilvl="0" w:tplc="3C889C78">
+      <w:numFmt w:val="bullet"/>
+      <w:lvlText w:val="-"/>
+      <w:lvlJc w:val="left"/>
+      <w:pPr>
+        <w:ind w:left="720" w:hanging="360"/>
+      </w:pPr>
+      <w:rPr>
+        <w:rFonts w:ascii="Calibri" w:eastAsiaTheme="minorHAnsi" w:hAnsi="Calibri" w:cs="Calibri" w:hint="default"/>
+      </w:rPr>
+    </w:lvl>
+    <w:lvl w:ilvl="1" w:tplc="04070003" w:tentative="1">
+      <w:start w:val="1"/>
+      <w:numFmt w:val="bullet"/>
+      <w:lvlText w:val="o"/>
+      <w:lvlJc w:val="left"/>
+      <w:pPr>
+        <w:ind w:left="1440" w:hanging="360"/>
+      </w:pPr>
+      <w:rPr>
+        <w:rFonts w:ascii="Courier New" w:hAnsi="Courier New" w:cs="Courier New" w:hint="default"/>
+      </w:rPr>
+    </w:lvl>
+    <w:lvl w:ilvl="2" w:tplc="04070005" w:tentative="1">
+      <w:start w:val="1"/>
+      <w:numFmt w:val="bullet"/>
+      <w:lvlText w:val=""/>
+      <w:lvlJc w:val="left"/>
+      <w:pPr>
+        <w:ind w:left="2160" w:hanging="360"/>
+      </w:pPr>
+      <w:rPr>
+        <w:rFonts w:ascii="Wingdings" w:hAnsi="Wingdings" w:hint="default"/>
+      </w:rPr>
+    </w:lvl>
+    <w:lvl w:ilvl="3" w:tplc="04070001" w:tentative="1">
+      <w:start w:val="1"/>
+      <w:numFmt w:val="bullet"/>
+      <w:lvlText w:val=""/>
+      <w:lvlJc w:val="left"/>
+      <w:pPr>
+        <w:ind w:left="2880" w:hanging="360"/>
+      </w:pPr>
+      <w:rPr>
+        <w:rFonts w:ascii="Symbol" w:hAnsi="Symbol" w:hint="default"/>
+      </w:rPr>
+    </w:lvl>
+    <w:lvl w:ilvl="4" w:tplc="04070003" w:tentative="1">
+      <w:start w:val="1"/>
+      <w:numFmt w:val="bullet"/>
+      <w:lvlText w:val="o"/>
+      <w:lvlJc w:val="left"/>
+      <w:pPr>
+        <w:ind w:left="3600" w:hanging="360"/>
+      </w:pPr>
+      <w:rPr>
+        <w:rFonts w:ascii="Courier New" w:hAnsi="Courier New" w:cs="Courier New" w:hint="default"/>
+      </w:rPr>
+    </w:lvl>
+    <w:lvl w:ilvl="5" w:tplc="04070005" w:tentative="1">
+      <w:start w:val="1"/>
+      <w:numFmt w:val="bullet"/>
+      <w:lvlText w:val=""/>
+      <w:lvlJc w:val="left"/>
+      <w:pPr>
+        <w:ind w:left="4320" w:hanging="360"/>
+      </w:pPr>
+      <w:rPr>
+        <w:rFonts w:ascii="Wingdings" w:hAnsi="Wingdings" w:hint="default"/>
+      </w:rPr>
+    </w:lvl>
+    <w:lvl w:ilvl="6" w:tplc="04070001" w:tentative="1">
+      <w:start w:val="1"/>
+      <w:numFmt w:val="bullet"/>
+      <w:lvlText w:val=""/>
+      <w:lvlJc w:val="left"/>
+      <w:pPr>
+        <w:ind w:left="5040" w:hanging="360"/>
+      </w:pPr>
+      <w:rPr>
+        <w:rFonts w:ascii="Symbol" w:hAnsi="Symbol" w:hint="default"/>
+      </w:rPr>
+    </w:lvl>
+    <w:lvl w:ilvl="7" w:tplc="04070003" w:tentative="1">
+      <w:start w:val="1"/>
+      <w:numFmt w:val="bullet"/>
+      <w:lvlText w:val="o"/>
+      <w:lvlJc w:val="left"/>
+      <w:pPr>
+        <w:ind w:left="5760" w:hanging="360"/>
+      </w:pPr>
+      <w:rPr>
+        <w:rFonts w:ascii="Courier New" w:hAnsi="Courier New" w:cs="Courier New" w:hint="default"/>
+      </w:rPr>
+    </w:lvl>
+    <w:lvl w:ilvl="8" w:tplc="04070005" w:tentative="1">
+      <w:start w:val="1"/>
+      <w:numFmt w:val="bullet"/>
+      <w:lvlText w:val=""/>
+      <w:lvlJc w:val="left"/>
+      <w:pPr>
+        <w:ind w:left="6480" w:hanging="360"/>
+      </w:pPr>
+      <w:rPr>
+        <w:rFonts w:ascii="Wingdings" w:hAnsi="Wingdings" w:hint="default"/>
+      </w:rPr>
+    </w:lvl>
+  </w:abstractNum>
+  <w:abstractNum w:abstractNumId="2" w15:restartNumberingAfterBreak="0">
     <w:nsid w:val="724E6BF8"/>
     <w:multiLevelType w:val="hybridMultilevel"/>
     <w:tmpl w:val="A2F64CA8"/>
@@ -7923,6 +8413,9 @@
     </w:lvlOverride>
   </w:num>
   <w:num w:numId="3">
+    <w:abstractNumId w:val="2"/>
+  </w:num>
+  <w:num w:numId="4">
     <w:abstractNumId w:val="1"/>
   </w:num>
 </w:numbering>
@@ -9381,11 +9874,56 @@
     <b:URL>https://www.erpyourself.net/de/sap-tabellen/EKKO.html</b:URL>
     <b:RefOrder>5</b:RefOrder>
   </b:Source>
+  <b:Source>
+    <b:Tag>Wik20</b:Tag>
+    <b:SourceType>InternetSite</b:SourceType>
+    <b:Guid>{9BDC5485-8226-436B-9BC3-9244B68769A4}</b:Guid>
+    <b:Author>
+      <b:Author>
+        <b:Corporate>Wiki SAP</b:Corporate>
+      </b:Author>
+    </b:Author>
+    <b:InternetSiteTitle>Goods Movements with BAPI</b:InternetSiteTitle>
+    <b:YearAccessed>2020</b:YearAccessed>
+    <b:MonthAccessed>Januar</b:MonthAccessed>
+    <b:DayAccessed>06</b:DayAccessed>
+    <b:URL>https://wiki.scn.sap.com/wiki/display/ERPSCM/Goods+Movements+with+BAPI</b:URL>
+    <b:Title>BAPI_GOODSMVT_CREATE</b:Title>
+    <b:RefOrder>6</b:RefOrder>
+  </b:Source>
+  <b:Source>
+    <b:Tag>CON20</b:Tag>
+    <b:SourceType>InternetSite</b:SourceType>
+    <b:Guid>{EB1C8F11-B14D-4996-B73E-935AD35A2ECA}</b:Guid>
+    <b:InternetSiteTitle>CONSULT</b:InternetSiteTitle>
+    <b:YearAccessed>2020</b:YearAccessed>
+    <b:MonthAccessed>Januar</b:MonthAccessed>
+    <b:DayAccessed>06</b:DayAccessed>
+    <b:URL>https://www.consolut.com/s/sap-ides-zugriff/d/e/doc/E-BAPI_PO_GETDETAIL/</b:URL>
+    <b:Title>BAPI_PO_GETDETAIL</b:Title>
+    <b:RefOrder>7</b:RefOrder>
+  </b:Source>
+  <b:Source>
+    <b:Tag>Wik201</b:Tag>
+    <b:SourceType>InternetSite</b:SourceType>
+    <b:Guid>{25096E28-C022-4B80-84C9-7D2DB7E0BEE8}</b:Guid>
+    <b:Author>
+      <b:Author>
+        <b:Corporate>Wiki SAP</b:Corporate>
+      </b:Author>
+    </b:Author>
+    <b:YearAccessed>2020</b:YearAccessed>
+    <b:MonthAccessed>Januar</b:MonthAccessed>
+    <b:DayAccessed>06</b:DayAccessed>
+    <b:URL>https://wiki.scn.sap.com/wiki/display/ABAP/BAPI_TRANSACTION_COMMIT+versus+COMMIT+WORK</b:URL>
+    <b:Title>BAPI_TRANSACTION_COMMIT</b:Title>
+    <b:RefOrder>8</b:RefOrder>
+  </b:Source>
 </b:Sources>
 </file>
 
 <file path=customXml/itemProps1.xml><?xml version="1.0" encoding="utf-8"?>
-<ds:datastoreItem xmlns:ds="http://schemas.openxmlformats.org/officeDocument/2006/customXml" ds:itemID="{82384AA3-3B41-43A9-B9B5-519D881A3D7F}">
+<ds:datastoreItem xmlns:ds="http://schemas.openxmlformats.org/officeDocument/2006/customXml" ds:itemID="{B5FAAEC8-5600-4489-A268-70886AAAC1B4}">
   <ds:schemaRefs>
     <ds:schemaRef ds:uri="http://schemas.openxmlformats.org/officeDocument/2006/bibliography"/>
   </ds:schemaRefs>

</xml_diff>

<commit_message>
Habe was zu Speech-to.-Text geschrieben
</commit_message>
<xml_diff>
--- a/CavallaroAngelo/Projektdokumentation.docx
+++ b/CavallaroAngelo/Projektdokumentation.docx
@@ -1,6 +1,6 @@
 
 <file path=word/document.xml><?xml version="1.0" encoding="utf-8"?>
-<w:document xmlns:wpc="http://schemas.microsoft.com/office/word/2010/wordprocessingCanvas" xmlns:cx="http://schemas.microsoft.com/office/drawing/2014/chartex" xmlns:cx1="http://schemas.microsoft.com/office/drawing/2015/9/8/chartex" xmlns:mc="http://schemas.openxmlformats.org/markup-compatibility/2006" xmlns:o="urn:schemas-microsoft-com:office:office" xmlns:r="http://schemas.openxmlformats.org/officeDocument/2006/relationships" xmlns:m="http://schemas.openxmlformats.org/officeDocument/2006/math" xmlns:v="urn:schemas-microsoft-com:vml" xmlns:wp14="http://schemas.microsoft.com/office/word/2010/wordprocessingDrawing" xmlns:wp="http://schemas.openxmlformats.org/drawingml/2006/wordprocessingDrawing" xmlns:w10="urn:schemas-microsoft-com:office:word" xmlns:w="http://schemas.openxmlformats.org/wordprocessingml/2006/main" xmlns:w14="http://schemas.microsoft.com/office/word/2010/wordml" xmlns:w15="http://schemas.microsoft.com/office/word/2012/wordml" xmlns:w16se="http://schemas.microsoft.com/office/word/2015/wordml/symex" xmlns:wpg="http://schemas.microsoft.com/office/word/2010/wordprocessingGroup" xmlns:wpi="http://schemas.microsoft.com/office/word/2010/wordprocessingInk" xmlns:wne="http://schemas.microsoft.com/office/word/2006/wordml" xmlns:wps="http://schemas.microsoft.com/office/word/2010/wordprocessingShape" mc:Ignorable="w14 w15 w16se wp14">
+<w:document xmlns:wpc="http://schemas.microsoft.com/office/word/2010/wordprocessingCanvas" xmlns:cx="http://schemas.microsoft.com/office/drawing/2014/chartex" xmlns:cx1="http://schemas.microsoft.com/office/drawing/2015/9/8/chartex" xmlns:cx2="http://schemas.microsoft.com/office/drawing/2015/10/21/chartex" xmlns:cx3="http://schemas.microsoft.com/office/drawing/2016/5/9/chartex" xmlns:cx4="http://schemas.microsoft.com/office/drawing/2016/5/10/chartex" xmlns:cx5="http://schemas.microsoft.com/office/drawing/2016/5/11/chartex" xmlns:cx6="http://schemas.microsoft.com/office/drawing/2016/5/12/chartex" xmlns:cx7="http://schemas.microsoft.com/office/drawing/2016/5/13/chartex" xmlns:cx8="http://schemas.microsoft.com/office/drawing/2016/5/14/chartex" xmlns:mc="http://schemas.openxmlformats.org/markup-compatibility/2006" xmlns:aink="http://schemas.microsoft.com/office/drawing/2016/ink" xmlns:am3d="http://schemas.microsoft.com/office/drawing/2017/model3d" xmlns:o="urn:schemas-microsoft-com:office:office" xmlns:r="http://schemas.openxmlformats.org/officeDocument/2006/relationships" xmlns:m="http://schemas.openxmlformats.org/officeDocument/2006/math" xmlns:v="urn:schemas-microsoft-com:vml" xmlns:wp14="http://schemas.microsoft.com/office/word/2010/wordprocessingDrawing" xmlns:wp="http://schemas.openxmlformats.org/drawingml/2006/wordprocessingDrawing" xmlns:w10="urn:schemas-microsoft-com:office:word" xmlns:w="http://schemas.openxmlformats.org/wordprocessingml/2006/main" xmlns:w14="http://schemas.microsoft.com/office/word/2010/wordml" xmlns:w15="http://schemas.microsoft.com/office/word/2012/wordml" xmlns:w16cid="http://schemas.microsoft.com/office/word/2016/wordml/cid" xmlns:w16se="http://schemas.microsoft.com/office/word/2015/wordml/symex" xmlns:wpg="http://schemas.microsoft.com/office/word/2010/wordprocessingGroup" xmlns:wpi="http://schemas.microsoft.com/office/word/2010/wordprocessingInk" xmlns:wne="http://schemas.microsoft.com/office/word/2006/wordml" xmlns:wps="http://schemas.microsoft.com/office/word/2010/wordprocessingShape" mc:Ignorable="w14 w15 w16se w16cid wp14">
   <w:body>
     <w:p/>
     <w:p>
@@ -154,7 +154,6 @@
                 <w:szCs w:val="32"/>
               </w:rPr>
             </w:pPr>
-            <w:proofErr w:type="spellStart"/>
             <w:r>
               <w:rPr>
                 <w:rFonts w:asciiTheme="majorHAnsi" w:eastAsiaTheme="majorEastAsia" w:hAnsiTheme="majorHAnsi" w:cstheme="majorBidi"/>
@@ -162,17 +161,7 @@
                 <w:sz w:val="32"/>
                 <w:szCs w:val="32"/>
               </w:rPr>
-              <w:t>Bresemler</w:t>
-            </w:r>
-            <w:proofErr w:type="spellEnd"/>
-            <w:r>
-              <w:rPr>
-                <w:rFonts w:asciiTheme="majorHAnsi" w:eastAsiaTheme="majorEastAsia" w:hAnsiTheme="majorHAnsi" w:cstheme="majorBidi"/>
-                <w:color w:val="2F5496" w:themeColor="accent1" w:themeShade="BF"/>
-                <w:sz w:val="32"/>
-                <w:szCs w:val="32"/>
-              </w:rPr>
-              <w:t>, Eduard</w:t>
+              <w:t>Bresemler, Eduard</w:t>
             </w:r>
           </w:p>
         </w:tc>
@@ -255,7 +244,6 @@
                 <w:szCs w:val="32"/>
               </w:rPr>
             </w:pPr>
-            <w:proofErr w:type="spellStart"/>
             <w:r>
               <w:rPr>
                 <w:rFonts w:asciiTheme="majorHAnsi" w:eastAsiaTheme="majorEastAsia" w:hAnsiTheme="majorHAnsi" w:cstheme="majorBidi"/>
@@ -263,17 +251,7 @@
                 <w:sz w:val="32"/>
                 <w:szCs w:val="32"/>
               </w:rPr>
-              <w:t>Kasarca</w:t>
-            </w:r>
-            <w:proofErr w:type="spellEnd"/>
-            <w:r>
-              <w:rPr>
-                <w:rFonts w:asciiTheme="majorHAnsi" w:eastAsiaTheme="majorEastAsia" w:hAnsiTheme="majorHAnsi" w:cstheme="majorBidi"/>
-                <w:color w:val="2F5496" w:themeColor="accent1" w:themeShade="BF"/>
-                <w:sz w:val="32"/>
-                <w:szCs w:val="32"/>
-              </w:rPr>
-              <w:t>, Hüseyin</w:t>
+              <w:t>Kasarca, Hüseyin</w:t>
             </w:r>
           </w:p>
         </w:tc>
@@ -296,7 +274,6 @@
                 <w:szCs w:val="32"/>
               </w:rPr>
             </w:pPr>
-            <w:proofErr w:type="spellStart"/>
             <w:r>
               <w:rPr>
                 <w:rFonts w:asciiTheme="majorHAnsi" w:eastAsiaTheme="majorEastAsia" w:hAnsiTheme="majorHAnsi" w:cstheme="majorBidi"/>
@@ -304,17 +281,7 @@
                 <w:sz w:val="32"/>
                 <w:szCs w:val="32"/>
               </w:rPr>
-              <w:t>Kinzelmann</w:t>
-            </w:r>
-            <w:proofErr w:type="spellEnd"/>
-            <w:r>
-              <w:rPr>
-                <w:rFonts w:asciiTheme="majorHAnsi" w:eastAsiaTheme="majorEastAsia" w:hAnsiTheme="majorHAnsi" w:cstheme="majorBidi"/>
-                <w:color w:val="2F5496" w:themeColor="accent1" w:themeShade="BF"/>
-                <w:sz w:val="32"/>
-                <w:szCs w:val="32"/>
-              </w:rPr>
-              <w:t>, Daniel</w:t>
+              <w:t>Kinzelmann, Daniel</w:t>
             </w:r>
           </w:p>
         </w:tc>
@@ -3040,15 +3007,7 @@
           </w:tcPr>
           <w:p>
             <w:r>
-              <w:t xml:space="preserve">Business Application </w:t>
-            </w:r>
-            <w:proofErr w:type="spellStart"/>
-            <w:r>
-              <w:t>Programming</w:t>
-            </w:r>
-            <w:proofErr w:type="spellEnd"/>
-            <w:r>
-              <w:t xml:space="preserve"> Interface</w:t>
+              <w:t>Business Application Programming Interface</w:t>
             </w:r>
           </w:p>
         </w:tc>
@@ -4055,15 +4014,7 @@
     <w:p/>
     <w:p>
       <w:r>
-        <w:t xml:space="preserve">Was ist </w:t>
-      </w:r>
-      <w:proofErr w:type="spellStart"/>
-      <w:r>
-        <w:t>Scrum</w:t>
-      </w:r>
-      <w:proofErr w:type="spellEnd"/>
-      <w:r>
-        <w:t>, kurze Erklärung</w:t>
+        <w:t>Was ist Scrum, kurze Erklärung</w:t>
       </w:r>
     </w:p>
     <w:p>
@@ -4113,15 +4064,7 @@
         <w:t>SAPlexa</w:t>
       </w:r>
       <w:r>
-        <w:t xml:space="preserve"> soll den Lagerarbeitern in aller erster Linie durch die Sprachsteuerung eine Erleichterung beim Wareneingang bringen. Durch diese Applikation muss der Lagerist nicht mit schmutzigen Fingern am Display </w:t>
-      </w:r>
-      <w:proofErr w:type="spellStart"/>
-      <w:r>
-        <w:t>touchen</w:t>
-      </w:r>
-      <w:proofErr w:type="spellEnd"/>
-      <w:r>
-        <w:t>, sondern kann per einfachen Kommandos die App bedienen und den Wareneingang verbuchen. Des Weiteren kann er alle relevanten Informationen über die eingegangenen Bestellungen einsehen und darüber verfügen.</w:t>
+        <w:t xml:space="preserve"> soll den Lagerarbeitern in aller erster Linie durch die Sprachsteuerung eine Erleichterung beim Wareneingang bringen. Durch diese Applikation muss der Lagerist nicht mit schmutzigen Fingern am Display touchen, sondern kann per einfachen Kommandos die App bedienen und den Wareneingang verbuchen. Des Weiteren kann er alle relevanten Informationen über die eingegangenen Bestellungen einsehen und darüber verfügen.</w:t>
       </w:r>
     </w:p>
     <w:p/>
@@ -4185,28 +4128,15 @@
       <w:r>
         <w:t xml:space="preserve"> </w:t>
       </w:r>
-      <w:proofErr w:type="spellStart"/>
-      <w:r>
-        <w:t>BackLog</w:t>
-      </w:r>
-      <w:proofErr w:type="spellEnd"/>
-      <w:r>
-        <w:t>-Liste und Sprints mit Beschreibung?</w:t>
+      <w:r>
+        <w:t>BackLog-Liste und Sprints mit Beschreibung?</w:t>
       </w:r>
       <w:bookmarkEnd w:id="9"/>
     </w:p>
     <w:p/>
     <w:p>
       <w:r>
-        <w:t xml:space="preserve">Wichtige </w:t>
-      </w:r>
-      <w:proofErr w:type="spellStart"/>
-      <w:r>
-        <w:t>Codingfragmente</w:t>
-      </w:r>
-      <w:proofErr w:type="spellEnd"/>
-      <w:r>
-        <w:t xml:space="preserve"> mit Beschreibung</w:t>
+        <w:t>Wichtige Codingfragmente mit Beschreibung</w:t>
       </w:r>
     </w:p>
     <w:p/>
@@ -4255,15 +4185,7 @@
     <w:p/>
     <w:p>
       <w:r>
-        <w:t xml:space="preserve">Sprint und </w:t>
-      </w:r>
-      <w:proofErr w:type="spellStart"/>
-      <w:r>
-        <w:t>BackLog</w:t>
-      </w:r>
-      <w:proofErr w:type="spellEnd"/>
-      <w:r>
-        <w:t>-Listen anfertigen</w:t>
+        <w:t>Sprint und BackLog-Listen anfertigen</w:t>
       </w:r>
     </w:p>
     <w:p/>
@@ -4354,13 +4276,8 @@
         <w:pStyle w:val="berschrift3"/>
       </w:pPr>
       <w:bookmarkStart w:id="19" w:name="_Toc29224194"/>
-      <w:proofErr w:type="spellStart"/>
-      <w:r>
-        <w:t>Graphical</w:t>
-      </w:r>
-      <w:proofErr w:type="spellEnd"/>
-      <w:r>
-        <w:t xml:space="preserve"> User Interface</w:t>
+      <w:r>
+        <w:t>Graphical User Interface</w:t>
       </w:r>
       <w:bookmarkEnd w:id="19"/>
     </w:p>
@@ -4369,21 +4286,13 @@
         <w:pStyle w:val="berschrift4"/>
       </w:pPr>
       <w:r>
-        <w:t xml:space="preserve">Informationsbeschaffung bei der </w:t>
-      </w:r>
-      <w:proofErr w:type="spellStart"/>
-      <w:r>
-        <w:t>Groz</w:t>
+        <w:t>Informationsbeschaffung bei der Groz</w:t>
       </w:r>
       <w:r>
         <w:t>-</w:t>
       </w:r>
       <w:r>
-        <w:t>Beckert</w:t>
-      </w:r>
-      <w:proofErr w:type="spellEnd"/>
-      <w:r>
-        <w:t xml:space="preserve"> KG</w:t>
+        <w:t>Beckert KG</w:t>
       </w:r>
     </w:p>
     <w:p>
@@ -4451,7 +4360,328 @@
         <w:t xml:space="preserve"> Speech-2-Text API</w:t>
       </w:r>
       <w:r>
-        <w:t xml:space="preserve"> - Sphinx</w:t>
+        <w:t xml:space="preserve"> </w:t>
+      </w:r>
+      <w:r>
+        <w:t>–</w:t>
+      </w:r>
+      <w:r>
+        <w:t xml:space="preserve"> </w:t>
+      </w:r>
+      <w:r>
+        <w:t>CMU</w:t>
+      </w:r>
+      <w:bookmarkStart w:id="22" w:name="_GoBack"/>
+      <w:bookmarkEnd w:id="22"/>
+      <w:r>
+        <w:t>Sphinx</w:t>
+      </w:r>
+    </w:p>
+    <w:p>
+      <w:r>
+        <w:t>Bevor wir mit der Erstellung der SAP Sprachsteuerung loslegen können, mussten wir uns zuerst einen Überblick über die zur Verfügung stehenden Speech-to-Text APIs verschaffen, um eine zu uns passende auszuwählen.</w:t>
+      </w:r>
+      <w:r>
+        <w:t xml:space="preserve"> Wir haben nach etwas Recherche schon ein paar mögliche Kandidaten gefunden und haben diese dann versucht miteinander zu </w:t>
+      </w:r>
+      <w:r>
+        <w:t>vergleichen,</w:t>
+      </w:r>
+      <w:r>
+        <w:t xml:space="preserve"> um eine </w:t>
+      </w:r>
+      <w:r>
+        <w:t>Speech-to-Text API</w:t>
+      </w:r>
+      <w:r>
+        <w:t xml:space="preserve"> zu finden die wir für unser Projekt verwenden können.</w:t>
+      </w:r>
+      <w:r>
+        <w:t xml:space="preserve"> Folgende </w:t>
+      </w:r>
+      <w:r>
+        <w:t>Speech-to-Text API</w:t>
+      </w:r>
+      <w:r>
+        <w:t>s haben wir uns angeschaut:</w:t>
+      </w:r>
+    </w:p>
+    <w:p>
+      <w:r>
+        <w:t>„</w:t>
+      </w:r>
+      <w:r>
+        <w:t xml:space="preserve">Google </w:t>
+      </w:r>
+      <w:r>
+        <w:t>Speech-to-Text API</w:t>
+      </w:r>
+      <w:r>
+        <w:t>“</w:t>
+      </w:r>
+      <w:r>
+        <w:t xml:space="preserve"> über die Google Cloud. Die </w:t>
+      </w:r>
+      <w:r>
+        <w:t>Vorteile</w:t>
+      </w:r>
+      <w:r>
+        <w:t xml:space="preserve"> dieser </w:t>
+      </w:r>
+      <w:r>
+        <w:t xml:space="preserve">Speech-to-Text </w:t>
+      </w:r>
+      <w:r>
+        <w:t>lösung ist das sie sehr genau ist und eine</w:t>
+      </w:r>
+      <w:r>
+        <w:t>r</w:t>
+      </w:r>
+      <w:r>
+        <w:t xml:space="preserve"> </w:t>
+      </w:r>
+      <w:r>
+        <w:t xml:space="preserve">der </w:t>
+      </w:r>
+      <w:r>
+        <w:t>gering</w:t>
+      </w:r>
+      <w:r>
+        <w:t>sten</w:t>
+      </w:r>
+      <w:r>
+        <w:t xml:space="preserve"> Fehlerquote</w:t>
+      </w:r>
+      <w:r>
+        <w:t>n</w:t>
+      </w:r>
+      <w:r>
+        <w:t xml:space="preserve"> hat, außerdem erkennt sie viele verschiedene Sprachen schon Standartmäßig. Leider kostet die Nutzung der </w:t>
+      </w:r>
+      <w:r>
+        <w:t>Speech-to-Text API</w:t>
+      </w:r>
+      <w:r>
+        <w:t xml:space="preserve"> Geld </w:t>
+      </w:r>
+      <w:r>
+        <w:lastRenderedPageBreak/>
+        <w:t xml:space="preserve">da sie wie oben schon erwähnt über die Google Cloud läuft. Auch wäre der Datenschutz durch die Cloud </w:t>
+      </w:r>
+      <w:r>
+        <w:t>Lösung</w:t>
+      </w:r>
+      <w:r>
+        <w:t xml:space="preserve"> vermutlich etwas schwerer zu </w:t>
+      </w:r>
+      <w:r>
+        <w:t>bewerkstelligen</w:t>
+      </w:r>
+      <w:r>
+        <w:t>.</w:t>
+      </w:r>
+    </w:p>
+    <w:p>
+      <w:r>
+        <w:t xml:space="preserve">Auch Microsoft hat eine Speech-to-Text API auf dem Markt, mit </w:t>
+      </w:r>
+      <w:r>
+        <w:t>„</w:t>
+      </w:r>
+      <w:r>
+        <w:t>Microsoft Cognitive Services</w:t>
+      </w:r>
+      <w:r>
+        <w:t>“</w:t>
+      </w:r>
+      <w:r>
+        <w:t xml:space="preserve"> haben wir jedoch so ziemlich die gleichen Vorteile aber </w:t>
+      </w:r>
+      <w:r>
+        <w:t>auch</w:t>
+      </w:r>
+      <w:r>
+        <w:t xml:space="preserve"> </w:t>
+      </w:r>
+      <w:r>
+        <w:t>Probleme</w:t>
+      </w:r>
+      <w:r>
+        <w:t xml:space="preserve"> wie mit der von Google bereitgestellten Lösung</w:t>
+      </w:r>
+      <w:r>
+        <w:t>, da sie auch übe die Cloud arbeitet.</w:t>
+      </w:r>
+    </w:p>
+    <w:p>
+      <w:r>
+        <w:t xml:space="preserve">Wir haben nach der Erkenntnis, dass wir anstatt einer Cloud Lösung lieber eine </w:t>
+      </w:r>
+      <w:r>
+        <w:t>o</w:t>
+      </w:r>
+      <w:r>
+        <w:t>ffline Speech-to-Text API verwenden möchten, da so auch ein Internet zwang wegfällt</w:t>
+      </w:r>
+      <w:r>
+        <w:t xml:space="preserve">, weiter nach </w:t>
+      </w:r>
+      <w:r>
+        <w:t>o</w:t>
+      </w:r>
+      <w:r>
+        <w:t>ffline Varianten gesucht und 3 weitere Kandidaten gefunden.</w:t>
+      </w:r>
+    </w:p>
+    <w:p>
+      <w:r>
+        <w:t>„</w:t>
+      </w:r>
+      <w:r>
+        <w:t>IBM Watson</w:t>
+      </w:r>
+      <w:r>
+        <w:t>“</w:t>
+      </w:r>
+      <w:r>
+        <w:t xml:space="preserve"> und </w:t>
+      </w:r>
+      <w:r>
+        <w:t>„</w:t>
+      </w:r>
+      <w:r>
+        <w:t>Speechmatics</w:t>
+      </w:r>
+      <w:r>
+        <w:t>“</w:t>
+      </w:r>
+      <w:r>
+        <w:t xml:space="preserve"> sind oft benutze </w:t>
+      </w:r>
+      <w:r>
+        <w:t>offline</w:t>
+      </w:r>
+      <w:r>
+        <w:t xml:space="preserve"> </w:t>
+      </w:r>
+      <w:r>
+        <w:t>Speech-to-Text API</w:t>
+      </w:r>
+      <w:r>
+        <w:t>s, jedoch kosten beide leider auch Geld, was bei einer Professionellen Anwendung kein großes Problem Darstellt, da diese Varianten oft eine sehr gute Qualität aufweisen, eine</w:t>
+      </w:r>
+      <w:r>
+        <w:t>n</w:t>
+      </w:r>
+      <w:r>
+        <w:t xml:space="preserve"> </w:t>
+      </w:r>
+      <w:r>
+        <w:t>g</w:t>
+      </w:r>
+      <w:r>
+        <w:t>uten Support bieten und auch regelmäßig geupdatet werden. Bei einem Projektstudium jedoch nicht wirklich infrage kommen.</w:t>
+      </w:r>
+    </w:p>
+    <w:p>
+      <w:r>
+        <w:t xml:space="preserve">Eine weitere </w:t>
+      </w:r>
+      <w:r>
+        <w:t>offline</w:t>
+      </w:r>
+      <w:r>
+        <w:t xml:space="preserve"> </w:t>
+      </w:r>
+      <w:r>
+        <w:t>Speech-to-Text API</w:t>
+      </w:r>
+      <w:r>
+        <w:t xml:space="preserve"> ist die Open Source Variante</w:t>
+      </w:r>
+      <w:r>
+        <w:t xml:space="preserve"> „CMUSphinx“, welche</w:t>
+      </w:r>
+      <w:r>
+        <w:t xml:space="preserve"> von der „</w:t>
+      </w:r>
+      <w:r>
+        <w:rPr>
+          <w:lang w:val="en"/>
+        </w:rPr>
+        <w:t>Carnegie Mellon University</w:t>
+      </w:r>
+      <w:r>
+        <w:rPr>
+          <w:lang w:val="en"/>
+        </w:rPr>
+        <w:t xml:space="preserve"> (CMU)</w:t>
+      </w:r>
+      <w:r>
+        <w:t xml:space="preserve">“ veröffentlich wurde und auch regelmäßig mit </w:t>
+      </w:r>
+      <w:r>
+        <w:t>Updates</w:t>
+      </w:r>
+      <w:r>
+        <w:t xml:space="preserve"> versorgt wird</w:t>
+      </w:r>
+      <w:r>
+        <w:t>.</w:t>
+      </w:r>
+      <w:r>
+        <w:t xml:space="preserve"> Sie wird oft bei Projekten an Universitäten und allgemein zu Lehrzwecken </w:t>
+      </w:r>
+      <w:r>
+        <w:t>eingesetzt</w:t>
+      </w:r>
+      <w:r>
+        <w:t>, da sie eine Kostenlose Offline Lösung</w:t>
+      </w:r>
+      <w:r>
+        <w:t xml:space="preserve">, </w:t>
+      </w:r>
+      <w:r>
+        <w:t xml:space="preserve">eine </w:t>
+      </w:r>
+      <w:r>
+        <w:t xml:space="preserve">gute </w:t>
+      </w:r>
+      <w:r>
+        <w:t>Qualität</w:t>
+      </w:r>
+      <w:r>
+        <w:t xml:space="preserve"> mit geringer Fehlerquote</w:t>
+      </w:r>
+      <w:r>
+        <w:t>, eine gute Dokumentation und viele Tutorials zu ihrer Nutzung im Internet</w:t>
+      </w:r>
+      <w:r>
+        <w:t>.</w:t>
+      </w:r>
+      <w:r>
+        <w:t xml:space="preserve"> Außerdem hatten wir schon etwas Erfahrung mit „CMUSphinx“ da sie auch bei dem „Mackathon“ and der Hochschule eingesetzt wurde.</w:t>
+      </w:r>
+    </w:p>
+    <w:p>
+      <w:r>
+        <w:t xml:space="preserve">Nach der </w:t>
+      </w:r>
+      <w:r>
+        <w:t>Sichtung</w:t>
+      </w:r>
+      <w:r>
+        <w:t xml:space="preserve"> dieser verscheiden Speech-to-Text APIs haben wir uns für „CMUSphinx“ entschieden, da diese Variante Kostenlos ist und wir schon mit ihr etwas gearbeitet haben.</w:t>
+      </w:r>
+    </w:p>
+    <w:p/>
+    <w:p/>
+    <w:p>
+      <w:pPr>
+        <w:pStyle w:val="berschrift4"/>
+      </w:pPr>
+      <w:r>
+        <w:t>(Auswahl der) Java Libraries – SWT</w:t>
       </w:r>
     </w:p>
     <w:p>
@@ -4459,18 +4689,150 @@
         <w:pStyle w:val="berschrift4"/>
       </w:pPr>
       <w:r>
-        <w:t>(Auswahl der) Java Libraries – SWT</w:t>
+        <w:t>Eingehen von technischer Schuld</w:t>
       </w:r>
     </w:p>
     <w:p>
-      <w:pPr>
-        <w:pStyle w:val="berschrift4"/>
-      </w:pPr>
-      <w:r>
-        <w:t>Eingehen von technischer Schuld</w:t>
+      <w:r>
+        <w:t xml:space="preserve">Ein </w:t>
+      </w:r>
+      <w:r>
+        <w:t>Punkt,</w:t>
+      </w:r>
+      <w:r>
+        <w:t xml:space="preserve"> den Wir leider aus Zeittechnischer perspektive nicht bewerkstelligen können ist das sogenannte „Training“ (oder was auch möglich wäre eine „</w:t>
+      </w:r>
+      <w:r>
+        <w:t>acoustic model adaptation</w:t>
+      </w:r>
+      <w:r>
+        <w:t xml:space="preserve">“) unserer Sprachsteuerung. „CMUSphinx“ bietet nämlich die Möglichkeit mithilfe von </w:t>
+      </w:r>
+      <w:r>
+        <w:t>„</w:t>
+      </w:r>
+      <w:r>
+        <w:t>.wav</w:t>
+      </w:r>
+      <w:r>
+        <w:t>“</w:t>
+      </w:r>
+      <w:r>
+        <w:t xml:space="preserve"> Dateien</w:t>
+      </w:r>
+      <w:r>
+        <w:t xml:space="preserve"> „Trainiert“ zu werden, also z.B. Spezielle Wörter wie z.B. „SAPLEXA“ zu lernen, da dieses ja kein gewöhnliches Wort einer bekannten Sprache ist</w:t>
+      </w:r>
+      <w:r>
+        <w:t xml:space="preserve"> oder eine ganze neue Sprache zu lernen falls diese noch nicht Standard mäßig von „CMUSphinx“ unterstützt wird.</w:t>
+      </w:r>
+      <w:r>
+        <w:t xml:space="preserve"> Es ist auch möglich einen Dialekt zu lernen, was z.B. bei „G</w:t>
+      </w:r>
+      <w:r>
+        <w:t xml:space="preserve">roz </w:t>
+      </w:r>
+      <w:r>
+        <w:t>B</w:t>
+      </w:r>
+      <w:r>
+        <w:t>eckert</w:t>
+      </w:r>
+      <w:r>
+        <w:t>“ (auf der Alb</w:t>
+      </w:r>
+      <w:r>
+        <w:t xml:space="preserve">, wo manchmal auch nicht </w:t>
+      </w:r>
+      <w:r>
+        <w:t>unbedingt</w:t>
+      </w:r>
+      <w:r>
+        <w:t xml:space="preserve"> </w:t>
+      </w:r>
+      <w:r>
+        <w:t>hochdeutsch</w:t>
+      </w:r>
+      <w:r>
+        <w:t xml:space="preserve"> gesprochen wird</w:t>
+      </w:r>
+      <w:r>
+        <w:t>) ein Vorteil oder sogar</w:t>
+      </w:r>
+      <w:r>
+        <w:t xml:space="preserve"> eine</w:t>
+      </w:r>
+      <w:r>
+        <w:t xml:space="preserve"> Voraussetzung sein könnte. Die .wav Dateien können dann z.B.</w:t>
+      </w:r>
+      <w:r>
+        <w:t xml:space="preserve"> die aufnahmen der Stimme einer Person </w:t>
+      </w:r>
+      <w:r>
+        <w:t>enthalten</w:t>
+      </w:r>
+      <w:r>
+        <w:t xml:space="preserve">, die ein Bestimmtes oder </w:t>
+      </w:r>
+      <w:r>
+        <w:t>mehrerer</w:t>
+      </w:r>
+      <w:r>
+        <w:t xml:space="preserve"> Bestimmte Worte</w:t>
+      </w:r>
+      <w:r>
+        <w:t xml:space="preserve"> (oder auch Sätze bzw. Längere Texte für eine neue Sprache)</w:t>
+      </w:r>
+      <w:r>
+        <w:t xml:space="preserve"> wiederholen um die Stimme</w:t>
+      </w:r>
+      <w:r>
+        <w:t xml:space="preserve"> bzw. den Dialekt oder eine neue Sprache zu erlenen.</w:t>
+      </w:r>
+      <w:r>
+        <w:t xml:space="preserve"> Das Trainieren von CMUSphix ist jedoch nicht einfach und erfordert auch, wenn man es richtig machen möchte, viele Dateien und aufgenommene Stimmen von Personen.</w:t>
+      </w:r>
+      <w:r>
+        <w:t xml:space="preserve"> </w:t>
+      </w:r>
+      <w:r>
+        <w:t>D</w:t>
+      </w:r>
+      <w:r>
+        <w:t>as</w:t>
+      </w:r>
+      <w:r>
+        <w:t xml:space="preserve"> </w:t>
+      </w:r>
+      <w:r>
+        <w:t>t</w:t>
+      </w:r>
+      <w:r>
+        <w:t>rain</w:t>
+      </w:r>
+      <w:r>
+        <w:t>ie</w:t>
+      </w:r>
+      <w:r>
+        <w:t>r</w:t>
+      </w:r>
+      <w:r>
+        <w:t>e</w:t>
+      </w:r>
+      <w:r>
+        <w:t>n</w:t>
+      </w:r>
+      <w:r>
+        <w:t xml:space="preserve"> an sich ist auch etwas komplizierter und hätte in unserem Projektzeitraum leider keinen Platz mehr gefunden.</w:t>
       </w:r>
     </w:p>
     <w:p>
+      <w:r>
+        <w:t>Ein weiterer Punkt, den wir leider nicht mehr in unserem Zeitlichen Ablauf unterbringen konnten, war der Abbruch einer Buchung im GUI oder ein Sprung zurück auf die Vorherige Seite.</w:t>
+      </w:r>
+      <w:r>
+        <w:t xml:space="preserve"> Dies wäre natürlich noch ein sehr wichtiger Punkt der unerlässlich für die Menüführung ist.</w:t>
+      </w:r>
       <w:r>
         <w:br w:type="page"/>
       </w:r>
@@ -4479,12 +4841,12 @@
       <w:pPr>
         <w:pStyle w:val="berschrift3"/>
       </w:pPr>
-      <w:bookmarkStart w:id="22" w:name="_Toc29224197"/>
+      <w:bookmarkStart w:id="23" w:name="_Toc29224197"/>
       <w:r>
         <w:lastRenderedPageBreak/>
         <w:t>SAP-Perspektive</w:t>
       </w:r>
-      <w:bookmarkEnd w:id="22"/>
+      <w:bookmarkEnd w:id="23"/>
     </w:p>
     <w:p>
       <w:pPr>
@@ -4887,55 +5249,29 @@
         <w:pStyle w:val="Beschriftung"/>
         <w:jc w:val="both"/>
       </w:pPr>
-      <w:bookmarkStart w:id="23" w:name="_Toc29224206"/>
+      <w:bookmarkStart w:id="24" w:name="_Toc29224206"/>
       <w:r>
         <w:t xml:space="preserve">Tabelle </w:t>
       </w:r>
-      <w:r>
-        <w:fldChar w:fldCharType="begin"/>
-      </w:r>
-      <w:r>
-        <w:instrText xml:space="preserve"> STYLEREF 1 \s </w:instrText>
-      </w:r>
-      <w:r>
-        <w:fldChar w:fldCharType="separate"/>
-      </w:r>
-      <w:r>
-        <w:rPr>
-          <w:noProof/>
-        </w:rPr>
-        <w:t>5</w:t>
-      </w:r>
-      <w:r>
-        <w:rPr>
-          <w:noProof/>
-        </w:rPr>
-        <w:fldChar w:fldCharType="end"/>
-      </w:r>
+      <w:fldSimple w:instr=" STYLEREF 1 \s ">
+        <w:r>
+          <w:rPr>
+            <w:noProof/>
+          </w:rPr>
+          <w:t>5</w:t>
+        </w:r>
+      </w:fldSimple>
       <w:r>
         <w:t>.</w:t>
       </w:r>
-      <w:r>
-        <w:fldChar w:fldCharType="begin"/>
-      </w:r>
-      <w:r>
-        <w:instrText xml:space="preserve"> SEQ Tabelle \* ARABIC \s 1 </w:instrText>
-      </w:r>
-      <w:r>
-        <w:fldChar w:fldCharType="separate"/>
-      </w:r>
-      <w:r>
-        <w:rPr>
-          <w:noProof/>
-        </w:rPr>
-        <w:t>1</w:t>
-      </w:r>
-      <w:r>
-        <w:rPr>
-          <w:noProof/>
-        </w:rPr>
-        <w:fldChar w:fldCharType="end"/>
-      </w:r>
+      <w:fldSimple w:instr=" SEQ Tabelle \* ARABIC \s 1 ">
+        <w:r>
+          <w:rPr>
+            <w:noProof/>
+          </w:rPr>
+          <w:t>1</w:t>
+        </w:r>
+      </w:fldSimple>
       <w:r>
         <w:t xml:space="preserve"> Relevante Datenbanktabellen</w:t>
       </w:r>
@@ -4945,7 +5281,7 @@
         </w:rPr>
         <w:t xml:space="preserve"> in HANA</w:t>
       </w:r>
-      <w:bookmarkEnd w:id="23"/>
+      <w:bookmarkEnd w:id="24"/>
     </w:p>
     <w:p>
       <w:pPr>
@@ -5033,55 +5369,29 @@
         <w:pStyle w:val="Beschriftung"/>
         <w:jc w:val="both"/>
       </w:pPr>
-      <w:bookmarkStart w:id="24" w:name="_Toc29224170"/>
+      <w:bookmarkStart w:id="25" w:name="_Toc29224170"/>
       <w:r>
         <w:t xml:space="preserve">Abbildung </w:t>
       </w:r>
-      <w:r>
-        <w:fldChar w:fldCharType="begin"/>
-      </w:r>
-      <w:r>
-        <w:instrText xml:space="preserve"> STYLEREF 1 \s </w:instrText>
-      </w:r>
-      <w:r>
-        <w:fldChar w:fldCharType="separate"/>
-      </w:r>
-      <w:r>
-        <w:rPr>
-          <w:noProof/>
-        </w:rPr>
-        <w:t>5</w:t>
-      </w:r>
-      <w:r>
-        <w:rPr>
-          <w:noProof/>
-        </w:rPr>
-        <w:fldChar w:fldCharType="end"/>
-      </w:r>
+      <w:fldSimple w:instr=" STYLEREF 1 \s ">
+        <w:r>
+          <w:rPr>
+            <w:noProof/>
+          </w:rPr>
+          <w:t>5</w:t>
+        </w:r>
+      </w:fldSimple>
       <w:r>
         <w:t>.</w:t>
       </w:r>
-      <w:r>
-        <w:fldChar w:fldCharType="begin"/>
-      </w:r>
-      <w:r>
-        <w:instrText xml:space="preserve"> SEQ Abbildung \* ARABIC \s 1 </w:instrText>
-      </w:r>
-      <w:r>
-        <w:fldChar w:fldCharType="separate"/>
-      </w:r>
-      <w:r>
-        <w:rPr>
-          <w:noProof/>
-        </w:rPr>
-        <w:t>1</w:t>
-      </w:r>
-      <w:r>
-        <w:rPr>
-          <w:noProof/>
-        </w:rPr>
-        <w:fldChar w:fldCharType="end"/>
-      </w:r>
+      <w:fldSimple w:instr=" SEQ Abbildung \* ARABIC \s 1 ">
+        <w:r>
+          <w:rPr>
+            <w:noProof/>
+          </w:rPr>
+          <w:t>1</w:t>
+        </w:r>
+      </w:fldSimple>
       <w:r>
         <w:t xml:space="preserve"> Kardinalitäten zwischen EKKO, EKPO und EKET</w:t>
       </w:r>
@@ -5091,7 +5401,7 @@
         </w:rPr>
         <w:footnoteReference w:id="1"/>
       </w:r>
-      <w:bookmarkEnd w:id="24"/>
+      <w:bookmarkEnd w:id="25"/>
     </w:p>
     <w:p>
       <w:pPr>
@@ -5386,62 +5696,33 @@
         <w:pStyle w:val="Beschriftung"/>
         <w:jc w:val="both"/>
       </w:pPr>
-      <w:bookmarkStart w:id="25" w:name="_Toc29224171"/>
+      <w:bookmarkStart w:id="26" w:name="_Toc29224171"/>
       <w:r>
         <w:t xml:space="preserve">Abbildung </w:t>
       </w:r>
-      <w:r>
-        <w:fldChar w:fldCharType="begin"/>
-      </w:r>
-      <w:r>
-        <w:instrText xml:space="preserve"> </w:instrText>
-      </w:r>
-      <w:r>
-        <w:instrText xml:space="preserve">STYLEREF 1 \s </w:instrText>
-      </w:r>
-      <w:r>
-        <w:fldChar w:fldCharType="separate"/>
-      </w:r>
-      <w:r>
-        <w:rPr>
-          <w:noProof/>
-        </w:rPr>
-        <w:t>5</w:t>
-      </w:r>
-      <w:r>
-        <w:rPr>
-          <w:noProof/>
-        </w:rPr>
-        <w:fldChar w:fldCharType="end"/>
-      </w:r>
+      <w:fldSimple w:instr=" STYLEREF 1 \s ">
+        <w:r>
+          <w:rPr>
+            <w:noProof/>
+          </w:rPr>
+          <w:t>5</w:t>
+        </w:r>
+      </w:fldSimple>
       <w:r>
         <w:t>.</w:t>
       </w:r>
-      <w:r>
-        <w:fldChar w:fldCharType="begin"/>
-      </w:r>
-      <w:r>
-        <w:instrText xml:space="preserve"> SEQ Abbildung \* ARABIC \s 1 </w:instrText>
-      </w:r>
-      <w:r>
-        <w:fldChar w:fldCharType="separate"/>
-      </w:r>
-      <w:r>
-        <w:rPr>
-          <w:noProof/>
-        </w:rPr>
-        <w:t>2</w:t>
-      </w:r>
-      <w:r>
-        <w:rPr>
-          <w:noProof/>
-        </w:rPr>
-        <w:fldChar w:fldCharType="end"/>
-      </w:r>
+      <w:fldSimple w:instr=" SEQ Abbildung \* ARABIC \s 1 ">
+        <w:r>
+          <w:rPr>
+            <w:noProof/>
+          </w:rPr>
+          <w:t>2</w:t>
+        </w:r>
+      </w:fldSimple>
       <w:r>
         <w:t xml:space="preserve"> Tabellentypen - Strukturen - Datentypen</w:t>
       </w:r>
-      <w:bookmarkEnd w:id="25"/>
+      <w:bookmarkEnd w:id="26"/>
     </w:p>
     <w:p>
       <w:pPr>
@@ -5594,15 +5875,7 @@
         <w:t xml:space="preserve"> Funktionsbaustein</w:t>
       </w:r>
       <w:r>
-        <w:t xml:space="preserve"> – (Remote </w:t>
-      </w:r>
-      <w:proofErr w:type="spellStart"/>
-      <w:r>
-        <w:t>Function</w:t>
-      </w:r>
-      <w:proofErr w:type="spellEnd"/>
-      <w:r>
-        <w:t xml:space="preserve"> Call = </w:t>
+        <w:t xml:space="preserve"> – (Remote Function Call = </w:t>
       </w:r>
       <w:r>
         <w:t>RFC)</w:t>
@@ -5729,15 +6002,7 @@
         <w:t>stehen</w:t>
       </w:r>
       <w:r>
-        <w:t xml:space="preserve"> primär für die Kapselung von Programmcode, wie z.B. einem </w:t>
-      </w:r>
-      <w:proofErr w:type="spellStart"/>
-      <w:r>
-        <w:t>Einheitenumrechner</w:t>
-      </w:r>
-      <w:proofErr w:type="spellEnd"/>
-      <w:r>
-        <w:t>, wohingegen Verbuchungsbausteine die Manipulation von Datenbanktabellen fokussieren</w:t>
+        <w:t xml:space="preserve"> primär für die Kapselung von Programmcode, wie z.B. einem Einheitenumrechner, wohingegen Verbuchungsbausteine die Manipulation von Datenbanktabellen fokussieren</w:t>
       </w:r>
       <w:r>
         <w:t xml:space="preserve"> und deren</w:t>
@@ -5868,57 +6133,31 @@
         <w:pStyle w:val="Beschriftung"/>
         <w:jc w:val="both"/>
       </w:pPr>
-      <w:bookmarkStart w:id="26" w:name="_Ref28185320"/>
-      <w:bookmarkStart w:id="27" w:name="_Toc29224207"/>
+      <w:bookmarkStart w:id="27" w:name="_Ref28185320"/>
+      <w:bookmarkStart w:id="28" w:name="_Toc29224207"/>
       <w:r>
         <w:t xml:space="preserve">Tabelle </w:t>
       </w:r>
-      <w:r>
-        <w:fldChar w:fldCharType="begin"/>
-      </w:r>
-      <w:r>
-        <w:instrText xml:space="preserve"> STYLEREF 1 \s </w:instrText>
-      </w:r>
-      <w:r>
-        <w:fldChar w:fldCharType="separate"/>
-      </w:r>
-      <w:r>
-        <w:rPr>
-          <w:noProof/>
-        </w:rPr>
-        <w:t>5</w:t>
-      </w:r>
-      <w:r>
-        <w:rPr>
-          <w:noProof/>
-        </w:rPr>
-        <w:fldChar w:fldCharType="end"/>
-      </w:r>
+      <w:fldSimple w:instr=" STYLEREF 1 \s ">
+        <w:r>
+          <w:rPr>
+            <w:noProof/>
+          </w:rPr>
+          <w:t>5</w:t>
+        </w:r>
+      </w:fldSimple>
       <w:r>
         <w:t>.</w:t>
       </w:r>
-      <w:r>
-        <w:fldChar w:fldCharType="begin"/>
-      </w:r>
-      <w:r>
-        <w:instrText xml:space="preserve"> SEQ Tabelle \* ARABIC \s 1 </w:instrText>
-      </w:r>
-      <w:r>
-        <w:fldChar w:fldCharType="separate"/>
-      </w:r>
-      <w:r>
-        <w:rPr>
-          <w:noProof/>
-        </w:rPr>
-        <w:t>3</w:t>
-      </w:r>
-      <w:r>
-        <w:rPr>
-          <w:noProof/>
-        </w:rPr>
-        <w:fldChar w:fldCharType="end"/>
-      </w:r>
-      <w:bookmarkEnd w:id="26"/>
+      <w:fldSimple w:instr=" SEQ Tabelle \* ARABIC \s 1 ">
+        <w:r>
+          <w:rPr>
+            <w:noProof/>
+          </w:rPr>
+          <w:t>3</w:t>
+        </w:r>
+      </w:fldSimple>
+      <w:bookmarkEnd w:id="27"/>
       <w:r>
         <w:rPr>
           <w:noProof/>
@@ -5931,7 +6170,7 @@
         </w:rPr>
         <w:t xml:space="preserve"> in SAP</w:t>
       </w:r>
-      <w:bookmarkEnd w:id="27"/>
+      <w:bookmarkEnd w:id="28"/>
     </w:p>
     <w:p>
       <w:pPr>
@@ -6160,59 +6399,33 @@
           <w:lang w:eastAsia="de-DE"/>
         </w:rPr>
       </w:pPr>
-      <w:bookmarkStart w:id="28" w:name="_Toc29224172"/>
+      <w:bookmarkStart w:id="29" w:name="_Toc29224172"/>
       <w:r>
         <w:t xml:space="preserve">Abbildung </w:t>
       </w:r>
-      <w:r>
-        <w:fldChar w:fldCharType="begin"/>
-      </w:r>
-      <w:r>
-        <w:instrText xml:space="preserve"> STYLEREF 1 \s </w:instrText>
-      </w:r>
-      <w:r>
-        <w:fldChar w:fldCharType="separate"/>
-      </w:r>
-      <w:r>
-        <w:rPr>
-          <w:noProof/>
-        </w:rPr>
-        <w:t>5</w:t>
-      </w:r>
-      <w:r>
-        <w:rPr>
-          <w:noProof/>
-        </w:rPr>
-        <w:fldChar w:fldCharType="end"/>
-      </w:r>
+      <w:fldSimple w:instr=" STYLEREF 1 \s ">
+        <w:r>
+          <w:rPr>
+            <w:noProof/>
+          </w:rPr>
+          <w:t>5</w:t>
+        </w:r>
+      </w:fldSimple>
       <w:r>
         <w:t>.</w:t>
       </w:r>
-      <w:r>
-        <w:fldChar w:fldCharType="begin"/>
-      </w:r>
-      <w:r>
-        <w:instrText xml:space="preserve"> SEQ Abbildung \* ARABIC \s 1 </w:instrText>
-      </w:r>
-      <w:r>
-        <w:fldChar w:fldCharType="separate"/>
-      </w:r>
-      <w:r>
-        <w:rPr>
-          <w:noProof/>
-        </w:rPr>
-        <w:t>3</w:t>
-      </w:r>
-      <w:r>
-        <w:rPr>
-          <w:noProof/>
-        </w:rPr>
-        <w:fldChar w:fldCharType="end"/>
-      </w:r>
+      <w:fldSimple w:instr=" SEQ Abbildung \* ARABIC \s 1 ">
+        <w:r>
+          <w:rPr>
+            <w:noProof/>
+          </w:rPr>
+          <w:t>3</w:t>
+        </w:r>
+      </w:fldSimple>
       <w:r>
         <w:t xml:space="preserve"> Quellcode ZE268_GETPROPOSALLIST</w:t>
       </w:r>
-      <w:bookmarkEnd w:id="28"/>
+      <w:bookmarkEnd w:id="29"/>
     </w:p>
     <w:p>
       <w:pPr>
@@ -6362,12 +6575,12 @@
       <w:pPr>
         <w:pStyle w:val="berschrift3"/>
       </w:pPr>
-      <w:bookmarkStart w:id="29" w:name="_Toc29224198"/>
+      <w:bookmarkStart w:id="30" w:name="_Toc29224198"/>
       <w:r>
         <w:lastRenderedPageBreak/>
         <w:t>SAP Java Connector – Die Schnittstelle</w:t>
       </w:r>
-      <w:bookmarkEnd w:id="29"/>
+      <w:bookmarkEnd w:id="30"/>
     </w:p>
     <w:p>
       <w:pPr>
@@ -6449,33 +6662,13 @@
           <w:szCs w:val="20"/>
         </w:rPr>
       </w:pPr>
-      <w:proofErr w:type="spellStart"/>
-      <w:proofErr w:type="gramStart"/>
       <w:r>
         <w:rPr>
           <w:rFonts w:ascii="Consolas" w:hAnsi="Consolas" w:cs="Consolas"/>
           <w:sz w:val="20"/>
           <w:szCs w:val="20"/>
         </w:rPr>
-        <w:t>jco.client</w:t>
-      </w:r>
-      <w:proofErr w:type="gramEnd"/>
-      <w:r>
-        <w:rPr>
-          <w:rFonts w:ascii="Consolas" w:hAnsi="Consolas" w:cs="Consolas"/>
-          <w:sz w:val="20"/>
-          <w:szCs w:val="20"/>
-        </w:rPr>
-        <w:t>.lang</w:t>
-      </w:r>
-      <w:proofErr w:type="spellEnd"/>
-      <w:r>
-        <w:rPr>
-          <w:rFonts w:ascii="Consolas" w:hAnsi="Consolas" w:cs="Consolas"/>
-          <w:sz w:val="20"/>
-          <w:szCs w:val="20"/>
-        </w:rPr>
-        <w:t>=de</w:t>
+        <w:t>jco.client.lang=de</w:t>
       </w:r>
     </w:p>
     <w:p>
@@ -6491,33 +6684,13 @@
           <w:szCs w:val="20"/>
         </w:rPr>
       </w:pPr>
-      <w:proofErr w:type="spellStart"/>
-      <w:proofErr w:type="gramStart"/>
       <w:r>
         <w:rPr>
           <w:rFonts w:ascii="Consolas" w:hAnsi="Consolas" w:cs="Consolas"/>
           <w:sz w:val="20"/>
           <w:szCs w:val="20"/>
         </w:rPr>
-        <w:t>jco.client</w:t>
-      </w:r>
-      <w:proofErr w:type="gramEnd"/>
-      <w:r>
-        <w:rPr>
-          <w:rFonts w:ascii="Consolas" w:hAnsi="Consolas" w:cs="Consolas"/>
-          <w:sz w:val="20"/>
-          <w:szCs w:val="20"/>
-        </w:rPr>
-        <w:t>.client</w:t>
-      </w:r>
-      <w:proofErr w:type="spellEnd"/>
-      <w:r>
-        <w:rPr>
-          <w:rFonts w:ascii="Consolas" w:hAnsi="Consolas" w:cs="Consolas"/>
-          <w:sz w:val="20"/>
-          <w:szCs w:val="20"/>
-        </w:rPr>
-        <w:t>=202</w:t>
+        <w:t>jco.client.client=202</w:t>
       </w:r>
     </w:p>
     <w:p>
@@ -6533,33 +6706,13 @@
           <w:szCs w:val="20"/>
         </w:rPr>
       </w:pPr>
-      <w:proofErr w:type="spellStart"/>
-      <w:proofErr w:type="gramStart"/>
       <w:r>
         <w:rPr>
           <w:rFonts w:ascii="Consolas" w:hAnsi="Consolas" w:cs="Consolas"/>
           <w:sz w:val="20"/>
           <w:szCs w:val="20"/>
         </w:rPr>
-        <w:t>jco.client</w:t>
-      </w:r>
-      <w:proofErr w:type="gramEnd"/>
-      <w:r>
-        <w:rPr>
-          <w:rFonts w:ascii="Consolas" w:hAnsi="Consolas" w:cs="Consolas"/>
-          <w:sz w:val="20"/>
-          <w:szCs w:val="20"/>
-        </w:rPr>
-        <w:t>.passwd</w:t>
-      </w:r>
-      <w:proofErr w:type="spellEnd"/>
-      <w:r>
-        <w:rPr>
-          <w:rFonts w:ascii="Consolas" w:hAnsi="Consolas" w:cs="Consolas"/>
-          <w:sz w:val="20"/>
-          <w:szCs w:val="20"/>
-        </w:rPr>
-        <w:t>=SAPLEXA</w:t>
+        <w:t>jco.client.passwd=SAPLEXA</w:t>
       </w:r>
     </w:p>
     <w:p>
@@ -6575,33 +6728,13 @@
           <w:szCs w:val="20"/>
         </w:rPr>
       </w:pPr>
-      <w:proofErr w:type="spellStart"/>
-      <w:proofErr w:type="gramStart"/>
       <w:r>
         <w:rPr>
           <w:rFonts w:ascii="Consolas" w:hAnsi="Consolas" w:cs="Consolas"/>
           <w:sz w:val="20"/>
           <w:szCs w:val="20"/>
         </w:rPr>
-        <w:t>jco.client</w:t>
-      </w:r>
-      <w:proofErr w:type="gramEnd"/>
-      <w:r>
-        <w:rPr>
-          <w:rFonts w:ascii="Consolas" w:hAnsi="Consolas" w:cs="Consolas"/>
-          <w:sz w:val="20"/>
-          <w:szCs w:val="20"/>
-        </w:rPr>
-        <w:t>.user</w:t>
-      </w:r>
-      <w:proofErr w:type="spellEnd"/>
-      <w:r>
-        <w:rPr>
-          <w:rFonts w:ascii="Consolas" w:hAnsi="Consolas" w:cs="Consolas"/>
-          <w:sz w:val="20"/>
-          <w:szCs w:val="20"/>
-        </w:rPr>
-        <w:t>=RFC_SAPLEXA</w:t>
+        <w:t>jco.client.user=RFC_SAPLEXA</w:t>
       </w:r>
     </w:p>
     <w:p>
@@ -6617,33 +6750,13 @@
           <w:szCs w:val="20"/>
         </w:rPr>
       </w:pPr>
-      <w:proofErr w:type="spellStart"/>
-      <w:proofErr w:type="gramStart"/>
       <w:r>
         <w:rPr>
           <w:rFonts w:ascii="Consolas" w:hAnsi="Consolas" w:cs="Consolas"/>
           <w:sz w:val="20"/>
           <w:szCs w:val="20"/>
         </w:rPr>
-        <w:t>jco.client</w:t>
-      </w:r>
-      <w:proofErr w:type="gramEnd"/>
-      <w:r>
-        <w:rPr>
-          <w:rFonts w:ascii="Consolas" w:hAnsi="Consolas" w:cs="Consolas"/>
-          <w:sz w:val="20"/>
-          <w:szCs w:val="20"/>
-        </w:rPr>
-        <w:t>.sysnr</w:t>
-      </w:r>
-      <w:proofErr w:type="spellEnd"/>
-      <w:r>
-        <w:rPr>
-          <w:rFonts w:ascii="Consolas" w:hAnsi="Consolas" w:cs="Consolas"/>
-          <w:sz w:val="20"/>
-          <w:szCs w:val="20"/>
-        </w:rPr>
-        <w:t>=95</w:t>
+        <w:t>jco.client.sysnr=95</w:t>
       </w:r>
     </w:p>
     <w:p>
@@ -6683,33 +6796,13 @@
           <w:szCs w:val="20"/>
         </w:rPr>
       </w:pPr>
-      <w:proofErr w:type="spellStart"/>
-      <w:proofErr w:type="gramStart"/>
       <w:r>
         <w:rPr>
           <w:rFonts w:ascii="Consolas" w:hAnsi="Consolas" w:cs="Consolas"/>
           <w:sz w:val="20"/>
           <w:szCs w:val="20"/>
         </w:rPr>
-        <w:t>jco.destination</w:t>
-      </w:r>
-      <w:proofErr w:type="gramEnd"/>
-      <w:r>
-        <w:rPr>
-          <w:rFonts w:ascii="Consolas" w:hAnsi="Consolas" w:cs="Consolas"/>
-          <w:sz w:val="20"/>
-          <w:szCs w:val="20"/>
-        </w:rPr>
-        <w:t>.peak_limit</w:t>
-      </w:r>
-      <w:proofErr w:type="spellEnd"/>
-      <w:r>
-        <w:rPr>
-          <w:rFonts w:ascii="Consolas" w:hAnsi="Consolas" w:cs="Consolas"/>
-          <w:sz w:val="20"/>
-          <w:szCs w:val="20"/>
-        </w:rPr>
-        <w:t>=10</w:t>
+        <w:t>jco.destination.peak_limit=10</w:t>
       </w:r>
     </w:p>
     <w:p>
@@ -6717,33 +6810,13 @@
         <w:ind w:left="708"/>
         <w:jc w:val="both"/>
       </w:pPr>
-      <w:proofErr w:type="spellStart"/>
-      <w:proofErr w:type="gramStart"/>
       <w:r>
         <w:rPr>
           <w:rFonts w:ascii="Consolas" w:hAnsi="Consolas" w:cs="Consolas"/>
           <w:sz w:val="20"/>
           <w:szCs w:val="20"/>
         </w:rPr>
-        <w:t>jco.destination</w:t>
-      </w:r>
-      <w:proofErr w:type="gramEnd"/>
-      <w:r>
-        <w:rPr>
-          <w:rFonts w:ascii="Consolas" w:hAnsi="Consolas" w:cs="Consolas"/>
-          <w:sz w:val="20"/>
-          <w:szCs w:val="20"/>
-        </w:rPr>
-        <w:t>.pool_capacity</w:t>
-      </w:r>
-      <w:proofErr w:type="spellEnd"/>
-      <w:r>
-        <w:rPr>
-          <w:rFonts w:ascii="Consolas" w:hAnsi="Consolas" w:cs="Consolas"/>
-          <w:sz w:val="20"/>
-          <w:szCs w:val="20"/>
-        </w:rPr>
-        <w:t>=3</w:t>
+        <w:t>jco.destination.pool_capacity=3</w:t>
       </w:r>
     </w:p>
     <w:p>
@@ -7026,7 +7099,6 @@
       <w:r>
         <w:t xml:space="preserve">die Variable </w:t>
       </w:r>
-      <w:proofErr w:type="spellStart"/>
       <w:r>
         <w:rPr>
           <w:rFonts w:ascii="Arial monospaced for SAP" w:hAnsi="Arial monospaced for SAP"/>
@@ -7034,7 +7106,6 @@
         </w:rPr>
         <w:t>repository</w:t>
       </w:r>
-      <w:proofErr w:type="spellEnd"/>
       <w:r>
         <w:rPr>
           <w:color w:val="FFFFFF" w:themeColor="background1"/>
@@ -7044,7 +7115,6 @@
       <w:r>
         <w:t xml:space="preserve">sei vom Typ JCoRepository, </w:t>
       </w:r>
-      <w:proofErr w:type="spellStart"/>
       <w:r>
         <w:rPr>
           <w:rFonts w:ascii="Arial monospaced for SAP" w:hAnsi="Arial monospaced for SAP"/>
@@ -7052,7 +7122,6 @@
         </w:rPr>
         <w:t>function</w:t>
       </w:r>
-      <w:proofErr w:type="spellEnd"/>
       <w:r>
         <w:t xml:space="preserve"> vom Typ JCoFunction und </w:t>
       </w:r>
@@ -7132,55 +7201,29 @@
         <w:pStyle w:val="Beschriftung"/>
         <w:jc w:val="both"/>
       </w:pPr>
-      <w:bookmarkStart w:id="30" w:name="_Toc29224173"/>
+      <w:bookmarkStart w:id="31" w:name="_Toc29224173"/>
       <w:r>
         <w:t xml:space="preserve">Abbildung </w:t>
       </w:r>
-      <w:r>
-        <w:fldChar w:fldCharType="begin"/>
-      </w:r>
-      <w:r>
-        <w:instrText xml:space="preserve"> STYLEREF 1 \s </w:instrText>
-      </w:r>
-      <w:r>
-        <w:fldChar w:fldCharType="separate"/>
-      </w:r>
-      <w:r>
-        <w:rPr>
-          <w:noProof/>
-        </w:rPr>
-        <w:t>5</w:t>
-      </w:r>
-      <w:r>
-        <w:rPr>
-          <w:noProof/>
-        </w:rPr>
-        <w:fldChar w:fldCharType="end"/>
-      </w:r>
+      <w:fldSimple w:instr=" STYLEREF 1 \s ">
+        <w:r>
+          <w:rPr>
+            <w:noProof/>
+          </w:rPr>
+          <w:t>5</w:t>
+        </w:r>
+      </w:fldSimple>
       <w:r>
         <w:t>.</w:t>
       </w:r>
-      <w:r>
-        <w:fldChar w:fldCharType="begin"/>
-      </w:r>
-      <w:r>
-        <w:instrText xml:space="preserve"> SEQ Abbildung \* ARABIC \s 1 </w:instrText>
-      </w:r>
-      <w:r>
-        <w:fldChar w:fldCharType="separate"/>
-      </w:r>
-      <w:r>
-        <w:rPr>
-          <w:noProof/>
-        </w:rPr>
-        <w:t>4</w:t>
-      </w:r>
-      <w:r>
-        <w:rPr>
-          <w:noProof/>
-        </w:rPr>
-        <w:fldChar w:fldCharType="end"/>
-      </w:r>
+      <w:fldSimple w:instr=" SEQ Abbildung \* ARABIC \s 1 ">
+        <w:r>
+          <w:rPr>
+            <w:noProof/>
+          </w:rPr>
+          <w:t>4</w:t>
+        </w:r>
+      </w:fldSimple>
       <w:r>
         <w:t xml:space="preserve"> Java-seitiger Funktionsaufruf </w:t>
       </w:r>
@@ -7190,7 +7233,7 @@
       <w:r>
         <w:t xml:space="preserve"> den Baustein ZE268_GETPROPOSALLIST</w:t>
       </w:r>
-      <w:bookmarkEnd w:id="30"/>
+      <w:bookmarkEnd w:id="31"/>
     </w:p>
     <w:p>
       <w:r>
@@ -7280,15 +7323,7 @@
         <w:t xml:space="preserve"> zurück</w:t>
       </w:r>
       <w:r>
-        <w:t xml:space="preserve">, den sogenannten BAPI-Bausteinen (Business Application </w:t>
-      </w:r>
-      <w:proofErr w:type="spellStart"/>
-      <w:r>
-        <w:t>Programming</w:t>
-      </w:r>
-      <w:proofErr w:type="spellEnd"/>
-      <w:r>
-        <w:t xml:space="preserve"> Interface).</w:t>
+        <w:t>, den sogenannten BAPI-Bausteinen (Business Application Programming Interface).</w:t>
       </w:r>
       <w:r>
         <w:t xml:space="preserve"> Durch die Verwendung der Bausteine können weitere für die Buchung benötigte Bestellinformationen abgefragt werden. </w:t>
@@ -7478,7 +7513,7 @@
       <w:pPr>
         <w:pStyle w:val="berschrift1"/>
       </w:pPr>
-      <w:bookmarkStart w:id="31" w:name="_Toc29224199"/>
+      <w:bookmarkStart w:id="32" w:name="_Toc29224199"/>
       <w:r>
         <w:lastRenderedPageBreak/>
         <w:t>?</w:t>
@@ -7495,7 +7530,7 @@
       <w:r>
         <w:t>Multimedia</w:t>
       </w:r>
-      <w:bookmarkEnd w:id="31"/>
+      <w:bookmarkEnd w:id="32"/>
       <w:r>
         <w:t xml:space="preserve"> </w:t>
       </w:r>
@@ -7511,11 +7546,11 @@
       <w:pPr>
         <w:pStyle w:val="berschrift1"/>
       </w:pPr>
-      <w:bookmarkStart w:id="32" w:name="_Toc29224200"/>
+      <w:bookmarkStart w:id="33" w:name="_Toc29224200"/>
       <w:r>
         <w:t>Zukünftige Optimierungs- und Erweiterungsmöglichkeiten</w:t>
       </w:r>
-      <w:bookmarkEnd w:id="32"/>
+      <w:bookmarkEnd w:id="33"/>
     </w:p>
     <w:p>
       <w:r>
@@ -7527,11 +7562,11 @@
       <w:pPr>
         <w:pStyle w:val="berschrift1"/>
       </w:pPr>
-      <w:bookmarkStart w:id="33" w:name="_Toc29224201"/>
+      <w:bookmarkStart w:id="34" w:name="_Toc29224201"/>
       <w:r>
         <w:t>Reflexion und Fazit</w:t>
       </w:r>
-      <w:bookmarkEnd w:id="33"/>
+      <w:bookmarkEnd w:id="34"/>
       <w:r>
         <w:t xml:space="preserve"> </w:t>
       </w:r>
@@ -7560,12 +7595,12 @@
         </w:numPr>
         <w:ind w:left="432"/>
       </w:pPr>
-      <w:bookmarkStart w:id="34" w:name="_Toc29224202"/>
+      <w:bookmarkStart w:id="35" w:name="_Toc29224202"/>
       <w:r>
         <w:lastRenderedPageBreak/>
         <w:t>Glossar</w:t>
       </w:r>
-      <w:bookmarkEnd w:id="34"/>
+      <w:bookmarkEnd w:id="35"/>
     </w:p>
     <w:p/>
     <w:p>
@@ -7573,15 +7608,7 @@
         <w:t>Erklärung von Fremdwörtern</w:t>
       </w:r>
       <w:r>
-        <w:t xml:space="preserve">, wie z.B. </w:t>
-      </w:r>
-      <w:proofErr w:type="spellStart"/>
-      <w:r>
-        <w:t>BackLog</w:t>
-      </w:r>
-      <w:proofErr w:type="spellEnd"/>
-      <w:r>
-        <w:t>-Listen</w:t>
+        <w:t>, wie z.B. BackLog-Listen</w:t>
       </w:r>
     </w:p>
     <w:p>
@@ -7598,12 +7625,12 @@
         </w:numPr>
         <w:ind w:left="432"/>
       </w:pPr>
-      <w:bookmarkStart w:id="35" w:name="_Toc29224203"/>
+      <w:bookmarkStart w:id="36" w:name="_Toc29224203"/>
       <w:r>
         <w:lastRenderedPageBreak/>
         <w:t>Literaturverzeichnis</w:t>
       </w:r>
-      <w:bookmarkEnd w:id="35"/>
+      <w:bookmarkEnd w:id="36"/>
     </w:p>
     <w:p/>
     <w:p>
@@ -7842,14 +7869,12 @@
         </w:numPr>
         <w:ind w:left="432"/>
       </w:pPr>
-      <w:bookmarkStart w:id="36" w:name="_Toc29224204"/>
-      <w:proofErr w:type="spellStart"/>
+      <w:bookmarkStart w:id="37" w:name="_Toc29224204"/>
       <w:r>
         <w:lastRenderedPageBreak/>
         <w:t>Anhangsverzeichnis</w:t>
       </w:r>
-      <w:bookmarkEnd w:id="36"/>
-      <w:proofErr w:type="spellEnd"/>
+      <w:bookmarkEnd w:id="37"/>
     </w:p>
     <w:p>
       <w:pPr>
@@ -7873,12 +7898,12 @@
         </w:numPr>
         <w:ind w:left="432"/>
       </w:pPr>
-      <w:bookmarkStart w:id="37" w:name="_Toc29224205"/>
+      <w:bookmarkStart w:id="38" w:name="_Toc29224205"/>
       <w:r>
         <w:lastRenderedPageBreak/>
         <w:t>Anhang (Quellcodes)</w:t>
       </w:r>
-      <w:bookmarkEnd w:id="37"/>
+      <w:bookmarkEnd w:id="38"/>
     </w:p>
     <w:p/>
     <w:p>
@@ -7889,24 +7914,14 @@
       <w:r>
         <w:t xml:space="preserve">Code </w:t>
       </w:r>
-      <w:r>
-        <w:fldChar w:fldCharType="begin"/>
-      </w:r>
-      <w:r>
-        <w:instrText xml:space="preserve"> SEQ Code \* ARABIC </w:instrText>
-      </w:r>
-      <w:r>
-        <w:fldChar w:fldCharType="separate"/>
-      </w:r>
-      <w:r>
-        <w:rPr>
-          <w:noProof/>
-        </w:rPr>
-        <w:t>1</w:t>
-      </w:r>
-      <w:r>
-        <w:fldChar w:fldCharType="end"/>
-      </w:r>
+      <w:fldSimple w:instr=" SEQ Code \* ARABIC ">
+        <w:r>
+          <w:rPr>
+            <w:noProof/>
+          </w:rPr>
+          <w:t>1</w:t>
+        </w:r>
+      </w:fldSimple>
       <w:r>
         <w:t xml:space="preserve"> Funktionsbaustein ZE268_GETOPENPOSITION</w:t>
       </w:r>
@@ -8656,24 +8671,14 @@
       <w:r>
         <w:t xml:space="preserve">Code </w:t>
       </w:r>
-      <w:r>
-        <w:fldChar w:fldCharType="begin"/>
-      </w:r>
-      <w:r>
-        <w:instrText xml:space="preserve"> SEQ Code \* ARABIC </w:instrText>
-      </w:r>
-      <w:r>
-        <w:fldChar w:fldCharType="separate"/>
-      </w:r>
-      <w:r>
-        <w:rPr>
-          <w:noProof/>
-        </w:rPr>
-        <w:t>2</w:t>
-      </w:r>
-      <w:r>
-        <w:fldChar w:fldCharType="end"/>
-      </w:r>
+      <w:fldSimple w:instr=" SEQ Code \* ARABIC ">
+        <w:r>
+          <w:rPr>
+            <w:noProof/>
+          </w:rPr>
+          <w:t>2</w:t>
+        </w:r>
+      </w:fldSimple>
       <w:r>
         <w:t xml:space="preserve"> Funktionsbaustein ZE268_GETORDERITEMS</w:t>
       </w:r>
@@ -8787,111 +8792,61 @@
                                 <w:rStyle w:val="l0s311"/>
                                 <w:lang w:val="en-GB"/>
                               </w:rPr>
-                              <w:t>*"*"</w:t>
-                            </w:r>
-                            <w:proofErr w:type="spellStart"/>
+                              <w:t>*"*"Lokale Schnittstelle:</w:t>
+                            </w:r>
+                            <w:r>
+                              <w:rPr>
+                                <w:rFonts w:ascii="Courier New" w:hAnsi="Courier New" w:cs="Courier New"/>
+                                <w:color w:val="000000"/>
+                                <w:sz w:val="20"/>
+                                <w:szCs w:val="20"/>
+                                <w:shd w:val="clear" w:color="auto" w:fill="FFFFFF"/>
+                                <w:lang w:val="en-GB"/>
+                              </w:rPr>
+                              <w:br/>
+                            </w:r>
                             <w:r>
                               <w:rPr>
                                 <w:rStyle w:val="l0s311"/>
                                 <w:lang w:val="en-GB"/>
                               </w:rPr>
-                              <w:t>Lokale</w:t>
-                            </w:r>
-                            <w:proofErr w:type="spellEnd"/>
+                              <w:t>*"  IMPORTING</w:t>
+                            </w:r>
+                            <w:r>
+                              <w:rPr>
+                                <w:rFonts w:ascii="Courier New" w:hAnsi="Courier New" w:cs="Courier New"/>
+                                <w:color w:val="000000"/>
+                                <w:sz w:val="20"/>
+                                <w:szCs w:val="20"/>
+                                <w:shd w:val="clear" w:color="auto" w:fill="FFFFFF"/>
+                                <w:lang w:val="en-GB"/>
+                              </w:rPr>
+                              <w:br/>
+                            </w:r>
                             <w:r>
                               <w:rPr>
                                 <w:rStyle w:val="l0s311"/>
                                 <w:lang w:val="en-GB"/>
                               </w:rPr>
-                              <w:t> </w:t>
-                            </w:r>
-                            <w:proofErr w:type="spellStart"/>
+                              <w:t>*"     VALUE(I_ORDERID) TYPE  EBELN</w:t>
+                            </w:r>
+                            <w:r>
+                              <w:rPr>
+                                <w:rFonts w:ascii="Courier New" w:hAnsi="Courier New" w:cs="Courier New"/>
+                                <w:color w:val="000000"/>
+                                <w:sz w:val="20"/>
+                                <w:szCs w:val="20"/>
+                                <w:shd w:val="clear" w:color="auto" w:fill="FFFFFF"/>
+                                <w:lang w:val="en-GB"/>
+                              </w:rPr>
+                              <w:br/>
+                            </w:r>
                             <w:r>
                               <w:rPr>
                                 <w:rStyle w:val="l0s311"/>
                                 <w:lang w:val="en-GB"/>
                               </w:rPr>
-                              <w:t>Schnittstelle</w:t>
-                            </w:r>
-                            <w:proofErr w:type="spellEnd"/>
-                            <w:r>
-                              <w:rPr>
-                                <w:rStyle w:val="l0s311"/>
-                                <w:lang w:val="en-GB"/>
-                              </w:rPr>
-                              <w:t>:</w:t>
-                            </w:r>
-                            <w:r>
-                              <w:rPr>
-                                <w:rFonts w:ascii="Courier New" w:hAnsi="Courier New" w:cs="Courier New"/>
-                                <w:color w:val="000000"/>
-                                <w:sz w:val="20"/>
-                                <w:szCs w:val="20"/>
-                                <w:shd w:val="clear" w:color="auto" w:fill="FFFFFF"/>
-                                <w:lang w:val="en-GB"/>
-                              </w:rPr>
-                              <w:br/>
-                            </w:r>
-                            <w:r>
-                              <w:rPr>
-                                <w:rStyle w:val="l0s311"/>
-                                <w:lang w:val="en-GB"/>
-                              </w:rPr>
-                              <w:t>*"</w:t>
-                            </w:r>
-                            <w:proofErr w:type="gramStart"/>
-                            <w:r>
-                              <w:rPr>
-                                <w:rStyle w:val="l0s311"/>
-                                <w:lang w:val="en-GB"/>
-                              </w:rPr>
-                              <w:t>  IMPORTING</w:t>
-                            </w:r>
-                            <w:proofErr w:type="gramEnd"/>
-                            <w:r>
-                              <w:rPr>
-                                <w:rFonts w:ascii="Courier New" w:hAnsi="Courier New" w:cs="Courier New"/>
-                                <w:color w:val="000000"/>
-                                <w:sz w:val="20"/>
-                                <w:szCs w:val="20"/>
-                                <w:shd w:val="clear" w:color="auto" w:fill="FFFFFF"/>
-                                <w:lang w:val="en-GB"/>
-                              </w:rPr>
-                              <w:br/>
-                            </w:r>
-                            <w:r>
-                              <w:rPr>
-                                <w:rStyle w:val="l0s311"/>
-                                <w:lang w:val="en-GB"/>
-                              </w:rPr>
-                              <w:t>*"     VALUE(I_ORDERID) TYPE  EBELN</w:t>
-                            </w:r>
-                            <w:r>
-                              <w:rPr>
-                                <w:rFonts w:ascii="Courier New" w:hAnsi="Courier New" w:cs="Courier New"/>
-                                <w:color w:val="000000"/>
-                                <w:sz w:val="20"/>
-                                <w:szCs w:val="20"/>
-                                <w:shd w:val="clear" w:color="auto" w:fill="FFFFFF"/>
-                                <w:lang w:val="en-GB"/>
-                              </w:rPr>
-                              <w:br/>
-                            </w:r>
-                            <w:r>
-                              <w:rPr>
-                                <w:rStyle w:val="l0s311"/>
-                                <w:lang w:val="en-GB"/>
-                              </w:rPr>
-                              <w:t>*"  EXP</w:t>
-                            </w:r>
-                            <w:bookmarkStart w:id="38" w:name="_GoBack"/>
-                            <w:bookmarkEnd w:id="38"/>
-                            <w:r>
-                              <w:rPr>
-                                <w:rStyle w:val="l0s311"/>
-                                <w:lang w:val="en-GB"/>
-                              </w:rPr>
-                              <w:t>ORTING</w:t>
+                              <w:t>*"  EXPORTING</w:t>
                             </w:r>
                             <w:r>
                               <w:rPr>
@@ -9221,111 +9176,61 @@
                           <w:rStyle w:val="l0s311"/>
                           <w:lang w:val="en-GB"/>
                         </w:rPr>
-                        <w:t>*"*"</w:t>
-                      </w:r>
-                      <w:proofErr w:type="spellStart"/>
+                        <w:t>*"*"Lokale Schnittstelle:</w:t>
+                      </w:r>
+                      <w:r>
+                        <w:rPr>
+                          <w:rFonts w:ascii="Courier New" w:hAnsi="Courier New" w:cs="Courier New"/>
+                          <w:color w:val="000000"/>
+                          <w:sz w:val="20"/>
+                          <w:szCs w:val="20"/>
+                          <w:shd w:val="clear" w:color="auto" w:fill="FFFFFF"/>
+                          <w:lang w:val="en-GB"/>
+                        </w:rPr>
+                        <w:br/>
+                      </w:r>
                       <w:r>
                         <w:rPr>
                           <w:rStyle w:val="l0s311"/>
                           <w:lang w:val="en-GB"/>
                         </w:rPr>
-                        <w:t>Lokale</w:t>
-                      </w:r>
-                      <w:proofErr w:type="spellEnd"/>
+                        <w:t>*"  IMPORTING</w:t>
+                      </w:r>
+                      <w:r>
+                        <w:rPr>
+                          <w:rFonts w:ascii="Courier New" w:hAnsi="Courier New" w:cs="Courier New"/>
+                          <w:color w:val="000000"/>
+                          <w:sz w:val="20"/>
+                          <w:szCs w:val="20"/>
+                          <w:shd w:val="clear" w:color="auto" w:fill="FFFFFF"/>
+                          <w:lang w:val="en-GB"/>
+                        </w:rPr>
+                        <w:br/>
+                      </w:r>
                       <w:r>
                         <w:rPr>
                           <w:rStyle w:val="l0s311"/>
                           <w:lang w:val="en-GB"/>
                         </w:rPr>
-                        <w:t> </w:t>
-                      </w:r>
-                      <w:proofErr w:type="spellStart"/>
+                        <w:t>*"     VALUE(I_ORDERID) TYPE  EBELN</w:t>
+                      </w:r>
+                      <w:r>
+                        <w:rPr>
+                          <w:rFonts w:ascii="Courier New" w:hAnsi="Courier New" w:cs="Courier New"/>
+                          <w:color w:val="000000"/>
+                          <w:sz w:val="20"/>
+                          <w:szCs w:val="20"/>
+                          <w:shd w:val="clear" w:color="auto" w:fill="FFFFFF"/>
+                          <w:lang w:val="en-GB"/>
+                        </w:rPr>
+                        <w:br/>
+                      </w:r>
                       <w:r>
                         <w:rPr>
                           <w:rStyle w:val="l0s311"/>
                           <w:lang w:val="en-GB"/>
                         </w:rPr>
-                        <w:t>Schnittstelle</w:t>
-                      </w:r>
-                      <w:proofErr w:type="spellEnd"/>
-                      <w:r>
-                        <w:rPr>
-                          <w:rStyle w:val="l0s311"/>
-                          <w:lang w:val="en-GB"/>
-                        </w:rPr>
-                        <w:t>:</w:t>
-                      </w:r>
-                      <w:r>
-                        <w:rPr>
-                          <w:rFonts w:ascii="Courier New" w:hAnsi="Courier New" w:cs="Courier New"/>
-                          <w:color w:val="000000"/>
-                          <w:sz w:val="20"/>
-                          <w:szCs w:val="20"/>
-                          <w:shd w:val="clear" w:color="auto" w:fill="FFFFFF"/>
-                          <w:lang w:val="en-GB"/>
-                        </w:rPr>
-                        <w:br/>
-                      </w:r>
-                      <w:r>
-                        <w:rPr>
-                          <w:rStyle w:val="l0s311"/>
-                          <w:lang w:val="en-GB"/>
-                        </w:rPr>
-                        <w:t>*"</w:t>
-                      </w:r>
-                      <w:proofErr w:type="gramStart"/>
-                      <w:r>
-                        <w:rPr>
-                          <w:rStyle w:val="l0s311"/>
-                          <w:lang w:val="en-GB"/>
-                        </w:rPr>
-                        <w:t>  IMPORTING</w:t>
-                      </w:r>
-                      <w:proofErr w:type="gramEnd"/>
-                      <w:r>
-                        <w:rPr>
-                          <w:rFonts w:ascii="Courier New" w:hAnsi="Courier New" w:cs="Courier New"/>
-                          <w:color w:val="000000"/>
-                          <w:sz w:val="20"/>
-                          <w:szCs w:val="20"/>
-                          <w:shd w:val="clear" w:color="auto" w:fill="FFFFFF"/>
-                          <w:lang w:val="en-GB"/>
-                        </w:rPr>
-                        <w:br/>
-                      </w:r>
-                      <w:r>
-                        <w:rPr>
-                          <w:rStyle w:val="l0s311"/>
-                          <w:lang w:val="en-GB"/>
-                        </w:rPr>
-                        <w:t>*"     VALUE(I_ORDERID) TYPE  EBELN</w:t>
-                      </w:r>
-                      <w:r>
-                        <w:rPr>
-                          <w:rFonts w:ascii="Courier New" w:hAnsi="Courier New" w:cs="Courier New"/>
-                          <w:color w:val="000000"/>
-                          <w:sz w:val="20"/>
-                          <w:szCs w:val="20"/>
-                          <w:shd w:val="clear" w:color="auto" w:fill="FFFFFF"/>
-                          <w:lang w:val="en-GB"/>
-                        </w:rPr>
-                        <w:br/>
-                      </w:r>
-                      <w:r>
-                        <w:rPr>
-                          <w:rStyle w:val="l0s311"/>
-                          <w:lang w:val="en-GB"/>
-                        </w:rPr>
-                        <w:t>*"  EXP</w:t>
-                      </w:r>
-                      <w:bookmarkStart w:id="39" w:name="_GoBack"/>
-                      <w:bookmarkEnd w:id="39"/>
-                      <w:r>
-                        <w:rPr>
-                          <w:rStyle w:val="l0s311"/>
-                          <w:lang w:val="en-GB"/>
-                        </w:rPr>
-                        <w:t>ORTING</w:t>
+                        <w:t>*"  EXPORTING</w:t>
                       </w:r>
                       <w:r>
                         <w:rPr>
@@ -9591,24 +9496,14 @@
         <w:lastRenderedPageBreak/>
         <w:t xml:space="preserve">Code </w:t>
       </w:r>
-      <w:r>
-        <w:fldChar w:fldCharType="begin"/>
-      </w:r>
-      <w:r>
-        <w:instrText xml:space="preserve"> SEQ Code \* ARABIC </w:instrText>
-      </w:r>
-      <w:r>
-        <w:fldChar w:fldCharType="separate"/>
-      </w:r>
-      <w:r>
-        <w:rPr>
-          <w:noProof/>
-        </w:rPr>
-        <w:t>3</w:t>
-      </w:r>
-      <w:r>
-        <w:fldChar w:fldCharType="end"/>
-      </w:r>
+      <w:fldSimple w:instr=" SEQ Code \* ARABIC ">
+        <w:r>
+          <w:rPr>
+            <w:noProof/>
+          </w:rPr>
+          <w:t>3</w:t>
+        </w:r>
+      </w:fldSimple>
       <w:r>
         <w:t xml:space="preserve"> Funktionsbaustein ZE268_GETPROPOSALLIST</w:t>
       </w:r>
@@ -10712,24 +10607,14 @@
         <w:lastRenderedPageBreak/>
         <w:t xml:space="preserve">Code </w:t>
       </w:r>
-      <w:r>
-        <w:fldChar w:fldCharType="begin"/>
-      </w:r>
-      <w:r>
-        <w:instrText xml:space="preserve"> SEQ Code \* ARABIC </w:instrText>
-      </w:r>
-      <w:r>
-        <w:fldChar w:fldCharType="separate"/>
-      </w:r>
-      <w:r>
-        <w:rPr>
-          <w:noProof/>
-        </w:rPr>
-        <w:t>4</w:t>
-      </w:r>
-      <w:r>
-        <w:fldChar w:fldCharType="end"/>
-      </w:r>
+      <w:fldSimple w:instr=" SEQ Code \* ARABIC ">
+        <w:r>
+          <w:rPr>
+            <w:noProof/>
+          </w:rPr>
+          <w:t>4</w:t>
+        </w:r>
+      </w:fldSimple>
       <w:r>
         <w:t xml:space="preserve"> Funktionsbaustein ZE270_GMVT</w:t>
       </w:r>
@@ -10855,39 +10740,79 @@
                                 <w:rStyle w:val="l0s311"/>
                                 <w:lang w:val="en-GB"/>
                               </w:rPr>
-                              <w:t>*"*"</w:t>
-                            </w:r>
-                            <w:proofErr w:type="spellStart"/>
+                              <w:t>*"*"Lokale Schnittstelle:</w:t>
+                            </w:r>
+                            <w:r>
+                              <w:rPr>
+                                <w:rFonts w:ascii="Courier New" w:hAnsi="Courier New" w:cs="Courier New"/>
+                                <w:color w:val="000000"/>
+                                <w:sz w:val="20"/>
+                                <w:szCs w:val="20"/>
+                                <w:shd w:val="clear" w:color="auto" w:fill="FFFFFF"/>
+                                <w:lang w:val="en-GB"/>
+                              </w:rPr>
+                              <w:br/>
+                            </w:r>
                             <w:r>
                               <w:rPr>
                                 <w:rStyle w:val="l0s311"/>
                                 <w:lang w:val="en-GB"/>
                               </w:rPr>
-                              <w:t>Lokale</w:t>
-                            </w:r>
-                            <w:proofErr w:type="spellEnd"/>
+                              <w:t>*"  IMPORTING</w:t>
+                            </w:r>
+                            <w:r>
+                              <w:rPr>
+                                <w:rFonts w:ascii="Courier New" w:hAnsi="Courier New" w:cs="Courier New"/>
+                                <w:color w:val="000000"/>
+                                <w:sz w:val="20"/>
+                                <w:szCs w:val="20"/>
+                                <w:shd w:val="clear" w:color="auto" w:fill="FFFFFF"/>
+                                <w:lang w:val="en-GB"/>
+                              </w:rPr>
+                              <w:br/>
+                            </w:r>
                             <w:r>
                               <w:rPr>
                                 <w:rStyle w:val="l0s311"/>
                                 <w:lang w:val="en-GB"/>
                               </w:rPr>
-                              <w:t> </w:t>
-                            </w:r>
-                            <w:proofErr w:type="spellStart"/>
+                              <w:t>*"     VALUE(I_ORDERID) TYPE  EBELN</w:t>
+                            </w:r>
+                            <w:r>
+                              <w:rPr>
+                                <w:rFonts w:ascii="Courier New" w:hAnsi="Courier New" w:cs="Courier New"/>
+                                <w:color w:val="000000"/>
+                                <w:sz w:val="20"/>
+                                <w:szCs w:val="20"/>
+                                <w:shd w:val="clear" w:color="auto" w:fill="FFFFFF"/>
+                                <w:lang w:val="en-GB"/>
+                              </w:rPr>
+                              <w:br/>
+                            </w:r>
                             <w:r>
                               <w:rPr>
                                 <w:rStyle w:val="l0s311"/>
                                 <w:lang w:val="en-GB"/>
                               </w:rPr>
-                              <w:t>Schnittstelle</w:t>
-                            </w:r>
-                            <w:proofErr w:type="spellEnd"/>
+                              <w:t>*"     VALUE(I_POSNR) TYPE  EBELP</w:t>
+                            </w:r>
+                            <w:r>
+                              <w:rPr>
+                                <w:rFonts w:ascii="Courier New" w:hAnsi="Courier New" w:cs="Courier New"/>
+                                <w:color w:val="000000"/>
+                                <w:sz w:val="20"/>
+                                <w:szCs w:val="20"/>
+                                <w:shd w:val="clear" w:color="auto" w:fill="FFFFFF"/>
+                                <w:lang w:val="en-GB"/>
+                              </w:rPr>
+                              <w:br/>
+                            </w:r>
                             <w:r>
                               <w:rPr>
                                 <w:rStyle w:val="l0s311"/>
                                 <w:lang w:val="en-GB"/>
                               </w:rPr>
-                              <w:t>:</w:t>
+                              <w:t>*"     VALUE(I_MENGE) TYPE  ERFMG</w:t>
                             </w:r>
                             <w:r>
                               <w:rPr>
@@ -10905,7 +10830,7 @@
                                 <w:rStyle w:val="l0s311"/>
                                 <w:lang w:val="en-GB"/>
                               </w:rPr>
-                              <w:t>*"  IMPORTING</w:t>
+                              <w:t>*"     VALUE(I_UOM) TYPE  ERFME</w:t>
                             </w:r>
                             <w:r>
                               <w:rPr>
@@ -10923,7 +10848,7 @@
                                 <w:rStyle w:val="l0s311"/>
                                 <w:lang w:val="en-GB"/>
                               </w:rPr>
-                              <w:t>*"     VALUE(I_ORDERID) TYPE  EBELN</w:t>
+                              <w:t>*"  EXPORTING</w:t>
                             </w:r>
                             <w:r>
                               <w:rPr>
@@ -10941,7 +10866,7 @@
                                 <w:rStyle w:val="l0s311"/>
                                 <w:lang w:val="en-GB"/>
                               </w:rPr>
-                              <w:t>*"     VALUE(I_POSNR) TYPE  EBELP</w:t>
+                              <w:t>*"     VALUE(E_MATDOC) TYPE  MBLNR</w:t>
                             </w:r>
                             <w:r>
                               <w:rPr>
@@ -10959,7 +10884,7 @@
                                 <w:rStyle w:val="l0s311"/>
                                 <w:lang w:val="en-GB"/>
                               </w:rPr>
-                              <w:t>*"     VALUE(I_MENGE) TYPE  ERFMG</w:t>
+                              <w:t>*"----------------------------------------------------------------------</w:t>
                             </w:r>
                             <w:r>
                               <w:rPr>
@@ -10974,13 +10899,6 @@
                             </w:r>
                             <w:r>
                               <w:rPr>
-                                <w:rStyle w:val="l0s311"/>
-                                <w:lang w:val="en-GB"/>
-                              </w:rPr>
-                              <w:t>*"     VALUE(I_UOM) TYPE  ERFME</w:t>
-                            </w:r>
-                            <w:r>
-                              <w:rPr>
                                 <w:rFonts w:ascii="Courier New" w:hAnsi="Courier New" w:cs="Courier New"/>
                                 <w:color w:val="000000"/>
                                 <w:sz w:val="20"/>
@@ -10992,10 +10910,53 @@
                             </w:r>
                             <w:r>
                               <w:rPr>
-                                <w:rStyle w:val="l0s311"/>
-                                <w:lang w:val="en-GB"/>
-                              </w:rPr>
-                              <w:t>*"  EXPORTING</w:t>
+                                <w:rStyle w:val="l0s521"/>
+                                <w:lang w:val="en-GB"/>
+                              </w:rPr>
+                              <w:t>Data</w:t>
+                            </w:r>
+                            <w:r>
+                              <w:rPr>
+                                <w:rStyle w:val="l0s551"/>
+                                <w:lang w:val="en-GB"/>
+                              </w:rPr>
+                              <w:t>: </w:t>
+                            </w:r>
+                            <w:r>
+                              <w:rPr>
+                                <w:rFonts w:ascii="Courier New" w:hAnsi="Courier New" w:cs="Courier New"/>
+                                <w:color w:val="000000"/>
+                                <w:sz w:val="20"/>
+                                <w:szCs w:val="20"/>
+                                <w:shd w:val="clear" w:color="auto" w:fill="FFFFFF"/>
+                                <w:lang w:val="en-GB"/>
+                              </w:rPr>
+                              <w:t>l_goodsmvt_header </w:t>
+                            </w:r>
+                            <w:r>
+                              <w:rPr>
+                                <w:rStyle w:val="l0s521"/>
+                                <w:lang w:val="en-GB"/>
+                              </w:rPr>
+                              <w:t>type </w:t>
+                            </w:r>
+                            <w:r>
+                              <w:rPr>
+                                <w:rFonts w:ascii="Courier New" w:hAnsi="Courier New" w:cs="Courier New"/>
+                                <w:color w:val="000000"/>
+                                <w:sz w:val="20"/>
+                                <w:szCs w:val="20"/>
+                                <w:shd w:val="clear" w:color="auto" w:fill="FFFFFF"/>
+                                <w:lang w:val="en-GB"/>
+                              </w:rPr>
+                              <w:t>BAPI2017_GM_HEAD_01</w:t>
+                            </w:r>
+                            <w:r>
+                              <w:rPr>
+                                <w:rStyle w:val="l0s551"/>
+                                <w:lang w:val="en-GB"/>
+                              </w:rPr>
+                              <w:t>,</w:t>
                             </w:r>
                             <w:r>
                               <w:rPr>
@@ -11007,13 +10968,25 @@
                                 <w:lang w:val="en-GB"/>
                               </w:rPr>
                               <w:br/>
-                            </w:r>
-                            <w:r>
-                              <w:rPr>
-                                <w:rStyle w:val="l0s311"/>
-                                <w:lang w:val="en-GB"/>
-                              </w:rPr>
-                              <w:t>*"     VALUE(E_MATDOC) TYPE  MBLNR</w:t>
+                              <w:t>      lt_goodsmvt_item </w:t>
+                            </w:r>
+                            <w:r>
+                              <w:rPr>
+                                <w:rStyle w:val="l0s521"/>
+                                <w:lang w:val="en-GB"/>
+                              </w:rPr>
+                              <w:t>type TABLE OF </w:t>
+                            </w:r>
+                            <w:r>
+                              <w:rPr>
+                                <w:rFonts w:ascii="Courier New" w:hAnsi="Courier New" w:cs="Courier New"/>
+                                <w:color w:val="000000"/>
+                                <w:sz w:val="20"/>
+                                <w:szCs w:val="20"/>
+                                <w:shd w:val="clear" w:color="auto" w:fill="FFFFFF"/>
+                                <w:lang w:val="en-GB"/>
+                              </w:rPr>
+                              <w:t>BAPI2017_GM_ITEM_CREATE </w:t>
                             </w:r>
                             <w:r>
                               <w:rPr>
@@ -11028,10 +11001,38 @@
                             </w:r>
                             <w:r>
                               <w:rPr>
-                                <w:rStyle w:val="l0s311"/>
-                                <w:lang w:val="en-GB"/>
-                              </w:rPr>
-                              <w:t>*"----------------------------------------------------------------------</w:t>
+                                <w:rStyle w:val="l0s521"/>
+                                <w:lang w:val="en-GB"/>
+                              </w:rPr>
+                              <w:t xml:space="preserve"> </w:t>
+                            </w:r>
+                            <w:r>
+                              <w:rPr>
+                                <w:rStyle w:val="l0s521"/>
+                                <w:lang w:val="en-GB"/>
+                              </w:rPr>
+                              <w:tab/>
+                            </w:r>
+                            <w:r>
+                              <w:rPr>
+                                <w:rStyle w:val="l0s521"/>
+                                <w:lang w:val="en-GB"/>
+                              </w:rPr>
+                              <w:tab/>
+                            </w:r>
+                            <w:r>
+                              <w:rPr>
+                                <w:rStyle w:val="l0s521"/>
+                                <w:lang w:val="en-GB"/>
+                              </w:rPr>
+                              <w:t>WITH HEADER LINE</w:t>
+                            </w:r>
+                            <w:r>
+                              <w:rPr>
+                                <w:rStyle w:val="l0s551"/>
+                                <w:lang w:val="en-GB"/>
+                              </w:rPr>
+                              <w:t>,</w:t>
                             </w:r>
                             <w:r>
                               <w:rPr>
@@ -11043,6 +11044,32 @@
                                 <w:lang w:val="en-GB"/>
                               </w:rPr>
                               <w:br/>
+                              <w:t>      lt_return </w:t>
+                            </w:r>
+                            <w:r>
+                              <w:rPr>
+                                <w:rStyle w:val="l0s521"/>
+                                <w:lang w:val="en-GB"/>
+                              </w:rPr>
+                              <w:t>type TABLE OF </w:t>
+                            </w:r>
+                            <w:r>
+                              <w:rPr>
+                                <w:rFonts w:ascii="Courier New" w:hAnsi="Courier New" w:cs="Courier New"/>
+                                <w:color w:val="000000"/>
+                                <w:sz w:val="20"/>
+                                <w:szCs w:val="20"/>
+                                <w:shd w:val="clear" w:color="auto" w:fill="FFFFFF"/>
+                                <w:lang w:val="en-GB"/>
+                              </w:rPr>
+                              <w:t>BAPIRET2</w:t>
+                            </w:r>
+                            <w:r>
+                              <w:rPr>
+                                <w:rStyle w:val="l0s551"/>
+                                <w:lang w:val="en-GB"/>
+                              </w:rPr>
+                              <w:t>,</w:t>
                             </w:r>
                             <w:r>
                               <w:rPr>
@@ -11054,69 +11081,32 @@
                                 <w:lang w:val="en-GB"/>
                               </w:rPr>
                               <w:br/>
+                              <w:t>      lt_items </w:t>
                             </w:r>
                             <w:r>
                               <w:rPr>
                                 <w:rStyle w:val="l0s521"/>
                                 <w:lang w:val="en-GB"/>
                               </w:rPr>
-                              <w:t>Data</w:t>
+                              <w:t>type TABLE OF </w:t>
+                            </w:r>
+                            <w:r>
+                              <w:rPr>
+                                <w:rFonts w:ascii="Courier New" w:hAnsi="Courier New" w:cs="Courier New"/>
+                                <w:color w:val="000000"/>
+                                <w:sz w:val="20"/>
+                                <w:szCs w:val="20"/>
+                                <w:shd w:val="clear" w:color="auto" w:fill="FFFFFF"/>
+                                <w:lang w:val="en-GB"/>
+                              </w:rPr>
+                              <w:t>BAPIEKPO</w:t>
                             </w:r>
                             <w:r>
                               <w:rPr>
                                 <w:rStyle w:val="l0s551"/>
                                 <w:lang w:val="en-GB"/>
                               </w:rPr>
-                              <w:t>: </w:t>
-                            </w:r>
-                            <w:proofErr w:type="spellStart"/>
-                            <w:r>
-                              <w:rPr>
-                                <w:rFonts w:ascii="Courier New" w:hAnsi="Courier New" w:cs="Courier New"/>
-                                <w:color w:val="000000"/>
-                                <w:sz w:val="20"/>
-                                <w:szCs w:val="20"/>
-                                <w:shd w:val="clear" w:color="auto" w:fill="FFFFFF"/>
-                                <w:lang w:val="en-GB"/>
-                              </w:rPr>
-                              <w:t>l_goodsmvt_header</w:t>
-                            </w:r>
-                            <w:proofErr w:type="spellEnd"/>
-                            <w:r>
-                              <w:rPr>
-                                <w:rFonts w:ascii="Courier New" w:hAnsi="Courier New" w:cs="Courier New"/>
-                                <w:color w:val="000000"/>
-                                <w:sz w:val="20"/>
-                                <w:szCs w:val="20"/>
-                                <w:shd w:val="clear" w:color="auto" w:fill="FFFFFF"/>
-                                <w:lang w:val="en-GB"/>
-                              </w:rPr>
-                              <w:t> </w:t>
-                            </w:r>
-                            <w:r>
-                              <w:rPr>
-                                <w:rStyle w:val="l0s521"/>
-                                <w:lang w:val="en-GB"/>
-                              </w:rPr>
-                              <w:t>type </w:t>
-                            </w:r>
-                            <w:r>
-                              <w:rPr>
-                                <w:rFonts w:ascii="Courier New" w:hAnsi="Courier New" w:cs="Courier New"/>
-                                <w:color w:val="000000"/>
-                                <w:sz w:val="20"/>
-                                <w:szCs w:val="20"/>
-                                <w:shd w:val="clear" w:color="auto" w:fill="FFFFFF"/>
-                                <w:lang w:val="en-GB"/>
-                              </w:rPr>
-                              <w:t>BAPI2017_GM_HEAD_01</w:t>
-                            </w:r>
-                            <w:r>
-                              <w:rPr>
-                                <w:rStyle w:val="l0s551"/>
-                                <w:lang w:val="en-GB"/>
-                              </w:rPr>
-                              <w:t>,</w:t>
+                              <w:t>.</w:t>
                             </w:r>
                             <w:r>
                               <w:rPr>
@@ -11128,49 +11118,6 @@
                                 <w:lang w:val="en-GB"/>
                               </w:rPr>
                               <w:br/>
-                              <w:t>      </w:t>
-                            </w:r>
-                            <w:proofErr w:type="spellStart"/>
-                            <w:r>
-                              <w:rPr>
-                                <w:rFonts w:ascii="Courier New" w:hAnsi="Courier New" w:cs="Courier New"/>
-                                <w:color w:val="000000"/>
-                                <w:sz w:val="20"/>
-                                <w:szCs w:val="20"/>
-                                <w:shd w:val="clear" w:color="auto" w:fill="FFFFFF"/>
-                                <w:lang w:val="en-GB"/>
-                              </w:rPr>
-                              <w:t>lt_goodsmvt_item</w:t>
-                            </w:r>
-                            <w:proofErr w:type="spellEnd"/>
-                            <w:r>
-                              <w:rPr>
-                                <w:rFonts w:ascii="Courier New" w:hAnsi="Courier New" w:cs="Courier New"/>
-                                <w:color w:val="000000"/>
-                                <w:sz w:val="20"/>
-                                <w:szCs w:val="20"/>
-                                <w:shd w:val="clear" w:color="auto" w:fill="FFFFFF"/>
-                                <w:lang w:val="en-GB"/>
-                              </w:rPr>
-                              <w:t> </w:t>
-                            </w:r>
-                            <w:r>
-                              <w:rPr>
-                                <w:rStyle w:val="l0s521"/>
-                                <w:lang w:val="en-GB"/>
-                              </w:rPr>
-                              <w:t>type TABLE OF </w:t>
-                            </w:r>
-                            <w:r>
-                              <w:rPr>
-                                <w:rFonts w:ascii="Courier New" w:hAnsi="Courier New" w:cs="Courier New"/>
-                                <w:color w:val="000000"/>
-                                <w:sz w:val="20"/>
-                                <w:szCs w:val="20"/>
-                                <w:shd w:val="clear" w:color="auto" w:fill="FFFFFF"/>
-                                <w:lang w:val="en-GB"/>
-                              </w:rPr>
-                              <w:t>BAPI2017_GM_ITEM_CREATE </w:t>
                             </w:r>
                             <w:r>
                               <w:rPr>
@@ -11183,187 +11130,6 @@
                               </w:rPr>
                               <w:br/>
                             </w:r>
-                            <w:r>
-                              <w:rPr>
-                                <w:rStyle w:val="l0s521"/>
-                                <w:lang w:val="en-GB"/>
-                              </w:rPr>
-                              <w:t xml:space="preserve"> </w:t>
-                            </w:r>
-                            <w:r>
-                              <w:rPr>
-                                <w:rStyle w:val="l0s521"/>
-                                <w:lang w:val="en-GB"/>
-                              </w:rPr>
-                              <w:tab/>
-                            </w:r>
-                            <w:r>
-                              <w:rPr>
-                                <w:rStyle w:val="l0s521"/>
-                                <w:lang w:val="en-GB"/>
-                              </w:rPr>
-                              <w:tab/>
-                            </w:r>
-                            <w:r>
-                              <w:rPr>
-                                <w:rStyle w:val="l0s521"/>
-                                <w:lang w:val="en-GB"/>
-                              </w:rPr>
-                              <w:t>WITH HEADER LINE</w:t>
-                            </w:r>
-                            <w:r>
-                              <w:rPr>
-                                <w:rStyle w:val="l0s551"/>
-                                <w:lang w:val="en-GB"/>
-                              </w:rPr>
-                              <w:t>,</w:t>
-                            </w:r>
-                            <w:r>
-                              <w:rPr>
-                                <w:rFonts w:ascii="Courier New" w:hAnsi="Courier New" w:cs="Courier New"/>
-                                <w:color w:val="000000"/>
-                                <w:sz w:val="20"/>
-                                <w:szCs w:val="20"/>
-                                <w:shd w:val="clear" w:color="auto" w:fill="FFFFFF"/>
-                                <w:lang w:val="en-GB"/>
-                              </w:rPr>
-                              <w:br/>
-                              <w:t>      </w:t>
-                            </w:r>
-                            <w:proofErr w:type="spellStart"/>
-                            <w:r>
-                              <w:rPr>
-                                <w:rFonts w:ascii="Courier New" w:hAnsi="Courier New" w:cs="Courier New"/>
-                                <w:color w:val="000000"/>
-                                <w:sz w:val="20"/>
-                                <w:szCs w:val="20"/>
-                                <w:shd w:val="clear" w:color="auto" w:fill="FFFFFF"/>
-                                <w:lang w:val="en-GB"/>
-                              </w:rPr>
-                              <w:t>lt_return</w:t>
-                            </w:r>
-                            <w:proofErr w:type="spellEnd"/>
-                            <w:r>
-                              <w:rPr>
-                                <w:rFonts w:ascii="Courier New" w:hAnsi="Courier New" w:cs="Courier New"/>
-                                <w:color w:val="000000"/>
-                                <w:sz w:val="20"/>
-                                <w:szCs w:val="20"/>
-                                <w:shd w:val="clear" w:color="auto" w:fill="FFFFFF"/>
-                                <w:lang w:val="en-GB"/>
-                              </w:rPr>
-                              <w:t> </w:t>
-                            </w:r>
-                            <w:r>
-                              <w:rPr>
-                                <w:rStyle w:val="l0s521"/>
-                                <w:lang w:val="en-GB"/>
-                              </w:rPr>
-                              <w:t>type TABLE OF </w:t>
-                            </w:r>
-                            <w:r>
-                              <w:rPr>
-                                <w:rFonts w:ascii="Courier New" w:hAnsi="Courier New" w:cs="Courier New"/>
-                                <w:color w:val="000000"/>
-                                <w:sz w:val="20"/>
-                                <w:szCs w:val="20"/>
-                                <w:shd w:val="clear" w:color="auto" w:fill="FFFFFF"/>
-                                <w:lang w:val="en-GB"/>
-                              </w:rPr>
-                              <w:t>BAPIRET2</w:t>
-                            </w:r>
-                            <w:r>
-                              <w:rPr>
-                                <w:rStyle w:val="l0s551"/>
-                                <w:lang w:val="en-GB"/>
-                              </w:rPr>
-                              <w:t>,</w:t>
-                            </w:r>
-                            <w:r>
-                              <w:rPr>
-                                <w:rFonts w:ascii="Courier New" w:hAnsi="Courier New" w:cs="Courier New"/>
-                                <w:color w:val="000000"/>
-                                <w:sz w:val="20"/>
-                                <w:szCs w:val="20"/>
-                                <w:shd w:val="clear" w:color="auto" w:fill="FFFFFF"/>
-                                <w:lang w:val="en-GB"/>
-                              </w:rPr>
-                              <w:br/>
-                              <w:t>      </w:t>
-                            </w:r>
-                            <w:proofErr w:type="spellStart"/>
-                            <w:r>
-                              <w:rPr>
-                                <w:rFonts w:ascii="Courier New" w:hAnsi="Courier New" w:cs="Courier New"/>
-                                <w:color w:val="000000"/>
-                                <w:sz w:val="20"/>
-                                <w:szCs w:val="20"/>
-                                <w:shd w:val="clear" w:color="auto" w:fill="FFFFFF"/>
-                                <w:lang w:val="en-GB"/>
-                              </w:rPr>
-                              <w:t>lt_items</w:t>
-                            </w:r>
-                            <w:proofErr w:type="spellEnd"/>
-                            <w:r>
-                              <w:rPr>
-                                <w:rFonts w:ascii="Courier New" w:hAnsi="Courier New" w:cs="Courier New"/>
-                                <w:color w:val="000000"/>
-                                <w:sz w:val="20"/>
-                                <w:szCs w:val="20"/>
-                                <w:shd w:val="clear" w:color="auto" w:fill="FFFFFF"/>
-                                <w:lang w:val="en-GB"/>
-                              </w:rPr>
-                              <w:t> </w:t>
-                            </w:r>
-                            <w:r>
-                              <w:rPr>
-                                <w:rStyle w:val="l0s521"/>
-                                <w:lang w:val="en-GB"/>
-                              </w:rPr>
-                              <w:t>type TABLE OF </w:t>
-                            </w:r>
-                            <w:r>
-                              <w:rPr>
-                                <w:rFonts w:ascii="Courier New" w:hAnsi="Courier New" w:cs="Courier New"/>
-                                <w:color w:val="000000"/>
-                                <w:sz w:val="20"/>
-                                <w:szCs w:val="20"/>
-                                <w:shd w:val="clear" w:color="auto" w:fill="FFFFFF"/>
-                                <w:lang w:val="en-GB"/>
-                              </w:rPr>
-                              <w:t>BAPIEKPO</w:t>
-                            </w:r>
-                            <w:r>
-                              <w:rPr>
-                                <w:rStyle w:val="l0s551"/>
-                                <w:lang w:val="en-GB"/>
-                              </w:rPr>
-                              <w:t>.</w:t>
-                            </w:r>
-                            <w:r>
-                              <w:rPr>
-                                <w:rFonts w:ascii="Courier New" w:hAnsi="Courier New" w:cs="Courier New"/>
-                                <w:color w:val="000000"/>
-                                <w:sz w:val="20"/>
-                                <w:szCs w:val="20"/>
-                                <w:shd w:val="clear" w:color="auto" w:fill="FFFFFF"/>
-                                <w:lang w:val="en-GB"/>
-                              </w:rPr>
-                              <w:br/>
-                            </w:r>
-                            <w:proofErr w:type="gramStart"/>
-                            <w:r>
-                              <w:rPr>
-                                <w:rFonts w:ascii="Courier New" w:hAnsi="Courier New" w:cs="Courier New"/>
-                                <w:color w:val="000000"/>
-                                <w:sz w:val="20"/>
-                                <w:szCs w:val="20"/>
-                                <w:shd w:val="clear" w:color="auto" w:fill="FFFFFF"/>
-                                <w:lang w:val="en-GB"/>
-                              </w:rPr>
-                              <w:br/>
-                            </w:r>
-                            <w:proofErr w:type="gramEnd"/>
                             <w:r>
                               <w:rPr>
                                 <w:rStyle w:val="l0s521"/>
@@ -11427,7 +11193,6 @@
                               </w:rPr>
                               <w:t>= </w:t>
                             </w:r>
-                            <w:proofErr w:type="spellStart"/>
                             <w:r>
                               <w:rPr>
                                 <w:rFonts w:ascii="Courier New" w:hAnsi="Courier New" w:cs="Courier New"/>
@@ -11439,7 +11204,6 @@
                               </w:rPr>
                               <w:t>i_orderid</w:t>
                             </w:r>
-                            <w:proofErr w:type="spellEnd"/>
                             <w:r>
                               <w:rPr>
                                 <w:rFonts w:ascii="Courier New" w:hAnsi="Courier New" w:cs="Courier New"/>
@@ -11489,7 +11253,6 @@
                               </w:rPr>
                               <w:t>= </w:t>
                             </w:r>
-                            <w:proofErr w:type="spellStart"/>
                             <w:r>
                               <w:rPr>
                                 <w:rFonts w:ascii="Courier New" w:hAnsi="Courier New" w:cs="Courier New"/>
@@ -11501,7 +11264,6 @@
                               </w:rPr>
                               <w:t>lt_items</w:t>
                             </w:r>
-                            <w:proofErr w:type="spellEnd"/>
                             <w:r>
                               <w:rPr>
                                 <w:rFonts w:ascii="Courier New" w:hAnsi="Courier New" w:cs="Courier New"/>
@@ -11563,18 +11325,6 @@
                                 <w:lang w:val="en-GB"/>
                               </w:rPr>
                               <w:br/>
-                            </w:r>
-                            <w:proofErr w:type="spellStart"/>
-                            <w:proofErr w:type="gramStart"/>
-                            <w:r>
-                              <w:rPr>
-                                <w:rFonts w:ascii="Courier New" w:hAnsi="Courier New" w:cs="Courier New"/>
-                                <w:color w:val="000000"/>
-                                <w:sz w:val="20"/>
-                                <w:szCs w:val="20"/>
-                                <w:shd w:val="clear" w:color="auto" w:fill="FFFFFF"/>
-                                <w:lang w:val="en-GB"/>
-                              </w:rPr>
                               <w:t>l_goodsmvt_header</w:t>
                             </w:r>
                             <w:r>
@@ -11593,20 +11343,7 @@
                                 <w:shd w:val="clear" w:color="auto" w:fill="FFFFFF"/>
                                 <w:lang w:val="en-GB"/>
                               </w:rPr>
-                              <w:t>pstng_date</w:t>
-                            </w:r>
-                            <w:proofErr w:type="spellEnd"/>
-                            <w:proofErr w:type="gramEnd"/>
-                            <w:r>
-                              <w:rPr>
-                                <w:rFonts w:ascii="Courier New" w:hAnsi="Courier New" w:cs="Courier New"/>
-                                <w:color w:val="000000"/>
-                                <w:sz w:val="20"/>
-                                <w:szCs w:val="20"/>
-                                <w:shd w:val="clear" w:color="auto" w:fill="FFFFFF"/>
-                                <w:lang w:val="en-GB"/>
-                              </w:rPr>
-                              <w:t> </w:t>
+                              <w:t>pstng_date </w:t>
                             </w:r>
                             <w:r>
                               <w:rPr>
@@ -11615,7 +11352,6 @@
                               </w:rPr>
                               <w:t>= </w:t>
                             </w:r>
-                            <w:proofErr w:type="spellStart"/>
                             <w:r>
                               <w:rPr>
                                 <w:rFonts w:ascii="Courier New" w:hAnsi="Courier New" w:cs="Courier New"/>
@@ -11627,7 +11363,6 @@
                               </w:rPr>
                               <w:t>sy</w:t>
                             </w:r>
-                            <w:proofErr w:type="spellEnd"/>
                             <w:r>
                               <w:rPr>
                                 <w:rStyle w:val="l0s701"/>
@@ -11663,18 +11398,6 @@
                                 <w:lang w:val="en-GB"/>
                               </w:rPr>
                               <w:br/>
-                            </w:r>
-                            <w:proofErr w:type="spellStart"/>
-                            <w:proofErr w:type="gramStart"/>
-                            <w:r>
-                              <w:rPr>
-                                <w:rFonts w:ascii="Courier New" w:hAnsi="Courier New" w:cs="Courier New"/>
-                                <w:color w:val="000000"/>
-                                <w:sz w:val="20"/>
-                                <w:szCs w:val="20"/>
-                                <w:shd w:val="clear" w:color="auto" w:fill="FFFFFF"/>
-                                <w:lang w:val="en-GB"/>
-                              </w:rPr>
                               <w:t>l_goodsmvt_header</w:t>
                             </w:r>
                             <w:r>
@@ -11693,20 +11416,7 @@
                                 <w:shd w:val="clear" w:color="auto" w:fill="FFFFFF"/>
                                 <w:lang w:val="en-GB"/>
                               </w:rPr>
-                              <w:t>doc_date</w:t>
-                            </w:r>
-                            <w:proofErr w:type="spellEnd"/>
-                            <w:proofErr w:type="gramEnd"/>
-                            <w:r>
-                              <w:rPr>
-                                <w:rFonts w:ascii="Courier New" w:hAnsi="Courier New" w:cs="Courier New"/>
-                                <w:color w:val="000000"/>
-                                <w:sz w:val="20"/>
-                                <w:szCs w:val="20"/>
-                                <w:shd w:val="clear" w:color="auto" w:fill="FFFFFF"/>
-                                <w:lang w:val="en-GB"/>
-                              </w:rPr>
-                              <w:t> </w:t>
+                              <w:t>doc_date </w:t>
                             </w:r>
                             <w:r>
                               <w:rPr>
@@ -11715,7 +11425,6 @@
                               </w:rPr>
                               <w:t>= </w:t>
                             </w:r>
-                            <w:proofErr w:type="spellStart"/>
                             <w:r>
                               <w:rPr>
                                 <w:rFonts w:ascii="Courier New" w:hAnsi="Courier New" w:cs="Courier New"/>
@@ -11727,7 +11436,6 @@
                               </w:rPr>
                               <w:t>sy</w:t>
                             </w:r>
-                            <w:proofErr w:type="spellEnd"/>
                             <w:r>
                               <w:rPr>
                                 <w:rStyle w:val="l0s701"/>
@@ -11763,18 +11471,6 @@
                                 <w:lang w:val="en-GB"/>
                               </w:rPr>
                               <w:br/>
-                            </w:r>
-                            <w:proofErr w:type="spellStart"/>
-                            <w:proofErr w:type="gramStart"/>
-                            <w:r>
-                              <w:rPr>
-                                <w:rFonts w:ascii="Courier New" w:hAnsi="Courier New" w:cs="Courier New"/>
-                                <w:color w:val="000000"/>
-                                <w:sz w:val="20"/>
-                                <w:szCs w:val="20"/>
-                                <w:shd w:val="clear" w:color="auto" w:fill="FFFFFF"/>
-                                <w:lang w:val="en-GB"/>
-                              </w:rPr>
                               <w:t>lt_goodsmvt_item</w:t>
                             </w:r>
                             <w:r>
@@ -11793,20 +11489,7 @@
                                 <w:shd w:val="clear" w:color="auto" w:fill="FFFFFF"/>
                                 <w:lang w:val="en-GB"/>
                               </w:rPr>
-                              <w:t>entry_qnt</w:t>
-                            </w:r>
-                            <w:proofErr w:type="spellEnd"/>
-                            <w:proofErr w:type="gramEnd"/>
-                            <w:r>
-                              <w:rPr>
-                                <w:rFonts w:ascii="Courier New" w:hAnsi="Courier New" w:cs="Courier New"/>
-                                <w:color w:val="000000"/>
-                                <w:sz w:val="20"/>
-                                <w:szCs w:val="20"/>
-                                <w:shd w:val="clear" w:color="auto" w:fill="FFFFFF"/>
-                                <w:lang w:val="en-GB"/>
-                              </w:rPr>
-                              <w:t> </w:t>
+                              <w:t>entry_qnt </w:t>
                             </w:r>
                             <w:r>
                               <w:rPr>
@@ -11843,18 +11526,6 @@
                                 <w:lang w:val="en-GB"/>
                               </w:rPr>
                               <w:br/>
-                            </w:r>
-                            <w:proofErr w:type="spellStart"/>
-                            <w:proofErr w:type="gramStart"/>
-                            <w:r>
-                              <w:rPr>
-                                <w:rFonts w:ascii="Courier New" w:hAnsi="Courier New" w:cs="Courier New"/>
-                                <w:color w:val="000000"/>
-                                <w:sz w:val="20"/>
-                                <w:szCs w:val="20"/>
-                                <w:shd w:val="clear" w:color="auto" w:fill="FFFFFF"/>
-                                <w:lang w:val="en-GB"/>
-                              </w:rPr>
                               <w:t>lt_goodsmvt_item</w:t>
                             </w:r>
                             <w:r>
@@ -11873,20 +11544,7 @@
                                 <w:shd w:val="clear" w:color="auto" w:fill="FFFFFF"/>
                                 <w:lang w:val="en-GB"/>
                               </w:rPr>
-                              <w:t>entry_uom</w:t>
-                            </w:r>
-                            <w:proofErr w:type="spellEnd"/>
-                            <w:proofErr w:type="gramEnd"/>
-                            <w:r>
-                              <w:rPr>
-                                <w:rFonts w:ascii="Courier New" w:hAnsi="Courier New" w:cs="Courier New"/>
-                                <w:color w:val="000000"/>
-                                <w:sz w:val="20"/>
-                                <w:szCs w:val="20"/>
-                                <w:shd w:val="clear" w:color="auto" w:fill="FFFFFF"/>
-                                <w:lang w:val="en-GB"/>
-                              </w:rPr>
-                              <w:t> </w:t>
+                              <w:t>entry_uom </w:t>
                             </w:r>
                             <w:r>
                               <w:rPr>
@@ -11923,18 +11581,6 @@
                                 <w:lang w:val="en-GB"/>
                               </w:rPr>
                               <w:br/>
-                            </w:r>
-                            <w:proofErr w:type="spellStart"/>
-                            <w:proofErr w:type="gramStart"/>
-                            <w:r>
-                              <w:rPr>
-                                <w:rFonts w:ascii="Courier New" w:hAnsi="Courier New" w:cs="Courier New"/>
-                                <w:color w:val="000000"/>
-                                <w:sz w:val="20"/>
-                                <w:szCs w:val="20"/>
-                                <w:shd w:val="clear" w:color="auto" w:fill="FFFFFF"/>
-                                <w:lang w:val="en-GB"/>
-                              </w:rPr>
                               <w:t>lt_goodsmvt_item</w:t>
                             </w:r>
                             <w:r>
@@ -11953,20 +11599,7 @@
                                 <w:shd w:val="clear" w:color="auto" w:fill="FFFFFF"/>
                                 <w:lang w:val="en-GB"/>
                               </w:rPr>
-                              <w:t>move_type</w:t>
-                            </w:r>
-                            <w:proofErr w:type="spellEnd"/>
-                            <w:proofErr w:type="gramEnd"/>
-                            <w:r>
-                              <w:rPr>
-                                <w:rFonts w:ascii="Courier New" w:hAnsi="Courier New" w:cs="Courier New"/>
-                                <w:color w:val="000000"/>
-                                <w:sz w:val="20"/>
-                                <w:szCs w:val="20"/>
-                                <w:shd w:val="clear" w:color="auto" w:fill="FFFFFF"/>
-                                <w:lang w:val="en-GB"/>
-                              </w:rPr>
-                              <w:t> </w:t>
+                              <w:t>move_type </w:t>
                             </w:r>
                             <w:r>
                               <w:rPr>
@@ -11996,8 +11629,6 @@
                               </w:rPr>
                               <w:br/>
                             </w:r>
-                            <w:proofErr w:type="spellStart"/>
-                            <w:proofErr w:type="gramStart"/>
                             <w:r>
                               <w:rPr>
                                 <w:rFonts w:ascii="Courier New" w:hAnsi="Courier New" w:cs="Courier New"/>
@@ -12009,7 +11640,6 @@
                               </w:rPr>
                               <w:t>lt_goodsmvt_item</w:t>
                             </w:r>
-                            <w:proofErr w:type="spellEnd"/>
                             <w:r>
                               <w:rPr>
                                 <w:rStyle w:val="l0s701"/>
@@ -12026,19 +11656,7 @@
                                 <w:shd w:val="clear" w:color="auto" w:fill="FFFFFF"/>
                                 <w:lang w:val="en-GB"/>
                               </w:rPr>
-                              <w:t>plant</w:t>
-                            </w:r>
-                            <w:proofErr w:type="gramEnd"/>
-                            <w:r>
-                              <w:rPr>
-                                <w:rFonts w:ascii="Courier New" w:hAnsi="Courier New" w:cs="Courier New"/>
-                                <w:color w:val="000000"/>
-                                <w:sz w:val="20"/>
-                                <w:szCs w:val="20"/>
-                                <w:shd w:val="clear" w:color="auto" w:fill="FFFFFF"/>
-                                <w:lang w:val="en-GB"/>
-                              </w:rPr>
-                              <w:t> </w:t>
+                              <w:t>plant </w:t>
                             </w:r>
                             <w:r>
                               <w:rPr>
@@ -12071,18 +11689,6 @@
                                 <w:lang w:val="en-GB"/>
                               </w:rPr>
                               <w:br/>
-                            </w:r>
-                            <w:proofErr w:type="spellStart"/>
-                            <w:proofErr w:type="gramStart"/>
-                            <w:r>
-                              <w:rPr>
-                                <w:rFonts w:ascii="Courier New" w:hAnsi="Courier New" w:cs="Courier New"/>
-                                <w:color w:val="000000"/>
-                                <w:sz w:val="20"/>
-                                <w:szCs w:val="20"/>
-                                <w:shd w:val="clear" w:color="auto" w:fill="FFFFFF"/>
-                                <w:lang w:val="en-GB"/>
-                              </w:rPr>
                               <w:t>lt_goodsmvt_item</w:t>
                             </w:r>
                             <w:r>
@@ -12101,20 +11707,7 @@
                                 <w:shd w:val="clear" w:color="auto" w:fill="FFFFFF"/>
                                 <w:lang w:val="en-GB"/>
                               </w:rPr>
-                              <w:t>stge_loc</w:t>
-                            </w:r>
-                            <w:proofErr w:type="spellEnd"/>
-                            <w:proofErr w:type="gramEnd"/>
-                            <w:r>
-                              <w:rPr>
-                                <w:rFonts w:ascii="Courier New" w:hAnsi="Courier New" w:cs="Courier New"/>
-                                <w:color w:val="000000"/>
-                                <w:sz w:val="20"/>
-                                <w:szCs w:val="20"/>
-                                <w:shd w:val="clear" w:color="auto" w:fill="FFFFFF"/>
-                                <w:lang w:val="en-GB"/>
-                              </w:rPr>
-                              <w:t> </w:t>
+                              <w:t>stge_loc </w:t>
                             </w:r>
                             <w:r>
                               <w:rPr>
@@ -12147,21 +11740,8 @@
                                 <w:lang w:val="en-GB"/>
                               </w:rPr>
                               <w:br/>
-                            </w:r>
-                            <w:proofErr w:type="spellStart"/>
-                            <w:proofErr w:type="gramStart"/>
-                            <w:r>
-                              <w:rPr>
-                                <w:rFonts w:ascii="Courier New" w:hAnsi="Courier New" w:cs="Courier New"/>
-                                <w:color w:val="000000"/>
-                                <w:sz w:val="20"/>
-                                <w:szCs w:val="20"/>
-                                <w:shd w:val="clear" w:color="auto" w:fill="FFFFFF"/>
-                                <w:lang w:val="en-GB"/>
-                              </w:rPr>
                               <w:t>lt_goodsmvt_item</w:t>
                             </w:r>
-                            <w:proofErr w:type="spellEnd"/>
                             <w:r>
                               <w:rPr>
                                 <w:rStyle w:val="l0s701"/>
@@ -12178,19 +11758,7 @@
                                 <w:shd w:val="clear" w:color="auto" w:fill="FFFFFF"/>
                                 <w:lang w:val="en-GB"/>
                               </w:rPr>
-                              <w:t>material</w:t>
-                            </w:r>
-                            <w:proofErr w:type="gramEnd"/>
-                            <w:r>
-                              <w:rPr>
-                                <w:rFonts w:ascii="Courier New" w:hAnsi="Courier New" w:cs="Courier New"/>
-                                <w:color w:val="000000"/>
-                                <w:sz w:val="20"/>
-                                <w:szCs w:val="20"/>
-                                <w:shd w:val="clear" w:color="auto" w:fill="FFFFFF"/>
-                                <w:lang w:val="en-GB"/>
-                              </w:rPr>
-                              <w:t> </w:t>
+                              <w:t>material </w:t>
                             </w:r>
                             <w:r>
                               <w:rPr>
@@ -12223,18 +11791,6 @@
                                 <w:lang w:val="en-GB"/>
                               </w:rPr>
                               <w:br/>
-                            </w:r>
-                            <w:proofErr w:type="spellStart"/>
-                            <w:proofErr w:type="gramStart"/>
-                            <w:r>
-                              <w:rPr>
-                                <w:rFonts w:ascii="Courier New" w:hAnsi="Courier New" w:cs="Courier New"/>
-                                <w:color w:val="000000"/>
-                                <w:sz w:val="20"/>
-                                <w:szCs w:val="20"/>
-                                <w:shd w:val="clear" w:color="auto" w:fill="FFFFFF"/>
-                                <w:lang w:val="en-GB"/>
-                              </w:rPr>
                               <w:t>lt_goodsmvt_item</w:t>
                             </w:r>
                             <w:r>
@@ -12253,20 +11809,7 @@
                                 <w:shd w:val="clear" w:color="auto" w:fill="FFFFFF"/>
                                 <w:lang w:val="en-GB"/>
                               </w:rPr>
-                              <w:t>po_number</w:t>
-                            </w:r>
-                            <w:proofErr w:type="spellEnd"/>
-                            <w:proofErr w:type="gramEnd"/>
-                            <w:r>
-                              <w:rPr>
-                                <w:rFonts w:ascii="Courier New" w:hAnsi="Courier New" w:cs="Courier New"/>
-                                <w:color w:val="000000"/>
-                                <w:sz w:val="20"/>
-                                <w:szCs w:val="20"/>
-                                <w:shd w:val="clear" w:color="auto" w:fill="FFFFFF"/>
-                                <w:lang w:val="en-GB"/>
-                              </w:rPr>
-                              <w:t> </w:t>
+                              <w:t>po_number </w:t>
                             </w:r>
                             <w:r>
                               <w:rPr>
@@ -12303,18 +11846,6 @@
                                 <w:lang w:val="en-GB"/>
                               </w:rPr>
                               <w:br/>
-                            </w:r>
-                            <w:proofErr w:type="spellStart"/>
-                            <w:proofErr w:type="gramStart"/>
-                            <w:r>
-                              <w:rPr>
-                                <w:rFonts w:ascii="Courier New" w:hAnsi="Courier New" w:cs="Courier New"/>
-                                <w:color w:val="000000"/>
-                                <w:sz w:val="20"/>
-                                <w:szCs w:val="20"/>
-                                <w:shd w:val="clear" w:color="auto" w:fill="FFFFFF"/>
-                                <w:lang w:val="en-GB"/>
-                              </w:rPr>
                               <w:t>lt_goodsmvt_item</w:t>
                             </w:r>
                             <w:r>
@@ -12333,20 +11864,7 @@
                                 <w:shd w:val="clear" w:color="auto" w:fill="FFFFFF"/>
                                 <w:lang w:val="en-GB"/>
                               </w:rPr>
-                              <w:t>po_item</w:t>
-                            </w:r>
-                            <w:proofErr w:type="spellEnd"/>
-                            <w:proofErr w:type="gramEnd"/>
-                            <w:r>
-                              <w:rPr>
-                                <w:rFonts w:ascii="Courier New" w:hAnsi="Courier New" w:cs="Courier New"/>
-                                <w:color w:val="000000"/>
-                                <w:sz w:val="20"/>
-                                <w:szCs w:val="20"/>
-                                <w:shd w:val="clear" w:color="auto" w:fill="FFFFFF"/>
-                                <w:lang w:val="en-GB"/>
-                              </w:rPr>
-                              <w:t> </w:t>
+                              <w:t>po_item </w:t>
                             </w:r>
                             <w:r>
                               <w:rPr>
@@ -12383,18 +11901,6 @@
                                 <w:lang w:val="en-GB"/>
                               </w:rPr>
                               <w:br/>
-                            </w:r>
-                            <w:proofErr w:type="spellStart"/>
-                            <w:proofErr w:type="gramStart"/>
-                            <w:r>
-                              <w:rPr>
-                                <w:rFonts w:ascii="Courier New" w:hAnsi="Courier New" w:cs="Courier New"/>
-                                <w:color w:val="000000"/>
-                                <w:sz w:val="20"/>
-                                <w:szCs w:val="20"/>
-                                <w:shd w:val="clear" w:color="auto" w:fill="FFFFFF"/>
-                                <w:lang w:val="en-GB"/>
-                              </w:rPr>
                               <w:t>lt_goodsmvt_item</w:t>
                             </w:r>
                             <w:r>
@@ -12413,20 +11919,7 @@
                                 <w:shd w:val="clear" w:color="auto" w:fill="FFFFFF"/>
                                 <w:lang w:val="en-GB"/>
                               </w:rPr>
-                              <w:t>mvt_ind</w:t>
-                            </w:r>
-                            <w:proofErr w:type="spellEnd"/>
-                            <w:proofErr w:type="gramEnd"/>
-                            <w:r>
-                              <w:rPr>
-                                <w:rFonts w:ascii="Courier New" w:hAnsi="Courier New" w:cs="Courier New"/>
-                                <w:color w:val="000000"/>
-                                <w:sz w:val="20"/>
-                                <w:szCs w:val="20"/>
-                                <w:shd w:val="clear" w:color="auto" w:fill="FFFFFF"/>
-                                <w:lang w:val="en-GB"/>
-                              </w:rPr>
-                              <w:t> </w:t>
+                              <w:t>mvt_ind </w:t>
                             </w:r>
                             <w:r>
                               <w:rPr>
@@ -12478,7 +11971,6 @@
                               </w:rPr>
                               <w:t>APPEND </w:t>
                             </w:r>
-                            <w:proofErr w:type="spellStart"/>
                             <w:r>
                               <w:rPr>
                                 <w:rFonts w:ascii="Courier New" w:hAnsi="Courier New" w:cs="Courier New"/>
@@ -12490,7 +11982,6 @@
                               </w:rPr>
                               <w:t>lt_goodsmvt_item</w:t>
                             </w:r>
-                            <w:proofErr w:type="spellEnd"/>
                             <w:r>
                               <w:rPr>
                                 <w:rStyle w:val="l0s551"/>
@@ -12583,7 +12074,6 @@
                               </w:rPr>
                               <w:t>= </w:t>
                             </w:r>
-                            <w:proofErr w:type="spellStart"/>
                             <w:r>
                               <w:rPr>
                                 <w:rFonts w:ascii="Courier New" w:hAnsi="Courier New" w:cs="Courier New"/>
@@ -12595,7 +12085,6 @@
                               </w:rPr>
                               <w:t>l_goodsmvt_header</w:t>
                             </w:r>
-                            <w:proofErr w:type="spellEnd"/>
                             <w:r>
                               <w:rPr>
                                 <w:rFonts w:ascii="Courier New" w:hAnsi="Courier New" w:cs="Courier New"/>
@@ -12770,7 +12259,6 @@
                               </w:rPr>
                               <w:t>= </w:t>
                             </w:r>
-                            <w:proofErr w:type="spellStart"/>
                             <w:r>
                               <w:rPr>
                                 <w:rFonts w:ascii="Courier New" w:hAnsi="Courier New" w:cs="Courier New"/>
@@ -12782,7 +12270,6 @@
                               </w:rPr>
                               <w:t>lt_goodsmvt_item</w:t>
                             </w:r>
-                            <w:proofErr w:type="spellEnd"/>
                             <w:r>
                               <w:rPr>
                                 <w:rStyle w:val="l0s311"/>
@@ -12816,7 +12303,6 @@
                               </w:rPr>
                               <w:t>= </w:t>
                             </w:r>
-                            <w:proofErr w:type="spellStart"/>
                             <w:r>
                               <w:rPr>
                                 <w:rFonts w:ascii="Courier New" w:hAnsi="Courier New" w:cs="Courier New"/>
@@ -12828,7 +12314,6 @@
                               </w:rPr>
                               <w:t>lt_return</w:t>
                             </w:r>
-                            <w:proofErr w:type="spellEnd"/>
                           </w:p>
                           <w:p>
                             <w:pPr>
@@ -13016,39 +12501,79 @@
                           <w:rStyle w:val="l0s311"/>
                           <w:lang w:val="en-GB"/>
                         </w:rPr>
-                        <w:t>*"*"</w:t>
-                      </w:r>
-                      <w:proofErr w:type="spellStart"/>
+                        <w:t>*"*"Lokale Schnittstelle:</w:t>
+                      </w:r>
+                      <w:r>
+                        <w:rPr>
+                          <w:rFonts w:ascii="Courier New" w:hAnsi="Courier New" w:cs="Courier New"/>
+                          <w:color w:val="000000"/>
+                          <w:sz w:val="20"/>
+                          <w:szCs w:val="20"/>
+                          <w:shd w:val="clear" w:color="auto" w:fill="FFFFFF"/>
+                          <w:lang w:val="en-GB"/>
+                        </w:rPr>
+                        <w:br/>
+                      </w:r>
                       <w:r>
                         <w:rPr>
                           <w:rStyle w:val="l0s311"/>
                           <w:lang w:val="en-GB"/>
                         </w:rPr>
-                        <w:t>Lokale</w:t>
-                      </w:r>
-                      <w:proofErr w:type="spellEnd"/>
+                        <w:t>*"  IMPORTING</w:t>
+                      </w:r>
+                      <w:r>
+                        <w:rPr>
+                          <w:rFonts w:ascii="Courier New" w:hAnsi="Courier New" w:cs="Courier New"/>
+                          <w:color w:val="000000"/>
+                          <w:sz w:val="20"/>
+                          <w:szCs w:val="20"/>
+                          <w:shd w:val="clear" w:color="auto" w:fill="FFFFFF"/>
+                          <w:lang w:val="en-GB"/>
+                        </w:rPr>
+                        <w:br/>
+                      </w:r>
                       <w:r>
                         <w:rPr>
                           <w:rStyle w:val="l0s311"/>
                           <w:lang w:val="en-GB"/>
                         </w:rPr>
-                        <w:t> </w:t>
-                      </w:r>
-                      <w:proofErr w:type="spellStart"/>
+                        <w:t>*"     VALUE(I_ORDERID) TYPE  EBELN</w:t>
+                      </w:r>
+                      <w:r>
+                        <w:rPr>
+                          <w:rFonts w:ascii="Courier New" w:hAnsi="Courier New" w:cs="Courier New"/>
+                          <w:color w:val="000000"/>
+                          <w:sz w:val="20"/>
+                          <w:szCs w:val="20"/>
+                          <w:shd w:val="clear" w:color="auto" w:fill="FFFFFF"/>
+                          <w:lang w:val="en-GB"/>
+                        </w:rPr>
+                        <w:br/>
+                      </w:r>
                       <w:r>
                         <w:rPr>
                           <w:rStyle w:val="l0s311"/>
                           <w:lang w:val="en-GB"/>
                         </w:rPr>
-                        <w:t>Schnittstelle</w:t>
-                      </w:r>
-                      <w:proofErr w:type="spellEnd"/>
+                        <w:t>*"     VALUE(I_POSNR) TYPE  EBELP</w:t>
+                      </w:r>
+                      <w:r>
+                        <w:rPr>
+                          <w:rFonts w:ascii="Courier New" w:hAnsi="Courier New" w:cs="Courier New"/>
+                          <w:color w:val="000000"/>
+                          <w:sz w:val="20"/>
+                          <w:szCs w:val="20"/>
+                          <w:shd w:val="clear" w:color="auto" w:fill="FFFFFF"/>
+                          <w:lang w:val="en-GB"/>
+                        </w:rPr>
+                        <w:br/>
+                      </w:r>
                       <w:r>
                         <w:rPr>
                           <w:rStyle w:val="l0s311"/>
                           <w:lang w:val="en-GB"/>
                         </w:rPr>
-                        <w:t>:</w:t>
+                        <w:t>*"     VALUE(I_MENGE) TYPE  ERFMG</w:t>
                       </w:r>
                       <w:r>
                         <w:rPr>
@@ -13066,7 +12591,7 @@
                           <w:rStyle w:val="l0s311"/>
                           <w:lang w:val="en-GB"/>
                         </w:rPr>
-                        <w:t>*"  IMPORTING</w:t>
+                        <w:t>*"     VALUE(I_UOM) TYPE  ERFME</w:t>
                       </w:r>
                       <w:r>
                         <w:rPr>
@@ -13084,7 +12609,7 @@
                           <w:rStyle w:val="l0s311"/>
                           <w:lang w:val="en-GB"/>
                         </w:rPr>
-                        <w:t>*"     VALUE(I_ORDERID) TYPE  EBELN</w:t>
+                        <w:t>*"  EXPORTING</w:t>
                       </w:r>
                       <w:r>
                         <w:rPr>
@@ -13102,7 +12627,7 @@
                           <w:rStyle w:val="l0s311"/>
                           <w:lang w:val="en-GB"/>
                         </w:rPr>
-                        <w:t>*"     VALUE(I_POSNR) TYPE  EBELP</w:t>
+                        <w:t>*"     VALUE(E_MATDOC) TYPE  MBLNR</w:t>
                       </w:r>
                       <w:r>
                         <w:rPr>
@@ -13120,7 +12645,7 @@
                           <w:rStyle w:val="l0s311"/>
                           <w:lang w:val="en-GB"/>
                         </w:rPr>
-                        <w:t>*"     VALUE(I_MENGE) TYPE  ERFMG</w:t>
+                        <w:t>*"----------------------------------------------------------------------</w:t>
                       </w:r>
                       <w:r>
                         <w:rPr>
@@ -13135,13 +12660,6 @@
                       </w:r>
                       <w:r>
                         <w:rPr>
-                          <w:rStyle w:val="l0s311"/>
-                          <w:lang w:val="en-GB"/>
-                        </w:rPr>
-                        <w:t>*"     VALUE(I_UOM) TYPE  ERFME</w:t>
-                      </w:r>
-                      <w:r>
-                        <w:rPr>
                           <w:rFonts w:ascii="Courier New" w:hAnsi="Courier New" w:cs="Courier New"/>
                           <w:color w:val="000000"/>
                           <w:sz w:val="20"/>
@@ -13153,10 +12671,53 @@
                       </w:r>
                       <w:r>
                         <w:rPr>
-                          <w:rStyle w:val="l0s311"/>
-                          <w:lang w:val="en-GB"/>
-                        </w:rPr>
-                        <w:t>*"  EXPORTING</w:t>
+                          <w:rStyle w:val="l0s521"/>
+                          <w:lang w:val="en-GB"/>
+                        </w:rPr>
+                        <w:t>Data</w:t>
+                      </w:r>
+                      <w:r>
+                        <w:rPr>
+                          <w:rStyle w:val="l0s551"/>
+                          <w:lang w:val="en-GB"/>
+                        </w:rPr>
+                        <w:t>: </w:t>
+                      </w:r>
+                      <w:r>
+                        <w:rPr>
+                          <w:rFonts w:ascii="Courier New" w:hAnsi="Courier New" w:cs="Courier New"/>
+                          <w:color w:val="000000"/>
+                          <w:sz w:val="20"/>
+                          <w:szCs w:val="20"/>
+                          <w:shd w:val="clear" w:color="auto" w:fill="FFFFFF"/>
+                          <w:lang w:val="en-GB"/>
+                        </w:rPr>
+                        <w:t>l_goodsmvt_header </w:t>
+                      </w:r>
+                      <w:r>
+                        <w:rPr>
+                          <w:rStyle w:val="l0s521"/>
+                          <w:lang w:val="en-GB"/>
+                        </w:rPr>
+                        <w:t>type </w:t>
+                      </w:r>
+                      <w:r>
+                        <w:rPr>
+                          <w:rFonts w:ascii="Courier New" w:hAnsi="Courier New" w:cs="Courier New"/>
+                          <w:color w:val="000000"/>
+                          <w:sz w:val="20"/>
+                          <w:szCs w:val="20"/>
+                          <w:shd w:val="clear" w:color="auto" w:fill="FFFFFF"/>
+                          <w:lang w:val="en-GB"/>
+                        </w:rPr>
+                        <w:t>BAPI2017_GM_HEAD_01</w:t>
+                      </w:r>
+                      <w:r>
+                        <w:rPr>
+                          <w:rStyle w:val="l0s551"/>
+                          <w:lang w:val="en-GB"/>
+                        </w:rPr>
+                        <w:t>,</w:t>
                       </w:r>
                       <w:r>
                         <w:rPr>
@@ -13168,13 +12729,25 @@
                           <w:lang w:val="en-GB"/>
                         </w:rPr>
                         <w:br/>
-                      </w:r>
-                      <w:r>
-                        <w:rPr>
-                          <w:rStyle w:val="l0s311"/>
-                          <w:lang w:val="en-GB"/>
-                        </w:rPr>
-                        <w:t>*"     VALUE(E_MATDOC) TYPE  MBLNR</w:t>
+                        <w:t>      lt_goodsmvt_item </w:t>
+                      </w:r>
+                      <w:r>
+                        <w:rPr>
+                          <w:rStyle w:val="l0s521"/>
+                          <w:lang w:val="en-GB"/>
+                        </w:rPr>
+                        <w:t>type TABLE OF </w:t>
+                      </w:r>
+                      <w:r>
+                        <w:rPr>
+                          <w:rFonts w:ascii="Courier New" w:hAnsi="Courier New" w:cs="Courier New"/>
+                          <w:color w:val="000000"/>
+                          <w:sz w:val="20"/>
+                          <w:szCs w:val="20"/>
+                          <w:shd w:val="clear" w:color="auto" w:fill="FFFFFF"/>
+                          <w:lang w:val="en-GB"/>
+                        </w:rPr>
+                        <w:t>BAPI2017_GM_ITEM_CREATE </w:t>
                       </w:r>
                       <w:r>
                         <w:rPr>
@@ -13189,10 +12762,38 @@
                       </w:r>
                       <w:r>
                         <w:rPr>
-                          <w:rStyle w:val="l0s311"/>
-                          <w:lang w:val="en-GB"/>
-                        </w:rPr>
-                        <w:t>*"----------------------------------------------------------------------</w:t>
+                          <w:rStyle w:val="l0s521"/>
+                          <w:lang w:val="en-GB"/>
+                        </w:rPr>
+                        <w:t xml:space="preserve"> </w:t>
+                      </w:r>
+                      <w:r>
+                        <w:rPr>
+                          <w:rStyle w:val="l0s521"/>
+                          <w:lang w:val="en-GB"/>
+                        </w:rPr>
+                        <w:tab/>
+                      </w:r>
+                      <w:r>
+                        <w:rPr>
+                          <w:rStyle w:val="l0s521"/>
+                          <w:lang w:val="en-GB"/>
+                        </w:rPr>
+                        <w:tab/>
+                      </w:r>
+                      <w:r>
+                        <w:rPr>
+                          <w:rStyle w:val="l0s521"/>
+                          <w:lang w:val="en-GB"/>
+                        </w:rPr>
+                        <w:t>WITH HEADER LINE</w:t>
+                      </w:r>
+                      <w:r>
+                        <w:rPr>
+                          <w:rStyle w:val="l0s551"/>
+                          <w:lang w:val="en-GB"/>
+                        </w:rPr>
+                        <w:t>,</w:t>
                       </w:r>
                       <w:r>
                         <w:rPr>
@@ -13204,6 +12805,32 @@
                           <w:lang w:val="en-GB"/>
                         </w:rPr>
                         <w:br/>
+                        <w:t>      lt_return </w:t>
+                      </w:r>
+                      <w:r>
+                        <w:rPr>
+                          <w:rStyle w:val="l0s521"/>
+                          <w:lang w:val="en-GB"/>
+                        </w:rPr>
+                        <w:t>type TABLE OF </w:t>
+                      </w:r>
+                      <w:r>
+                        <w:rPr>
+                          <w:rFonts w:ascii="Courier New" w:hAnsi="Courier New" w:cs="Courier New"/>
+                          <w:color w:val="000000"/>
+                          <w:sz w:val="20"/>
+                          <w:szCs w:val="20"/>
+                          <w:shd w:val="clear" w:color="auto" w:fill="FFFFFF"/>
+                          <w:lang w:val="en-GB"/>
+                        </w:rPr>
+                        <w:t>BAPIRET2</w:t>
+                      </w:r>
+                      <w:r>
+                        <w:rPr>
+                          <w:rStyle w:val="l0s551"/>
+                          <w:lang w:val="en-GB"/>
+                        </w:rPr>
+                        <w:t>,</w:t>
                       </w:r>
                       <w:r>
                         <w:rPr>
@@ -13215,69 +12842,32 @@
                           <w:lang w:val="en-GB"/>
                         </w:rPr>
                         <w:br/>
+                        <w:t>      lt_items </w:t>
                       </w:r>
                       <w:r>
                         <w:rPr>
                           <w:rStyle w:val="l0s521"/>
                           <w:lang w:val="en-GB"/>
                         </w:rPr>
-                        <w:t>Data</w:t>
+                        <w:t>type TABLE OF </w:t>
+                      </w:r>
+                      <w:r>
+                        <w:rPr>
+                          <w:rFonts w:ascii="Courier New" w:hAnsi="Courier New" w:cs="Courier New"/>
+                          <w:color w:val="000000"/>
+                          <w:sz w:val="20"/>
+                          <w:szCs w:val="20"/>
+                          <w:shd w:val="clear" w:color="auto" w:fill="FFFFFF"/>
+                          <w:lang w:val="en-GB"/>
+                        </w:rPr>
+                        <w:t>BAPIEKPO</w:t>
                       </w:r>
                       <w:r>
                         <w:rPr>
                           <w:rStyle w:val="l0s551"/>
                           <w:lang w:val="en-GB"/>
                         </w:rPr>
-                        <w:t>: </w:t>
-                      </w:r>
-                      <w:proofErr w:type="spellStart"/>
-                      <w:r>
-                        <w:rPr>
-                          <w:rFonts w:ascii="Courier New" w:hAnsi="Courier New" w:cs="Courier New"/>
-                          <w:color w:val="000000"/>
-                          <w:sz w:val="20"/>
-                          <w:szCs w:val="20"/>
-                          <w:shd w:val="clear" w:color="auto" w:fill="FFFFFF"/>
-                          <w:lang w:val="en-GB"/>
-                        </w:rPr>
-                        <w:t>l_goodsmvt_header</w:t>
-                      </w:r>
-                      <w:proofErr w:type="spellEnd"/>
-                      <w:r>
-                        <w:rPr>
-                          <w:rFonts w:ascii="Courier New" w:hAnsi="Courier New" w:cs="Courier New"/>
-                          <w:color w:val="000000"/>
-                          <w:sz w:val="20"/>
-                          <w:szCs w:val="20"/>
-                          <w:shd w:val="clear" w:color="auto" w:fill="FFFFFF"/>
-                          <w:lang w:val="en-GB"/>
-                        </w:rPr>
-                        <w:t> </w:t>
-                      </w:r>
-                      <w:r>
-                        <w:rPr>
-                          <w:rStyle w:val="l0s521"/>
-                          <w:lang w:val="en-GB"/>
-                        </w:rPr>
-                        <w:t>type </w:t>
-                      </w:r>
-                      <w:r>
-                        <w:rPr>
-                          <w:rFonts w:ascii="Courier New" w:hAnsi="Courier New" w:cs="Courier New"/>
-                          <w:color w:val="000000"/>
-                          <w:sz w:val="20"/>
-                          <w:szCs w:val="20"/>
-                          <w:shd w:val="clear" w:color="auto" w:fill="FFFFFF"/>
-                          <w:lang w:val="en-GB"/>
-                        </w:rPr>
-                        <w:t>BAPI2017_GM_HEAD_01</w:t>
-                      </w:r>
-                      <w:r>
-                        <w:rPr>
-                          <w:rStyle w:val="l0s551"/>
-                          <w:lang w:val="en-GB"/>
-                        </w:rPr>
-                        <w:t>,</w:t>
+                        <w:t>.</w:t>
                       </w:r>
                       <w:r>
                         <w:rPr>
@@ -13289,49 +12879,6 @@
                           <w:lang w:val="en-GB"/>
                         </w:rPr>
                         <w:br/>
-                        <w:t>      </w:t>
-                      </w:r>
-                      <w:proofErr w:type="spellStart"/>
-                      <w:r>
-                        <w:rPr>
-                          <w:rFonts w:ascii="Courier New" w:hAnsi="Courier New" w:cs="Courier New"/>
-                          <w:color w:val="000000"/>
-                          <w:sz w:val="20"/>
-                          <w:szCs w:val="20"/>
-                          <w:shd w:val="clear" w:color="auto" w:fill="FFFFFF"/>
-                          <w:lang w:val="en-GB"/>
-                        </w:rPr>
-                        <w:t>lt_goodsmvt_item</w:t>
-                      </w:r>
-                      <w:proofErr w:type="spellEnd"/>
-                      <w:r>
-                        <w:rPr>
-                          <w:rFonts w:ascii="Courier New" w:hAnsi="Courier New" w:cs="Courier New"/>
-                          <w:color w:val="000000"/>
-                          <w:sz w:val="20"/>
-                          <w:szCs w:val="20"/>
-                          <w:shd w:val="clear" w:color="auto" w:fill="FFFFFF"/>
-                          <w:lang w:val="en-GB"/>
-                        </w:rPr>
-                        <w:t> </w:t>
-                      </w:r>
-                      <w:r>
-                        <w:rPr>
-                          <w:rStyle w:val="l0s521"/>
-                          <w:lang w:val="en-GB"/>
-                        </w:rPr>
-                        <w:t>type TABLE OF </w:t>
-                      </w:r>
-                      <w:r>
-                        <w:rPr>
-                          <w:rFonts w:ascii="Courier New" w:hAnsi="Courier New" w:cs="Courier New"/>
-                          <w:color w:val="000000"/>
-                          <w:sz w:val="20"/>
-                          <w:szCs w:val="20"/>
-                          <w:shd w:val="clear" w:color="auto" w:fill="FFFFFF"/>
-                          <w:lang w:val="en-GB"/>
-                        </w:rPr>
-                        <w:t>BAPI2017_GM_ITEM_CREATE </w:t>
                       </w:r>
                       <w:r>
                         <w:rPr>
@@ -13344,187 +12891,6 @@
                         </w:rPr>
                         <w:br/>
                       </w:r>
-                      <w:r>
-                        <w:rPr>
-                          <w:rStyle w:val="l0s521"/>
-                          <w:lang w:val="en-GB"/>
-                        </w:rPr>
-                        <w:t xml:space="preserve"> </w:t>
-                      </w:r>
-                      <w:r>
-                        <w:rPr>
-                          <w:rStyle w:val="l0s521"/>
-                          <w:lang w:val="en-GB"/>
-                        </w:rPr>
-                        <w:tab/>
-                      </w:r>
-                      <w:r>
-                        <w:rPr>
-                          <w:rStyle w:val="l0s521"/>
-                          <w:lang w:val="en-GB"/>
-                        </w:rPr>
-                        <w:tab/>
-                      </w:r>
-                      <w:r>
-                        <w:rPr>
-                          <w:rStyle w:val="l0s521"/>
-                          <w:lang w:val="en-GB"/>
-                        </w:rPr>
-                        <w:t>WITH HEADER LINE</w:t>
-                      </w:r>
-                      <w:r>
-                        <w:rPr>
-                          <w:rStyle w:val="l0s551"/>
-                          <w:lang w:val="en-GB"/>
-                        </w:rPr>
-                        <w:t>,</w:t>
-                      </w:r>
-                      <w:r>
-                        <w:rPr>
-                          <w:rFonts w:ascii="Courier New" w:hAnsi="Courier New" w:cs="Courier New"/>
-                          <w:color w:val="000000"/>
-                          <w:sz w:val="20"/>
-                          <w:szCs w:val="20"/>
-                          <w:shd w:val="clear" w:color="auto" w:fill="FFFFFF"/>
-                          <w:lang w:val="en-GB"/>
-                        </w:rPr>
-                        <w:br/>
-                        <w:t>      </w:t>
-                      </w:r>
-                      <w:proofErr w:type="spellStart"/>
-                      <w:r>
-                        <w:rPr>
-                          <w:rFonts w:ascii="Courier New" w:hAnsi="Courier New" w:cs="Courier New"/>
-                          <w:color w:val="000000"/>
-                          <w:sz w:val="20"/>
-                          <w:szCs w:val="20"/>
-                          <w:shd w:val="clear" w:color="auto" w:fill="FFFFFF"/>
-                          <w:lang w:val="en-GB"/>
-                        </w:rPr>
-                        <w:t>lt_return</w:t>
-                      </w:r>
-                      <w:proofErr w:type="spellEnd"/>
-                      <w:r>
-                        <w:rPr>
-                          <w:rFonts w:ascii="Courier New" w:hAnsi="Courier New" w:cs="Courier New"/>
-                          <w:color w:val="000000"/>
-                          <w:sz w:val="20"/>
-                          <w:szCs w:val="20"/>
-                          <w:shd w:val="clear" w:color="auto" w:fill="FFFFFF"/>
-                          <w:lang w:val="en-GB"/>
-                        </w:rPr>
-                        <w:t> </w:t>
-                      </w:r>
-                      <w:r>
-                        <w:rPr>
-                          <w:rStyle w:val="l0s521"/>
-                          <w:lang w:val="en-GB"/>
-                        </w:rPr>
-                        <w:t>type TABLE OF </w:t>
-                      </w:r>
-                      <w:r>
-                        <w:rPr>
-                          <w:rFonts w:ascii="Courier New" w:hAnsi="Courier New" w:cs="Courier New"/>
-                          <w:color w:val="000000"/>
-                          <w:sz w:val="20"/>
-                          <w:szCs w:val="20"/>
-                          <w:shd w:val="clear" w:color="auto" w:fill="FFFFFF"/>
-                          <w:lang w:val="en-GB"/>
-                        </w:rPr>
-                        <w:t>BAPIRET2</w:t>
-                      </w:r>
-                      <w:r>
-                        <w:rPr>
-                          <w:rStyle w:val="l0s551"/>
-                          <w:lang w:val="en-GB"/>
-                        </w:rPr>
-                        <w:t>,</w:t>
-                      </w:r>
-                      <w:r>
-                        <w:rPr>
-                          <w:rFonts w:ascii="Courier New" w:hAnsi="Courier New" w:cs="Courier New"/>
-                          <w:color w:val="000000"/>
-                          <w:sz w:val="20"/>
-                          <w:szCs w:val="20"/>
-                          <w:shd w:val="clear" w:color="auto" w:fill="FFFFFF"/>
-                          <w:lang w:val="en-GB"/>
-                        </w:rPr>
-                        <w:br/>
-                        <w:t>      </w:t>
-                      </w:r>
-                      <w:proofErr w:type="spellStart"/>
-                      <w:r>
-                        <w:rPr>
-                          <w:rFonts w:ascii="Courier New" w:hAnsi="Courier New" w:cs="Courier New"/>
-                          <w:color w:val="000000"/>
-                          <w:sz w:val="20"/>
-                          <w:szCs w:val="20"/>
-                          <w:shd w:val="clear" w:color="auto" w:fill="FFFFFF"/>
-                          <w:lang w:val="en-GB"/>
-                        </w:rPr>
-                        <w:t>lt_items</w:t>
-                      </w:r>
-                      <w:proofErr w:type="spellEnd"/>
-                      <w:r>
-                        <w:rPr>
-                          <w:rFonts w:ascii="Courier New" w:hAnsi="Courier New" w:cs="Courier New"/>
-                          <w:color w:val="000000"/>
-                          <w:sz w:val="20"/>
-                          <w:szCs w:val="20"/>
-                          <w:shd w:val="clear" w:color="auto" w:fill="FFFFFF"/>
-                          <w:lang w:val="en-GB"/>
-                        </w:rPr>
-                        <w:t> </w:t>
-                      </w:r>
-                      <w:r>
-                        <w:rPr>
-                          <w:rStyle w:val="l0s521"/>
-                          <w:lang w:val="en-GB"/>
-                        </w:rPr>
-                        <w:t>type TABLE OF </w:t>
-                      </w:r>
-                      <w:r>
-                        <w:rPr>
-                          <w:rFonts w:ascii="Courier New" w:hAnsi="Courier New" w:cs="Courier New"/>
-                          <w:color w:val="000000"/>
-                          <w:sz w:val="20"/>
-                          <w:szCs w:val="20"/>
-                          <w:shd w:val="clear" w:color="auto" w:fill="FFFFFF"/>
-                          <w:lang w:val="en-GB"/>
-                        </w:rPr>
-                        <w:t>BAPIEKPO</w:t>
-                      </w:r>
-                      <w:r>
-                        <w:rPr>
-                          <w:rStyle w:val="l0s551"/>
-                          <w:lang w:val="en-GB"/>
-                        </w:rPr>
-                        <w:t>.</w:t>
-                      </w:r>
-                      <w:r>
-                        <w:rPr>
-                          <w:rFonts w:ascii="Courier New" w:hAnsi="Courier New" w:cs="Courier New"/>
-                          <w:color w:val="000000"/>
-                          <w:sz w:val="20"/>
-                          <w:szCs w:val="20"/>
-                          <w:shd w:val="clear" w:color="auto" w:fill="FFFFFF"/>
-                          <w:lang w:val="en-GB"/>
-                        </w:rPr>
-                        <w:br/>
-                      </w:r>
-                      <w:proofErr w:type="gramStart"/>
-                      <w:r>
-                        <w:rPr>
-                          <w:rFonts w:ascii="Courier New" w:hAnsi="Courier New" w:cs="Courier New"/>
-                          <w:color w:val="000000"/>
-                          <w:sz w:val="20"/>
-                          <w:szCs w:val="20"/>
-                          <w:shd w:val="clear" w:color="auto" w:fill="FFFFFF"/>
-                          <w:lang w:val="en-GB"/>
-                        </w:rPr>
-                        <w:br/>
-                      </w:r>
-                      <w:proofErr w:type="gramEnd"/>
                       <w:r>
                         <w:rPr>
                           <w:rStyle w:val="l0s521"/>
@@ -13588,7 +12954,6 @@
                         </w:rPr>
                         <w:t>= </w:t>
                       </w:r>
-                      <w:proofErr w:type="spellStart"/>
                       <w:r>
                         <w:rPr>
                           <w:rFonts w:ascii="Courier New" w:hAnsi="Courier New" w:cs="Courier New"/>
@@ -13600,7 +12965,6 @@
                         </w:rPr>
                         <w:t>i_orderid</w:t>
                       </w:r>
-                      <w:proofErr w:type="spellEnd"/>
                       <w:r>
                         <w:rPr>
                           <w:rFonts w:ascii="Courier New" w:hAnsi="Courier New" w:cs="Courier New"/>
@@ -13650,7 +13014,6 @@
                         </w:rPr>
                         <w:t>= </w:t>
                       </w:r>
-                      <w:proofErr w:type="spellStart"/>
                       <w:r>
                         <w:rPr>
                           <w:rFonts w:ascii="Courier New" w:hAnsi="Courier New" w:cs="Courier New"/>
@@ -13662,7 +13025,6 @@
                         </w:rPr>
                         <w:t>lt_items</w:t>
                       </w:r>
-                      <w:proofErr w:type="spellEnd"/>
                       <w:r>
                         <w:rPr>
                           <w:rFonts w:ascii="Courier New" w:hAnsi="Courier New" w:cs="Courier New"/>
@@ -13724,18 +13086,6 @@
                           <w:lang w:val="en-GB"/>
                         </w:rPr>
                         <w:br/>
-                      </w:r>
-                      <w:proofErr w:type="spellStart"/>
-                      <w:proofErr w:type="gramStart"/>
-                      <w:r>
-                        <w:rPr>
-                          <w:rFonts w:ascii="Courier New" w:hAnsi="Courier New" w:cs="Courier New"/>
-                          <w:color w:val="000000"/>
-                          <w:sz w:val="20"/>
-                          <w:szCs w:val="20"/>
-                          <w:shd w:val="clear" w:color="auto" w:fill="FFFFFF"/>
-                          <w:lang w:val="en-GB"/>
-                        </w:rPr>
                         <w:t>l_goodsmvt_header</w:t>
                       </w:r>
                       <w:r>
@@ -13754,20 +13104,7 @@
                           <w:shd w:val="clear" w:color="auto" w:fill="FFFFFF"/>
                           <w:lang w:val="en-GB"/>
                         </w:rPr>
-                        <w:t>pstng_date</w:t>
-                      </w:r>
-                      <w:proofErr w:type="spellEnd"/>
-                      <w:proofErr w:type="gramEnd"/>
-                      <w:r>
-                        <w:rPr>
-                          <w:rFonts w:ascii="Courier New" w:hAnsi="Courier New" w:cs="Courier New"/>
-                          <w:color w:val="000000"/>
-                          <w:sz w:val="20"/>
-                          <w:szCs w:val="20"/>
-                          <w:shd w:val="clear" w:color="auto" w:fill="FFFFFF"/>
-                          <w:lang w:val="en-GB"/>
-                        </w:rPr>
-                        <w:t> </w:t>
+                        <w:t>pstng_date </w:t>
                       </w:r>
                       <w:r>
                         <w:rPr>
@@ -13776,7 +13113,6 @@
                         </w:rPr>
                         <w:t>= </w:t>
                       </w:r>
-                      <w:proofErr w:type="spellStart"/>
                       <w:r>
                         <w:rPr>
                           <w:rFonts w:ascii="Courier New" w:hAnsi="Courier New" w:cs="Courier New"/>
@@ -13788,7 +13124,6 @@
                         </w:rPr>
                         <w:t>sy</w:t>
                       </w:r>
-                      <w:proofErr w:type="spellEnd"/>
                       <w:r>
                         <w:rPr>
                           <w:rStyle w:val="l0s701"/>
@@ -13824,18 +13159,6 @@
                           <w:lang w:val="en-GB"/>
                         </w:rPr>
                         <w:br/>
-                      </w:r>
-                      <w:proofErr w:type="spellStart"/>
-                      <w:proofErr w:type="gramStart"/>
-                      <w:r>
-                        <w:rPr>
-                          <w:rFonts w:ascii="Courier New" w:hAnsi="Courier New" w:cs="Courier New"/>
-                          <w:color w:val="000000"/>
-                          <w:sz w:val="20"/>
-                          <w:szCs w:val="20"/>
-                          <w:shd w:val="clear" w:color="auto" w:fill="FFFFFF"/>
-                          <w:lang w:val="en-GB"/>
-                        </w:rPr>
                         <w:t>l_goodsmvt_header</w:t>
                       </w:r>
                       <w:r>
@@ -13854,20 +13177,7 @@
                           <w:shd w:val="clear" w:color="auto" w:fill="FFFFFF"/>
                           <w:lang w:val="en-GB"/>
                         </w:rPr>
-                        <w:t>doc_date</w:t>
-                      </w:r>
-                      <w:proofErr w:type="spellEnd"/>
-                      <w:proofErr w:type="gramEnd"/>
-                      <w:r>
-                        <w:rPr>
-                          <w:rFonts w:ascii="Courier New" w:hAnsi="Courier New" w:cs="Courier New"/>
-                          <w:color w:val="000000"/>
-                          <w:sz w:val="20"/>
-                          <w:szCs w:val="20"/>
-                          <w:shd w:val="clear" w:color="auto" w:fill="FFFFFF"/>
-                          <w:lang w:val="en-GB"/>
-                        </w:rPr>
-                        <w:t> </w:t>
+                        <w:t>doc_date </w:t>
                       </w:r>
                       <w:r>
                         <w:rPr>
@@ -13876,7 +13186,6 @@
                         </w:rPr>
                         <w:t>= </w:t>
                       </w:r>
-                      <w:proofErr w:type="spellStart"/>
                       <w:r>
                         <w:rPr>
                           <w:rFonts w:ascii="Courier New" w:hAnsi="Courier New" w:cs="Courier New"/>
@@ -13888,7 +13197,6 @@
                         </w:rPr>
                         <w:t>sy</w:t>
                       </w:r>
-                      <w:proofErr w:type="spellEnd"/>
                       <w:r>
                         <w:rPr>
                           <w:rStyle w:val="l0s701"/>
@@ -13924,18 +13232,6 @@
                           <w:lang w:val="en-GB"/>
                         </w:rPr>
                         <w:br/>
-                      </w:r>
-                      <w:proofErr w:type="spellStart"/>
-                      <w:proofErr w:type="gramStart"/>
-                      <w:r>
-                        <w:rPr>
-                          <w:rFonts w:ascii="Courier New" w:hAnsi="Courier New" w:cs="Courier New"/>
-                          <w:color w:val="000000"/>
-                          <w:sz w:val="20"/>
-                          <w:szCs w:val="20"/>
-                          <w:shd w:val="clear" w:color="auto" w:fill="FFFFFF"/>
-                          <w:lang w:val="en-GB"/>
-                        </w:rPr>
                         <w:t>lt_goodsmvt_item</w:t>
                       </w:r>
                       <w:r>
@@ -13954,20 +13250,7 @@
                           <w:shd w:val="clear" w:color="auto" w:fill="FFFFFF"/>
                           <w:lang w:val="en-GB"/>
                         </w:rPr>
-                        <w:t>entry_qnt</w:t>
-                      </w:r>
-                      <w:proofErr w:type="spellEnd"/>
-                      <w:proofErr w:type="gramEnd"/>
-                      <w:r>
-                        <w:rPr>
-                          <w:rFonts w:ascii="Courier New" w:hAnsi="Courier New" w:cs="Courier New"/>
-                          <w:color w:val="000000"/>
-                          <w:sz w:val="20"/>
-                          <w:szCs w:val="20"/>
-                          <w:shd w:val="clear" w:color="auto" w:fill="FFFFFF"/>
-                          <w:lang w:val="en-GB"/>
-                        </w:rPr>
-                        <w:t> </w:t>
+                        <w:t>entry_qnt </w:t>
                       </w:r>
                       <w:r>
                         <w:rPr>
@@ -14004,18 +13287,6 @@
                           <w:lang w:val="en-GB"/>
                         </w:rPr>
                         <w:br/>
-                      </w:r>
-                      <w:proofErr w:type="spellStart"/>
-                      <w:proofErr w:type="gramStart"/>
-                      <w:r>
-                        <w:rPr>
-                          <w:rFonts w:ascii="Courier New" w:hAnsi="Courier New" w:cs="Courier New"/>
-                          <w:color w:val="000000"/>
-                          <w:sz w:val="20"/>
-                          <w:szCs w:val="20"/>
-                          <w:shd w:val="clear" w:color="auto" w:fill="FFFFFF"/>
-                          <w:lang w:val="en-GB"/>
-                        </w:rPr>
                         <w:t>lt_goodsmvt_item</w:t>
                       </w:r>
                       <w:r>
@@ -14034,20 +13305,7 @@
                           <w:shd w:val="clear" w:color="auto" w:fill="FFFFFF"/>
                           <w:lang w:val="en-GB"/>
                         </w:rPr>
-                        <w:t>entry_uom</w:t>
-                      </w:r>
-                      <w:proofErr w:type="spellEnd"/>
-                      <w:proofErr w:type="gramEnd"/>
-                      <w:r>
-                        <w:rPr>
-                          <w:rFonts w:ascii="Courier New" w:hAnsi="Courier New" w:cs="Courier New"/>
-                          <w:color w:val="000000"/>
-                          <w:sz w:val="20"/>
-                          <w:szCs w:val="20"/>
-                          <w:shd w:val="clear" w:color="auto" w:fill="FFFFFF"/>
-                          <w:lang w:val="en-GB"/>
-                        </w:rPr>
-                        <w:t> </w:t>
+                        <w:t>entry_uom </w:t>
                       </w:r>
                       <w:r>
                         <w:rPr>
@@ -14084,18 +13342,6 @@
                           <w:lang w:val="en-GB"/>
                         </w:rPr>
                         <w:br/>
-                      </w:r>
-                      <w:proofErr w:type="spellStart"/>
-                      <w:proofErr w:type="gramStart"/>
-                      <w:r>
-                        <w:rPr>
-                          <w:rFonts w:ascii="Courier New" w:hAnsi="Courier New" w:cs="Courier New"/>
-                          <w:color w:val="000000"/>
-                          <w:sz w:val="20"/>
-                          <w:szCs w:val="20"/>
-                          <w:shd w:val="clear" w:color="auto" w:fill="FFFFFF"/>
-                          <w:lang w:val="en-GB"/>
-                        </w:rPr>
                         <w:t>lt_goodsmvt_item</w:t>
                       </w:r>
                       <w:r>
@@ -14114,20 +13360,7 @@
                           <w:shd w:val="clear" w:color="auto" w:fill="FFFFFF"/>
                           <w:lang w:val="en-GB"/>
                         </w:rPr>
-                        <w:t>move_type</w:t>
-                      </w:r>
-                      <w:proofErr w:type="spellEnd"/>
-                      <w:proofErr w:type="gramEnd"/>
-                      <w:r>
-                        <w:rPr>
-                          <w:rFonts w:ascii="Courier New" w:hAnsi="Courier New" w:cs="Courier New"/>
-                          <w:color w:val="000000"/>
-                          <w:sz w:val="20"/>
-                          <w:szCs w:val="20"/>
-                          <w:shd w:val="clear" w:color="auto" w:fill="FFFFFF"/>
-                          <w:lang w:val="en-GB"/>
-                        </w:rPr>
-                        <w:t> </w:t>
+                        <w:t>move_type </w:t>
                       </w:r>
                       <w:r>
                         <w:rPr>
@@ -14157,8 +13390,6 @@
                         </w:rPr>
                         <w:br/>
                       </w:r>
-                      <w:proofErr w:type="spellStart"/>
-                      <w:proofErr w:type="gramStart"/>
                       <w:r>
                         <w:rPr>
                           <w:rFonts w:ascii="Courier New" w:hAnsi="Courier New" w:cs="Courier New"/>
@@ -14170,7 +13401,6 @@
                         </w:rPr>
                         <w:t>lt_goodsmvt_item</w:t>
                       </w:r>
-                      <w:proofErr w:type="spellEnd"/>
                       <w:r>
                         <w:rPr>
                           <w:rStyle w:val="l0s701"/>
@@ -14187,19 +13417,7 @@
                           <w:shd w:val="clear" w:color="auto" w:fill="FFFFFF"/>
                           <w:lang w:val="en-GB"/>
                         </w:rPr>
-                        <w:t>plant</w:t>
-                      </w:r>
-                      <w:proofErr w:type="gramEnd"/>
-                      <w:r>
-                        <w:rPr>
-                          <w:rFonts w:ascii="Courier New" w:hAnsi="Courier New" w:cs="Courier New"/>
-                          <w:color w:val="000000"/>
-                          <w:sz w:val="20"/>
-                          <w:szCs w:val="20"/>
-                          <w:shd w:val="clear" w:color="auto" w:fill="FFFFFF"/>
-                          <w:lang w:val="en-GB"/>
-                        </w:rPr>
-                        <w:t> </w:t>
+                        <w:t>plant </w:t>
                       </w:r>
                       <w:r>
                         <w:rPr>
@@ -14232,18 +13450,6 @@
                           <w:lang w:val="en-GB"/>
                         </w:rPr>
                         <w:br/>
-                      </w:r>
-                      <w:proofErr w:type="spellStart"/>
-                      <w:proofErr w:type="gramStart"/>
-                      <w:r>
-                        <w:rPr>
-                          <w:rFonts w:ascii="Courier New" w:hAnsi="Courier New" w:cs="Courier New"/>
-                          <w:color w:val="000000"/>
-                          <w:sz w:val="20"/>
-                          <w:szCs w:val="20"/>
-                          <w:shd w:val="clear" w:color="auto" w:fill="FFFFFF"/>
-                          <w:lang w:val="en-GB"/>
-                        </w:rPr>
                         <w:t>lt_goodsmvt_item</w:t>
                       </w:r>
                       <w:r>
@@ -14262,20 +13468,7 @@
                           <w:shd w:val="clear" w:color="auto" w:fill="FFFFFF"/>
                           <w:lang w:val="en-GB"/>
                         </w:rPr>
-                        <w:t>stge_loc</w:t>
-                      </w:r>
-                      <w:proofErr w:type="spellEnd"/>
-                      <w:proofErr w:type="gramEnd"/>
-                      <w:r>
-                        <w:rPr>
-                          <w:rFonts w:ascii="Courier New" w:hAnsi="Courier New" w:cs="Courier New"/>
-                          <w:color w:val="000000"/>
-                          <w:sz w:val="20"/>
-                          <w:szCs w:val="20"/>
-                          <w:shd w:val="clear" w:color="auto" w:fill="FFFFFF"/>
-                          <w:lang w:val="en-GB"/>
-                        </w:rPr>
-                        <w:t> </w:t>
+                        <w:t>stge_loc </w:t>
                       </w:r>
                       <w:r>
                         <w:rPr>
@@ -14308,21 +13501,8 @@
                           <w:lang w:val="en-GB"/>
                         </w:rPr>
                         <w:br/>
-                      </w:r>
-                      <w:proofErr w:type="spellStart"/>
-                      <w:proofErr w:type="gramStart"/>
-                      <w:r>
-                        <w:rPr>
-                          <w:rFonts w:ascii="Courier New" w:hAnsi="Courier New" w:cs="Courier New"/>
-                          <w:color w:val="000000"/>
-                          <w:sz w:val="20"/>
-                          <w:szCs w:val="20"/>
-                          <w:shd w:val="clear" w:color="auto" w:fill="FFFFFF"/>
-                          <w:lang w:val="en-GB"/>
-                        </w:rPr>
                         <w:t>lt_goodsmvt_item</w:t>
                       </w:r>
-                      <w:proofErr w:type="spellEnd"/>
                       <w:r>
                         <w:rPr>
                           <w:rStyle w:val="l0s701"/>
@@ -14339,19 +13519,7 @@
                           <w:shd w:val="clear" w:color="auto" w:fill="FFFFFF"/>
                           <w:lang w:val="en-GB"/>
                         </w:rPr>
-                        <w:t>material</w:t>
-                      </w:r>
-                      <w:proofErr w:type="gramEnd"/>
-                      <w:r>
-                        <w:rPr>
-                          <w:rFonts w:ascii="Courier New" w:hAnsi="Courier New" w:cs="Courier New"/>
-                          <w:color w:val="000000"/>
-                          <w:sz w:val="20"/>
-                          <w:szCs w:val="20"/>
-                          <w:shd w:val="clear" w:color="auto" w:fill="FFFFFF"/>
-                          <w:lang w:val="en-GB"/>
-                        </w:rPr>
-                        <w:t> </w:t>
+                        <w:t>material </w:t>
                       </w:r>
                       <w:r>
                         <w:rPr>
@@ -14384,18 +13552,6 @@
                           <w:lang w:val="en-GB"/>
                         </w:rPr>
                         <w:br/>
-                      </w:r>
-                      <w:proofErr w:type="spellStart"/>
-                      <w:proofErr w:type="gramStart"/>
-                      <w:r>
-                        <w:rPr>
-                          <w:rFonts w:ascii="Courier New" w:hAnsi="Courier New" w:cs="Courier New"/>
-                          <w:color w:val="000000"/>
-                          <w:sz w:val="20"/>
-                          <w:szCs w:val="20"/>
-                          <w:shd w:val="clear" w:color="auto" w:fill="FFFFFF"/>
-                          <w:lang w:val="en-GB"/>
-                        </w:rPr>
                         <w:t>lt_goodsmvt_item</w:t>
                       </w:r>
                       <w:r>
@@ -14414,20 +13570,7 @@
                           <w:shd w:val="clear" w:color="auto" w:fill="FFFFFF"/>
                           <w:lang w:val="en-GB"/>
                         </w:rPr>
-                        <w:t>po_number</w:t>
-                      </w:r>
-                      <w:proofErr w:type="spellEnd"/>
-                      <w:proofErr w:type="gramEnd"/>
-                      <w:r>
-                        <w:rPr>
-                          <w:rFonts w:ascii="Courier New" w:hAnsi="Courier New" w:cs="Courier New"/>
-                          <w:color w:val="000000"/>
-                          <w:sz w:val="20"/>
-                          <w:szCs w:val="20"/>
-                          <w:shd w:val="clear" w:color="auto" w:fill="FFFFFF"/>
-                          <w:lang w:val="en-GB"/>
-                        </w:rPr>
-                        <w:t> </w:t>
+                        <w:t>po_number </w:t>
                       </w:r>
                       <w:r>
                         <w:rPr>
@@ -14464,18 +13607,6 @@
                           <w:lang w:val="en-GB"/>
                         </w:rPr>
                         <w:br/>
-                      </w:r>
-                      <w:proofErr w:type="spellStart"/>
-                      <w:proofErr w:type="gramStart"/>
-                      <w:r>
-                        <w:rPr>
-                          <w:rFonts w:ascii="Courier New" w:hAnsi="Courier New" w:cs="Courier New"/>
-                          <w:color w:val="000000"/>
-                          <w:sz w:val="20"/>
-                          <w:szCs w:val="20"/>
-                          <w:shd w:val="clear" w:color="auto" w:fill="FFFFFF"/>
-                          <w:lang w:val="en-GB"/>
-                        </w:rPr>
                         <w:t>lt_goodsmvt_item</w:t>
                       </w:r>
                       <w:r>
@@ -14494,20 +13625,7 @@
                           <w:shd w:val="clear" w:color="auto" w:fill="FFFFFF"/>
                           <w:lang w:val="en-GB"/>
                         </w:rPr>
-                        <w:t>po_item</w:t>
-                      </w:r>
-                      <w:proofErr w:type="spellEnd"/>
-                      <w:proofErr w:type="gramEnd"/>
-                      <w:r>
-                        <w:rPr>
-                          <w:rFonts w:ascii="Courier New" w:hAnsi="Courier New" w:cs="Courier New"/>
-                          <w:color w:val="000000"/>
-                          <w:sz w:val="20"/>
-                          <w:szCs w:val="20"/>
-                          <w:shd w:val="clear" w:color="auto" w:fill="FFFFFF"/>
-                          <w:lang w:val="en-GB"/>
-                        </w:rPr>
-                        <w:t> </w:t>
+                        <w:t>po_item </w:t>
                       </w:r>
                       <w:r>
                         <w:rPr>
@@ -14544,18 +13662,6 @@
                           <w:lang w:val="en-GB"/>
                         </w:rPr>
                         <w:br/>
-                      </w:r>
-                      <w:proofErr w:type="spellStart"/>
-                      <w:proofErr w:type="gramStart"/>
-                      <w:r>
-                        <w:rPr>
-                          <w:rFonts w:ascii="Courier New" w:hAnsi="Courier New" w:cs="Courier New"/>
-                          <w:color w:val="000000"/>
-                          <w:sz w:val="20"/>
-                          <w:szCs w:val="20"/>
-                          <w:shd w:val="clear" w:color="auto" w:fill="FFFFFF"/>
-                          <w:lang w:val="en-GB"/>
-                        </w:rPr>
                         <w:t>lt_goodsmvt_item</w:t>
                       </w:r>
                       <w:r>
@@ -14574,20 +13680,7 @@
                           <w:shd w:val="clear" w:color="auto" w:fill="FFFFFF"/>
                           <w:lang w:val="en-GB"/>
                         </w:rPr>
-                        <w:t>mvt_ind</w:t>
-                      </w:r>
-                      <w:proofErr w:type="spellEnd"/>
-                      <w:proofErr w:type="gramEnd"/>
-                      <w:r>
-                        <w:rPr>
-                          <w:rFonts w:ascii="Courier New" w:hAnsi="Courier New" w:cs="Courier New"/>
-                          <w:color w:val="000000"/>
-                          <w:sz w:val="20"/>
-                          <w:szCs w:val="20"/>
-                          <w:shd w:val="clear" w:color="auto" w:fill="FFFFFF"/>
-                          <w:lang w:val="en-GB"/>
-                        </w:rPr>
-                        <w:t> </w:t>
+                        <w:t>mvt_ind </w:t>
                       </w:r>
                       <w:r>
                         <w:rPr>
@@ -14639,7 +13732,6 @@
                         </w:rPr>
                         <w:t>APPEND </w:t>
                       </w:r>
-                      <w:proofErr w:type="spellStart"/>
                       <w:r>
                         <w:rPr>
                           <w:rFonts w:ascii="Courier New" w:hAnsi="Courier New" w:cs="Courier New"/>
@@ -14651,7 +13743,6 @@
                         </w:rPr>
                         <w:t>lt_goodsmvt_item</w:t>
                       </w:r>
-                      <w:proofErr w:type="spellEnd"/>
                       <w:r>
                         <w:rPr>
                           <w:rStyle w:val="l0s551"/>
@@ -14744,7 +13835,6 @@
                         </w:rPr>
                         <w:t>= </w:t>
                       </w:r>
-                      <w:proofErr w:type="spellStart"/>
                       <w:r>
                         <w:rPr>
                           <w:rFonts w:ascii="Courier New" w:hAnsi="Courier New" w:cs="Courier New"/>
@@ -14756,7 +13846,6 @@
                         </w:rPr>
                         <w:t>l_goodsmvt_header</w:t>
                       </w:r>
-                      <w:proofErr w:type="spellEnd"/>
                       <w:r>
                         <w:rPr>
                           <w:rFonts w:ascii="Courier New" w:hAnsi="Courier New" w:cs="Courier New"/>
@@ -14931,7 +14020,6 @@
                         </w:rPr>
                         <w:t>= </w:t>
                       </w:r>
-                      <w:proofErr w:type="spellStart"/>
                       <w:r>
                         <w:rPr>
                           <w:rFonts w:ascii="Courier New" w:hAnsi="Courier New" w:cs="Courier New"/>
@@ -14943,7 +14031,6 @@
                         </w:rPr>
                         <w:t>lt_goodsmvt_item</w:t>
                       </w:r>
-                      <w:proofErr w:type="spellEnd"/>
                       <w:r>
                         <w:rPr>
                           <w:rStyle w:val="l0s311"/>
@@ -14977,7 +14064,6 @@
                         </w:rPr>
                         <w:t>= </w:t>
                       </w:r>
-                      <w:proofErr w:type="spellStart"/>
                       <w:r>
                         <w:rPr>
                           <w:rFonts w:ascii="Courier New" w:hAnsi="Courier New" w:cs="Courier New"/>
@@ -14989,7 +14075,6 @@
                         </w:rPr>
                         <w:t>lt_return</w:t>
                       </w:r>
-                      <w:proofErr w:type="spellEnd"/>
                     </w:p>
                     <w:p>
                       <w:pPr>
@@ -15118,7 +14203,7 @@
 </file>
 
 <file path=word/endnotes.xml><?xml version="1.0" encoding="utf-8"?>
-<w:endnotes xmlns:wpc="http://schemas.microsoft.com/office/word/2010/wordprocessingCanvas" xmlns:cx="http://schemas.microsoft.com/office/drawing/2014/chartex" xmlns:cx1="http://schemas.microsoft.com/office/drawing/2015/9/8/chartex" xmlns:mc="http://schemas.openxmlformats.org/markup-compatibility/2006" xmlns:o="urn:schemas-microsoft-com:office:office" xmlns:r="http://schemas.openxmlformats.org/officeDocument/2006/relationships" xmlns:m="http://schemas.openxmlformats.org/officeDocument/2006/math" xmlns:v="urn:schemas-microsoft-com:vml" xmlns:wp14="http://schemas.microsoft.com/office/word/2010/wordprocessingDrawing" xmlns:wp="http://schemas.openxmlformats.org/drawingml/2006/wordprocessingDrawing" xmlns:w10="urn:schemas-microsoft-com:office:word" xmlns:w="http://schemas.openxmlformats.org/wordprocessingml/2006/main" xmlns:w14="http://schemas.microsoft.com/office/word/2010/wordml" xmlns:w15="http://schemas.microsoft.com/office/word/2012/wordml" xmlns:w16se="http://schemas.microsoft.com/office/word/2015/wordml/symex" xmlns:wpg="http://schemas.microsoft.com/office/word/2010/wordprocessingGroup" xmlns:wpi="http://schemas.microsoft.com/office/word/2010/wordprocessingInk" xmlns:wne="http://schemas.microsoft.com/office/word/2006/wordml" xmlns:wps="http://schemas.microsoft.com/office/word/2010/wordprocessingShape" mc:Ignorable="w14 w15 w16se wp14">
+<w:endnotes xmlns:wpc="http://schemas.microsoft.com/office/word/2010/wordprocessingCanvas" xmlns:cx="http://schemas.microsoft.com/office/drawing/2014/chartex" xmlns:cx1="http://schemas.microsoft.com/office/drawing/2015/9/8/chartex" xmlns:cx2="http://schemas.microsoft.com/office/drawing/2015/10/21/chartex" xmlns:cx3="http://schemas.microsoft.com/office/drawing/2016/5/9/chartex" xmlns:cx4="http://schemas.microsoft.com/office/drawing/2016/5/10/chartex" xmlns:cx5="http://schemas.microsoft.com/office/drawing/2016/5/11/chartex" xmlns:cx6="http://schemas.microsoft.com/office/drawing/2016/5/12/chartex" xmlns:cx7="http://schemas.microsoft.com/office/drawing/2016/5/13/chartex" xmlns:cx8="http://schemas.microsoft.com/office/drawing/2016/5/14/chartex" xmlns:mc="http://schemas.openxmlformats.org/markup-compatibility/2006" xmlns:aink="http://schemas.microsoft.com/office/drawing/2016/ink" xmlns:am3d="http://schemas.microsoft.com/office/drawing/2017/model3d" xmlns:o="urn:schemas-microsoft-com:office:office" xmlns:r="http://schemas.openxmlformats.org/officeDocument/2006/relationships" xmlns:m="http://schemas.openxmlformats.org/officeDocument/2006/math" xmlns:v="urn:schemas-microsoft-com:vml" xmlns:wp14="http://schemas.microsoft.com/office/word/2010/wordprocessingDrawing" xmlns:wp="http://schemas.openxmlformats.org/drawingml/2006/wordprocessingDrawing" xmlns:w10="urn:schemas-microsoft-com:office:word" xmlns:w="http://schemas.openxmlformats.org/wordprocessingml/2006/main" xmlns:w14="http://schemas.microsoft.com/office/word/2010/wordml" xmlns:w15="http://schemas.microsoft.com/office/word/2012/wordml" xmlns:w16cid="http://schemas.microsoft.com/office/word/2016/wordml/cid" xmlns:w16se="http://schemas.microsoft.com/office/word/2015/wordml/symex" xmlns:wpg="http://schemas.microsoft.com/office/word/2010/wordprocessingGroup" xmlns:wpi="http://schemas.microsoft.com/office/word/2010/wordprocessingInk" xmlns:wne="http://schemas.microsoft.com/office/word/2006/wordml" xmlns:wps="http://schemas.microsoft.com/office/word/2010/wordprocessingShape" mc:Ignorable="w14 w15 w16se w16cid wp14">
   <w:endnote w:type="separator" w:id="-1">
     <w:p>
       <w:pPr>
@@ -15143,7 +14228,7 @@
 </file>
 
 <file path=word/footer1.xml><?xml version="1.0" encoding="utf-8"?>
-<w:ftr xmlns:wpc="http://schemas.microsoft.com/office/word/2010/wordprocessingCanvas" xmlns:cx="http://schemas.microsoft.com/office/drawing/2014/chartex" xmlns:cx1="http://schemas.microsoft.com/office/drawing/2015/9/8/chartex" xmlns:mc="http://schemas.openxmlformats.org/markup-compatibility/2006" xmlns:o="urn:schemas-microsoft-com:office:office" xmlns:r="http://schemas.openxmlformats.org/officeDocument/2006/relationships" xmlns:m="http://schemas.openxmlformats.org/officeDocument/2006/math" xmlns:v="urn:schemas-microsoft-com:vml" xmlns:wp14="http://schemas.microsoft.com/office/word/2010/wordprocessingDrawing" xmlns:wp="http://schemas.openxmlformats.org/drawingml/2006/wordprocessingDrawing" xmlns:w10="urn:schemas-microsoft-com:office:word" xmlns:w="http://schemas.openxmlformats.org/wordprocessingml/2006/main" xmlns:w14="http://schemas.microsoft.com/office/word/2010/wordml" xmlns:w15="http://schemas.microsoft.com/office/word/2012/wordml" xmlns:w16se="http://schemas.microsoft.com/office/word/2015/wordml/symex" xmlns:wpg="http://schemas.microsoft.com/office/word/2010/wordprocessingGroup" xmlns:wpi="http://schemas.microsoft.com/office/word/2010/wordprocessingInk" xmlns:wne="http://schemas.microsoft.com/office/word/2006/wordml" xmlns:wps="http://schemas.microsoft.com/office/word/2010/wordprocessingShape" mc:Ignorable="w14 w15 w16se wp14">
+<w:ftr xmlns:wpc="http://schemas.microsoft.com/office/word/2010/wordprocessingCanvas" xmlns:cx="http://schemas.microsoft.com/office/drawing/2014/chartex" xmlns:cx1="http://schemas.microsoft.com/office/drawing/2015/9/8/chartex" xmlns:cx2="http://schemas.microsoft.com/office/drawing/2015/10/21/chartex" xmlns:cx3="http://schemas.microsoft.com/office/drawing/2016/5/9/chartex" xmlns:cx4="http://schemas.microsoft.com/office/drawing/2016/5/10/chartex" xmlns:cx5="http://schemas.microsoft.com/office/drawing/2016/5/11/chartex" xmlns:cx6="http://schemas.microsoft.com/office/drawing/2016/5/12/chartex" xmlns:cx7="http://schemas.microsoft.com/office/drawing/2016/5/13/chartex" xmlns:cx8="http://schemas.microsoft.com/office/drawing/2016/5/14/chartex" xmlns:mc="http://schemas.openxmlformats.org/markup-compatibility/2006" xmlns:aink="http://schemas.microsoft.com/office/drawing/2016/ink" xmlns:am3d="http://schemas.microsoft.com/office/drawing/2017/model3d" xmlns:o="urn:schemas-microsoft-com:office:office" xmlns:r="http://schemas.openxmlformats.org/officeDocument/2006/relationships" xmlns:m="http://schemas.openxmlformats.org/officeDocument/2006/math" xmlns:v="urn:schemas-microsoft-com:vml" xmlns:wp14="http://schemas.microsoft.com/office/word/2010/wordprocessingDrawing" xmlns:wp="http://schemas.openxmlformats.org/drawingml/2006/wordprocessingDrawing" xmlns:w10="urn:schemas-microsoft-com:office:word" xmlns:w="http://schemas.openxmlformats.org/wordprocessingml/2006/main" xmlns:w14="http://schemas.microsoft.com/office/word/2010/wordml" xmlns:w15="http://schemas.microsoft.com/office/word/2012/wordml" xmlns:w16cid="http://schemas.microsoft.com/office/word/2016/wordml/cid" xmlns:w16se="http://schemas.microsoft.com/office/word/2015/wordml/symex" xmlns:wpg="http://schemas.microsoft.com/office/word/2010/wordprocessingGroup" xmlns:wpi="http://schemas.microsoft.com/office/word/2010/wordprocessingInk" xmlns:wne="http://schemas.microsoft.com/office/word/2006/wordml" xmlns:wps="http://schemas.microsoft.com/office/word/2010/wordprocessingShape" mc:Ignorable="w14 w15 w16se w16cid wp14">
   <w:sdt>
     <w:sdtPr>
       <w:id w:val="1144779181"/>
@@ -15152,7 +14237,6 @@
         <w:docPartUnique/>
       </w:docPartObj>
     </w:sdtPr>
-    <w:sdtEndPr/>
     <w:sdtContent>
       <w:p>
         <w:pPr>
@@ -15189,7 +14273,7 @@
 </file>
 
 <file path=word/footer2.xml><?xml version="1.0" encoding="utf-8"?>
-<w:ftr xmlns:wpc="http://schemas.microsoft.com/office/word/2010/wordprocessingCanvas" xmlns:cx="http://schemas.microsoft.com/office/drawing/2014/chartex" xmlns:cx1="http://schemas.microsoft.com/office/drawing/2015/9/8/chartex" xmlns:mc="http://schemas.openxmlformats.org/markup-compatibility/2006" xmlns:o="urn:schemas-microsoft-com:office:office" xmlns:r="http://schemas.openxmlformats.org/officeDocument/2006/relationships" xmlns:m="http://schemas.openxmlformats.org/officeDocument/2006/math" xmlns:v="urn:schemas-microsoft-com:vml" xmlns:wp14="http://schemas.microsoft.com/office/word/2010/wordprocessingDrawing" xmlns:wp="http://schemas.openxmlformats.org/drawingml/2006/wordprocessingDrawing" xmlns:w10="urn:schemas-microsoft-com:office:word" xmlns:w="http://schemas.openxmlformats.org/wordprocessingml/2006/main" xmlns:w14="http://schemas.microsoft.com/office/word/2010/wordml" xmlns:w15="http://schemas.microsoft.com/office/word/2012/wordml" xmlns:w16se="http://schemas.microsoft.com/office/word/2015/wordml/symex" xmlns:wpg="http://schemas.microsoft.com/office/word/2010/wordprocessingGroup" xmlns:wpi="http://schemas.microsoft.com/office/word/2010/wordprocessingInk" xmlns:wne="http://schemas.microsoft.com/office/word/2006/wordml" xmlns:wps="http://schemas.microsoft.com/office/word/2010/wordprocessingShape" mc:Ignorable="w14 w15 w16se wp14">
+<w:ftr xmlns:wpc="http://schemas.microsoft.com/office/word/2010/wordprocessingCanvas" xmlns:cx="http://schemas.microsoft.com/office/drawing/2014/chartex" xmlns:cx1="http://schemas.microsoft.com/office/drawing/2015/9/8/chartex" xmlns:cx2="http://schemas.microsoft.com/office/drawing/2015/10/21/chartex" xmlns:cx3="http://schemas.microsoft.com/office/drawing/2016/5/9/chartex" xmlns:cx4="http://schemas.microsoft.com/office/drawing/2016/5/10/chartex" xmlns:cx5="http://schemas.microsoft.com/office/drawing/2016/5/11/chartex" xmlns:cx6="http://schemas.microsoft.com/office/drawing/2016/5/12/chartex" xmlns:cx7="http://schemas.microsoft.com/office/drawing/2016/5/13/chartex" xmlns:cx8="http://schemas.microsoft.com/office/drawing/2016/5/14/chartex" xmlns:mc="http://schemas.openxmlformats.org/markup-compatibility/2006" xmlns:aink="http://schemas.microsoft.com/office/drawing/2016/ink" xmlns:am3d="http://schemas.microsoft.com/office/drawing/2017/model3d" xmlns:o="urn:schemas-microsoft-com:office:office" xmlns:r="http://schemas.openxmlformats.org/officeDocument/2006/relationships" xmlns:m="http://schemas.openxmlformats.org/officeDocument/2006/math" xmlns:v="urn:schemas-microsoft-com:vml" xmlns:wp14="http://schemas.microsoft.com/office/word/2010/wordprocessingDrawing" xmlns:wp="http://schemas.openxmlformats.org/drawingml/2006/wordprocessingDrawing" xmlns:w10="urn:schemas-microsoft-com:office:word" xmlns:w="http://schemas.openxmlformats.org/wordprocessingml/2006/main" xmlns:w14="http://schemas.microsoft.com/office/word/2010/wordml" xmlns:w15="http://schemas.microsoft.com/office/word/2012/wordml" xmlns:w16cid="http://schemas.microsoft.com/office/word/2016/wordml/cid" xmlns:w16se="http://schemas.microsoft.com/office/word/2015/wordml/symex" xmlns:wpg="http://schemas.microsoft.com/office/word/2010/wordprocessingGroup" xmlns:wpi="http://schemas.microsoft.com/office/word/2010/wordprocessingInk" xmlns:wne="http://schemas.microsoft.com/office/word/2006/wordml" xmlns:wps="http://schemas.microsoft.com/office/word/2010/wordprocessingShape" mc:Ignorable="w14 w15 w16se w16cid wp14">
   <w:sdt>
     <w:sdtPr>
       <w:id w:val="-388573461"/>
@@ -15198,7 +14282,6 @@
         <w:docPartUnique/>
       </w:docPartObj>
     </w:sdtPr>
-    <w:sdtEndPr/>
     <w:sdtContent>
       <w:p>
         <w:pPr>
@@ -15235,7 +14318,7 @@
 </file>
 
 <file path=word/footnotes.xml><?xml version="1.0" encoding="utf-8"?>
-<w:footnotes xmlns:wpc="http://schemas.microsoft.com/office/word/2010/wordprocessingCanvas" xmlns:cx="http://schemas.microsoft.com/office/drawing/2014/chartex" xmlns:cx1="http://schemas.microsoft.com/office/drawing/2015/9/8/chartex" xmlns:mc="http://schemas.openxmlformats.org/markup-compatibility/2006" xmlns:o="urn:schemas-microsoft-com:office:office" xmlns:r="http://schemas.openxmlformats.org/officeDocument/2006/relationships" xmlns:m="http://schemas.openxmlformats.org/officeDocument/2006/math" xmlns:v="urn:schemas-microsoft-com:vml" xmlns:wp14="http://schemas.microsoft.com/office/word/2010/wordprocessingDrawing" xmlns:wp="http://schemas.openxmlformats.org/drawingml/2006/wordprocessingDrawing" xmlns:w10="urn:schemas-microsoft-com:office:word" xmlns:w="http://schemas.openxmlformats.org/wordprocessingml/2006/main" xmlns:w14="http://schemas.microsoft.com/office/word/2010/wordml" xmlns:w15="http://schemas.microsoft.com/office/word/2012/wordml" xmlns:w16se="http://schemas.microsoft.com/office/word/2015/wordml/symex" xmlns:wpg="http://schemas.microsoft.com/office/word/2010/wordprocessingGroup" xmlns:wpi="http://schemas.microsoft.com/office/word/2010/wordprocessingInk" xmlns:wne="http://schemas.microsoft.com/office/word/2006/wordml" xmlns:wps="http://schemas.microsoft.com/office/word/2010/wordprocessingShape" mc:Ignorable="w14 w15 w16se wp14">
+<w:footnotes xmlns:wpc="http://schemas.microsoft.com/office/word/2010/wordprocessingCanvas" xmlns:cx="http://schemas.microsoft.com/office/drawing/2014/chartex" xmlns:cx1="http://schemas.microsoft.com/office/drawing/2015/9/8/chartex" xmlns:cx2="http://schemas.microsoft.com/office/drawing/2015/10/21/chartex" xmlns:cx3="http://schemas.microsoft.com/office/drawing/2016/5/9/chartex" xmlns:cx4="http://schemas.microsoft.com/office/drawing/2016/5/10/chartex" xmlns:cx5="http://schemas.microsoft.com/office/drawing/2016/5/11/chartex" xmlns:cx6="http://schemas.microsoft.com/office/drawing/2016/5/12/chartex" xmlns:cx7="http://schemas.microsoft.com/office/drawing/2016/5/13/chartex" xmlns:cx8="http://schemas.microsoft.com/office/drawing/2016/5/14/chartex" xmlns:mc="http://schemas.openxmlformats.org/markup-compatibility/2006" xmlns:aink="http://schemas.microsoft.com/office/drawing/2016/ink" xmlns:am3d="http://schemas.microsoft.com/office/drawing/2017/model3d" xmlns:o="urn:schemas-microsoft-com:office:office" xmlns:r="http://schemas.openxmlformats.org/officeDocument/2006/relationships" xmlns:m="http://schemas.openxmlformats.org/officeDocument/2006/math" xmlns:v="urn:schemas-microsoft-com:vml" xmlns:wp14="http://schemas.microsoft.com/office/word/2010/wordprocessingDrawing" xmlns:wp="http://schemas.openxmlformats.org/drawingml/2006/wordprocessingDrawing" xmlns:w10="urn:schemas-microsoft-com:office:word" xmlns:w="http://schemas.openxmlformats.org/wordprocessingml/2006/main" xmlns:w14="http://schemas.microsoft.com/office/word/2010/wordml" xmlns:w15="http://schemas.microsoft.com/office/word/2012/wordml" xmlns:w16cid="http://schemas.microsoft.com/office/word/2016/wordml/cid" xmlns:w16se="http://schemas.microsoft.com/office/word/2015/wordml/symex" xmlns:wpg="http://schemas.microsoft.com/office/word/2010/wordprocessingGroup" xmlns:wpi="http://schemas.microsoft.com/office/word/2010/wordprocessingInk" xmlns:wne="http://schemas.microsoft.com/office/word/2006/wordml" xmlns:wps="http://schemas.microsoft.com/office/word/2010/wordprocessingShape" mc:Ignorable="w14 w15 w16se w16cid wp14">
   <w:footnote w:type="separator" w:id="-1">
     <w:p>
       <w:pPr>
@@ -15265,15 +14348,7 @@
         <w:footnoteRef/>
       </w:r>
       <w:r>
-        <w:t xml:space="preserve"> EKKO-Tabelle, </w:t>
-      </w:r>
-      <w:proofErr w:type="spellStart"/>
-      <w:r>
-        <w:t>Böselager</w:t>
-      </w:r>
-      <w:proofErr w:type="spellEnd"/>
-      <w:r>
-        <w:t>.</w:t>
+        <w:t xml:space="preserve"> EKKO-Tabelle, Böselager.</w:t>
       </w:r>
     </w:p>
   </w:footnote>
@@ -15411,7 +14486,7 @@
 </file>
 
 <file path=word/header1.xml><?xml version="1.0" encoding="utf-8"?>
-<w:hdr xmlns:wpc="http://schemas.microsoft.com/office/word/2010/wordprocessingCanvas" xmlns:cx="http://schemas.microsoft.com/office/drawing/2014/chartex" xmlns:cx1="http://schemas.microsoft.com/office/drawing/2015/9/8/chartex" xmlns:mc="http://schemas.openxmlformats.org/markup-compatibility/2006" xmlns:o="urn:schemas-microsoft-com:office:office" xmlns:r="http://schemas.openxmlformats.org/officeDocument/2006/relationships" xmlns:m="http://schemas.openxmlformats.org/officeDocument/2006/math" xmlns:v="urn:schemas-microsoft-com:vml" xmlns:wp14="http://schemas.microsoft.com/office/word/2010/wordprocessingDrawing" xmlns:wp="http://schemas.openxmlformats.org/drawingml/2006/wordprocessingDrawing" xmlns:w10="urn:schemas-microsoft-com:office:word" xmlns:w="http://schemas.openxmlformats.org/wordprocessingml/2006/main" xmlns:w14="http://schemas.microsoft.com/office/word/2010/wordml" xmlns:w15="http://schemas.microsoft.com/office/word/2012/wordml" xmlns:w16se="http://schemas.microsoft.com/office/word/2015/wordml/symex" xmlns:wpg="http://schemas.microsoft.com/office/word/2010/wordprocessingGroup" xmlns:wpi="http://schemas.microsoft.com/office/word/2010/wordprocessingInk" xmlns:wne="http://schemas.microsoft.com/office/word/2006/wordml" xmlns:wps="http://schemas.microsoft.com/office/word/2010/wordprocessingShape" mc:Ignorable="w14 w15 w16se wp14">
+<w:hdr xmlns:wpc="http://schemas.microsoft.com/office/word/2010/wordprocessingCanvas" xmlns:cx="http://schemas.microsoft.com/office/drawing/2014/chartex" xmlns:cx1="http://schemas.microsoft.com/office/drawing/2015/9/8/chartex" xmlns:cx2="http://schemas.microsoft.com/office/drawing/2015/10/21/chartex" xmlns:cx3="http://schemas.microsoft.com/office/drawing/2016/5/9/chartex" xmlns:cx4="http://schemas.microsoft.com/office/drawing/2016/5/10/chartex" xmlns:cx5="http://schemas.microsoft.com/office/drawing/2016/5/11/chartex" xmlns:cx6="http://schemas.microsoft.com/office/drawing/2016/5/12/chartex" xmlns:cx7="http://schemas.microsoft.com/office/drawing/2016/5/13/chartex" xmlns:cx8="http://schemas.microsoft.com/office/drawing/2016/5/14/chartex" xmlns:mc="http://schemas.openxmlformats.org/markup-compatibility/2006" xmlns:aink="http://schemas.microsoft.com/office/drawing/2016/ink" xmlns:am3d="http://schemas.microsoft.com/office/drawing/2017/model3d" xmlns:o="urn:schemas-microsoft-com:office:office" xmlns:r="http://schemas.openxmlformats.org/officeDocument/2006/relationships" xmlns:m="http://schemas.openxmlformats.org/officeDocument/2006/math" xmlns:v="urn:schemas-microsoft-com:vml" xmlns:wp14="http://schemas.microsoft.com/office/word/2010/wordprocessingDrawing" xmlns:wp="http://schemas.openxmlformats.org/drawingml/2006/wordprocessingDrawing" xmlns:w10="urn:schemas-microsoft-com:office:word" xmlns:w="http://schemas.openxmlformats.org/wordprocessingml/2006/main" xmlns:w14="http://schemas.microsoft.com/office/word/2010/wordml" xmlns:w15="http://schemas.microsoft.com/office/word/2012/wordml" xmlns:w16cid="http://schemas.microsoft.com/office/word/2016/wordml/cid" xmlns:w16se="http://schemas.microsoft.com/office/word/2015/wordml/symex" xmlns:wpg="http://schemas.microsoft.com/office/word/2010/wordprocessingGroup" xmlns:wpi="http://schemas.microsoft.com/office/word/2010/wordprocessingInk" xmlns:wne="http://schemas.microsoft.com/office/word/2006/wordml" xmlns:wps="http://schemas.microsoft.com/office/word/2010/wordprocessingShape" mc:Ignorable="w14 w15 w16se w16cid wp14">
   <w:p>
     <w:pPr>
       <w:pStyle w:val="Kopfzeile"/>
@@ -15421,7 +14496,7 @@
 </file>
 
 <file path=word/numbering.xml><?xml version="1.0" encoding="utf-8"?>
-<w:numbering xmlns:wpc="http://schemas.microsoft.com/office/word/2010/wordprocessingCanvas" xmlns:cx="http://schemas.microsoft.com/office/drawing/2014/chartex" xmlns:cx1="http://schemas.microsoft.com/office/drawing/2015/9/8/chartex" xmlns:mc="http://schemas.openxmlformats.org/markup-compatibility/2006" xmlns:o="urn:schemas-microsoft-com:office:office" xmlns:r="http://schemas.openxmlformats.org/officeDocument/2006/relationships" xmlns:m="http://schemas.openxmlformats.org/officeDocument/2006/math" xmlns:v="urn:schemas-microsoft-com:vml" xmlns:wp14="http://schemas.microsoft.com/office/word/2010/wordprocessingDrawing" xmlns:wp="http://schemas.openxmlformats.org/drawingml/2006/wordprocessingDrawing" xmlns:w10="urn:schemas-microsoft-com:office:word" xmlns:w="http://schemas.openxmlformats.org/wordprocessingml/2006/main" xmlns:w14="http://schemas.microsoft.com/office/word/2010/wordml" xmlns:w15="http://schemas.microsoft.com/office/word/2012/wordml" xmlns:w16se="http://schemas.microsoft.com/office/word/2015/wordml/symex" xmlns:wpg="http://schemas.microsoft.com/office/word/2010/wordprocessingGroup" xmlns:wpi="http://schemas.microsoft.com/office/word/2010/wordprocessingInk" xmlns:wne="http://schemas.microsoft.com/office/word/2006/wordml" xmlns:wps="http://schemas.microsoft.com/office/word/2010/wordprocessingShape" mc:Ignorable="w14 w15 w16se wp14">
+<w:numbering xmlns:wpc="http://schemas.microsoft.com/office/word/2010/wordprocessingCanvas" xmlns:cx="http://schemas.microsoft.com/office/drawing/2014/chartex" xmlns:cx1="http://schemas.microsoft.com/office/drawing/2015/9/8/chartex" xmlns:cx2="http://schemas.microsoft.com/office/drawing/2015/10/21/chartex" xmlns:cx3="http://schemas.microsoft.com/office/drawing/2016/5/9/chartex" xmlns:cx4="http://schemas.microsoft.com/office/drawing/2016/5/10/chartex" xmlns:cx5="http://schemas.microsoft.com/office/drawing/2016/5/11/chartex" xmlns:cx6="http://schemas.microsoft.com/office/drawing/2016/5/12/chartex" xmlns:cx7="http://schemas.microsoft.com/office/drawing/2016/5/13/chartex" xmlns:cx8="http://schemas.microsoft.com/office/drawing/2016/5/14/chartex" xmlns:mc="http://schemas.openxmlformats.org/markup-compatibility/2006" xmlns:aink="http://schemas.microsoft.com/office/drawing/2016/ink" xmlns:am3d="http://schemas.microsoft.com/office/drawing/2017/model3d" xmlns:o="urn:schemas-microsoft-com:office:office" xmlns:r="http://schemas.openxmlformats.org/officeDocument/2006/relationships" xmlns:m="http://schemas.openxmlformats.org/officeDocument/2006/math" xmlns:v="urn:schemas-microsoft-com:vml" xmlns:wp14="http://schemas.microsoft.com/office/word/2010/wordprocessingDrawing" xmlns:wp="http://schemas.openxmlformats.org/drawingml/2006/wordprocessingDrawing" xmlns:w10="urn:schemas-microsoft-com:office:word" xmlns:w="http://schemas.openxmlformats.org/wordprocessingml/2006/main" xmlns:w14="http://schemas.microsoft.com/office/word/2010/wordml" xmlns:w15="http://schemas.microsoft.com/office/word/2012/wordml" xmlns:w16cid="http://schemas.microsoft.com/office/word/2016/wordml/cid" xmlns:w16se="http://schemas.microsoft.com/office/word/2015/wordml/symex" xmlns:wpg="http://schemas.microsoft.com/office/word/2010/wordprocessingGroup" xmlns:wpi="http://schemas.microsoft.com/office/word/2010/wordprocessingInk" xmlns:wne="http://schemas.microsoft.com/office/word/2006/wordml" xmlns:wps="http://schemas.microsoft.com/office/word/2010/wordprocessingShape" mc:Ignorable="w14 w15 w16se w16cid wp14">
   <w:abstractNum w:abstractNumId="0" w15:restartNumberingAfterBreak="0">
     <w:nsid w:val="04705F7B"/>
     <w:multiLevelType w:val="multilevel"/>
@@ -15812,7 +14887,7 @@
 </file>
 
 <file path=word/styles.xml><?xml version="1.0" encoding="utf-8"?>
-<w:styles xmlns:mc="http://schemas.openxmlformats.org/markup-compatibility/2006" xmlns:r="http://schemas.openxmlformats.org/officeDocument/2006/relationships" xmlns:w="http://schemas.openxmlformats.org/wordprocessingml/2006/main" xmlns:w14="http://schemas.microsoft.com/office/word/2010/wordml" xmlns:w15="http://schemas.microsoft.com/office/word/2012/wordml" xmlns:w16se="http://schemas.microsoft.com/office/word/2015/wordml/symex" mc:Ignorable="w14 w15 w16se">
+<w:styles xmlns:mc="http://schemas.openxmlformats.org/markup-compatibility/2006" xmlns:r="http://schemas.openxmlformats.org/officeDocument/2006/relationships" xmlns:w="http://schemas.openxmlformats.org/wordprocessingml/2006/main" xmlns:w14="http://schemas.microsoft.com/office/word/2010/wordml" xmlns:w15="http://schemas.microsoft.com/office/word/2012/wordml" xmlns:w16cid="http://schemas.microsoft.com/office/word/2016/wordml/cid" xmlns:w16se="http://schemas.microsoft.com/office/word/2015/wordml/symex" mc:Ignorable="w14 w15 w16se w16cid">
   <w:docDefaults>
     <w:rPrDefault>
       <w:rPr>
@@ -15828,7 +14903,7 @@
       </w:pPr>
     </w:pPrDefault>
   </w:docDefaults>
-  <w:latentStyles w:defLockedState="0" w:defUIPriority="99" w:defSemiHidden="0" w:defUnhideWhenUsed="0" w:defQFormat="0" w:count="371">
+  <w:latentStyles w:defLockedState="0" w:defUIPriority="99" w:defSemiHidden="0" w:defUnhideWhenUsed="0" w:defQFormat="0" w:count="377">
     <w:lsdException w:name="Normal" w:uiPriority="0" w:qFormat="1"/>
     <w:lsdException w:name="heading 1" w:uiPriority="9" w:qFormat="1"/>
     <w:lsdException w:name="heading 2" w:semiHidden="1" w:uiPriority="9" w:unhideWhenUsed="1" w:qFormat="1"/>
@@ -15976,11 +15051,8 @@
     <w:lsdException w:name="Table 3D effects 3" w:semiHidden="1" w:unhideWhenUsed="1"/>
     <w:lsdException w:name="Table Contemporary" w:semiHidden="1" w:unhideWhenUsed="1"/>
     <w:lsdException w:name="Table Elegant" w:semiHidden="1" w:unhideWhenUsed="1"/>
-    <w:lsdException w:name="Table Professional" w:semiHidden="1" w:unhideWhenUsed="1"/>
     <w:lsdException w:name="Table Subtle 1" w:semiHidden="1" w:unhideWhenUsed="1"/>
     <w:lsdException w:name="Table Subtle 2" w:semiHidden="1" w:unhideWhenUsed="1"/>
-    <w:lsdException w:name="Table Web 1" w:semiHidden="1" w:unhideWhenUsed="1"/>
-    <w:lsdException w:name="Table Web 2" w:semiHidden="1" w:unhideWhenUsed="1"/>
     <w:lsdException w:name="Table Web 3" w:semiHidden="1" w:unhideWhenUsed="1"/>
     <w:lsdException w:name="Balloon Text" w:semiHidden="1" w:unhideWhenUsed="1"/>
     <w:lsdException w:name="Table Grid" w:uiPriority="39"/>
@@ -16200,6 +15272,12 @@
     <w:lsdException w:name="List Table 5 Dark Accent 6" w:uiPriority="50"/>
     <w:lsdException w:name="List Table 6 Colorful Accent 6" w:uiPriority="51"/>
     <w:lsdException w:name="List Table 7 Colorful Accent 6" w:uiPriority="52"/>
+    <w:lsdException w:name="Mention" w:semiHidden="1" w:unhideWhenUsed="1"/>
+    <w:lsdException w:name="Smart Hyperlink" w:semiHidden="1" w:unhideWhenUsed="1"/>
+    <w:lsdException w:name="Hashtag" w:semiHidden="1" w:unhideWhenUsed="1"/>
+    <w:lsdException w:name="Unresolved Mention" w:semiHidden="1" w:unhideWhenUsed="1"/>
+    <w:lsdException w:name="Smart Link" w:semiHidden="1" w:unhideWhenUsed="1"/>
+    <w:lsdException w:name="Smart Link Error" w:semiHidden="1" w:unhideWhenUsed="1"/>
   </w:latentStyles>
   <w:style w:type="paragraph" w:default="1" w:styleId="Standard">
     <w:name w:val="Normal"/>
@@ -16443,7 +15521,6 @@
   <w:style w:type="character" w:default="1" w:styleId="Absatz-Standardschriftart">
     <w:name w:val="Default Paragraph Font"/>
     <w:uiPriority w:val="1"/>
-    <w:semiHidden/>
     <w:unhideWhenUsed/>
   </w:style>
   <w:style w:type="table" w:default="1" w:styleId="NormaleTabelle">
@@ -17375,7 +16452,7 @@
 </file>
 
 <file path=customXml/itemProps1.xml><?xml version="1.0" encoding="utf-8"?>
-<ds:datastoreItem xmlns:ds="http://schemas.openxmlformats.org/officeDocument/2006/customXml" ds:itemID="{1C5105DD-EB5A-4E02-B3BB-54EFB6404989}">
+<ds:datastoreItem xmlns:ds="http://schemas.openxmlformats.org/officeDocument/2006/customXml" ds:itemID="{191AB478-CFC9-4F66-92CA-C45F2D20C357}">
   <ds:schemaRefs>
     <ds:schemaRef ds:uri="http://schemas.openxmlformats.org/officeDocument/2006/bibliography"/>
   </ds:schemaRefs>

</xml_diff>

<commit_message>
Habe die wir form rausgenommen und noch etwas mehr ergäntzt
</commit_message>
<xml_diff>
--- a/CavallaroAngelo/Projektdokumentation.docx
+++ b/CavallaroAngelo/Projektdokumentation.docx
@@ -154,6 +154,7 @@
                 <w:szCs w:val="32"/>
               </w:rPr>
             </w:pPr>
+            <w:proofErr w:type="spellStart"/>
             <w:r>
               <w:rPr>
                 <w:rFonts w:asciiTheme="majorHAnsi" w:eastAsiaTheme="majorEastAsia" w:hAnsiTheme="majorHAnsi" w:cstheme="majorBidi"/>
@@ -161,7 +162,17 @@
                 <w:sz w:val="32"/>
                 <w:szCs w:val="32"/>
               </w:rPr>
-              <w:t>Bresemler, Eduard</w:t>
+              <w:t>Bresemler</w:t>
+            </w:r>
+            <w:proofErr w:type="spellEnd"/>
+            <w:r>
+              <w:rPr>
+                <w:rFonts w:asciiTheme="majorHAnsi" w:eastAsiaTheme="majorEastAsia" w:hAnsiTheme="majorHAnsi" w:cstheme="majorBidi"/>
+                <w:color w:val="2F5496" w:themeColor="accent1" w:themeShade="BF"/>
+                <w:sz w:val="32"/>
+                <w:szCs w:val="32"/>
+              </w:rPr>
+              <w:t>, Eduard</w:t>
             </w:r>
           </w:p>
         </w:tc>
@@ -244,6 +255,7 @@
                 <w:szCs w:val="32"/>
               </w:rPr>
             </w:pPr>
+            <w:proofErr w:type="spellStart"/>
             <w:r>
               <w:rPr>
                 <w:rFonts w:asciiTheme="majorHAnsi" w:eastAsiaTheme="majorEastAsia" w:hAnsiTheme="majorHAnsi" w:cstheme="majorBidi"/>
@@ -251,7 +263,17 @@
                 <w:sz w:val="32"/>
                 <w:szCs w:val="32"/>
               </w:rPr>
-              <w:t>Kasarca, Hüseyin</w:t>
+              <w:t>Kasarca</w:t>
+            </w:r>
+            <w:proofErr w:type="spellEnd"/>
+            <w:r>
+              <w:rPr>
+                <w:rFonts w:asciiTheme="majorHAnsi" w:eastAsiaTheme="majorEastAsia" w:hAnsiTheme="majorHAnsi" w:cstheme="majorBidi"/>
+                <w:color w:val="2F5496" w:themeColor="accent1" w:themeShade="BF"/>
+                <w:sz w:val="32"/>
+                <w:szCs w:val="32"/>
+              </w:rPr>
+              <w:t>, Hüseyin</w:t>
             </w:r>
           </w:p>
         </w:tc>
@@ -274,6 +296,7 @@
                 <w:szCs w:val="32"/>
               </w:rPr>
             </w:pPr>
+            <w:proofErr w:type="spellStart"/>
             <w:r>
               <w:rPr>
                 <w:rFonts w:asciiTheme="majorHAnsi" w:eastAsiaTheme="majorEastAsia" w:hAnsiTheme="majorHAnsi" w:cstheme="majorBidi"/>
@@ -281,7 +304,17 @@
                 <w:sz w:val="32"/>
                 <w:szCs w:val="32"/>
               </w:rPr>
-              <w:t>Kinzelmann, Daniel</w:t>
+              <w:t>Kinzelmann</w:t>
+            </w:r>
+            <w:proofErr w:type="spellEnd"/>
+            <w:r>
+              <w:rPr>
+                <w:rFonts w:asciiTheme="majorHAnsi" w:eastAsiaTheme="majorEastAsia" w:hAnsiTheme="majorHAnsi" w:cstheme="majorBidi"/>
+                <w:color w:val="2F5496" w:themeColor="accent1" w:themeShade="BF"/>
+                <w:sz w:val="32"/>
+                <w:szCs w:val="32"/>
+              </w:rPr>
+              <w:t>, Daniel</w:t>
             </w:r>
           </w:p>
         </w:tc>
@@ -3007,7 +3040,23 @@
           </w:tcPr>
           <w:p>
             <w:r>
-              <w:t>Business Application Programming Interface</w:t>
+              <w:t xml:space="preserve">Business </w:t>
+            </w:r>
+            <w:proofErr w:type="spellStart"/>
+            <w:r>
+              <w:t>Application</w:t>
+            </w:r>
+            <w:proofErr w:type="spellEnd"/>
+            <w:r>
+              <w:t xml:space="preserve"> </w:t>
+            </w:r>
+            <w:proofErr w:type="spellStart"/>
+            <w:r>
+              <w:t>Programming</w:t>
+            </w:r>
+            <w:proofErr w:type="spellEnd"/>
+            <w:r>
+              <w:t xml:space="preserve"> Interface</w:t>
             </w:r>
           </w:p>
         </w:tc>
@@ -4014,7 +4063,15 @@
     <w:p/>
     <w:p>
       <w:r>
-        <w:t>Was ist Scrum, kurze Erklärung</w:t>
+        <w:t xml:space="preserve">Was ist </w:t>
+      </w:r>
+      <w:proofErr w:type="spellStart"/>
+      <w:r>
+        <w:t>Scrum</w:t>
+      </w:r>
+      <w:proofErr w:type="spellEnd"/>
+      <w:r>
+        <w:t>, kurze Erklärung</w:t>
       </w:r>
     </w:p>
     <w:p>
@@ -4022,8 +4079,13 @@
         <w:pStyle w:val="berschrift1"/>
       </w:pPr>
       <w:bookmarkStart w:id="5" w:name="_Toc29224180"/>
-      <w:r>
-        <w:t>SAPlexa – Die betriebliche Sprachassistenz für SAP</w:t>
+      <w:proofErr w:type="spellStart"/>
+      <w:r>
+        <w:t>SAPlexa</w:t>
+      </w:r>
+      <w:proofErr w:type="spellEnd"/>
+      <w:r>
+        <w:t xml:space="preserve"> – Die betriebliche Sprachassistenz für SAP</w:t>
       </w:r>
       <w:bookmarkEnd w:id="5"/>
     </w:p>
@@ -4033,12 +4095,17 @@
       </w:pPr>
       <w:bookmarkStart w:id="6" w:name="_Toc29224181"/>
       <w:r>
-        <w:t>Beschreibung von SAP</w:t>
+        <w:t xml:space="preserve">Beschreibung von </w:t>
+      </w:r>
+      <w:proofErr w:type="spellStart"/>
+      <w:r>
+        <w:t>SAP</w:t>
       </w:r>
       <w:r>
         <w:t>lexa</w:t>
       </w:r>
       <w:bookmarkEnd w:id="6"/>
+      <w:proofErr w:type="spellEnd"/>
     </w:p>
     <w:p/>
     <w:p>
@@ -4047,9 +4114,11 @@
       </w:r>
     </w:p>
     <w:p>
+      <w:proofErr w:type="spellStart"/>
       <w:r>
         <w:t>SAPlexa</w:t>
       </w:r>
+      <w:proofErr w:type="spellEnd"/>
       <w:r>
         <w:t>- die sprachgesteuerte Applikation, die SAP unterstützt.</w:t>
       </w:r>
@@ -4060,11 +4129,21 @@
       </w:r>
     </w:p>
     <w:p>
+      <w:proofErr w:type="spellStart"/>
       <w:r>
         <w:t>SAPlexa</w:t>
       </w:r>
-      <w:r>
-        <w:t xml:space="preserve"> soll den Lagerarbeitern in aller erster Linie durch die Sprachsteuerung eine Erleichterung beim Wareneingang bringen. Durch diese Applikation muss der Lagerist nicht mit schmutzigen Fingern am Display touchen, sondern kann per einfachen Kommandos die App bedienen und den Wareneingang verbuchen. Des Weiteren kann er alle relevanten Informationen über die eingegangenen Bestellungen einsehen und darüber verfügen.</w:t>
+      <w:proofErr w:type="spellEnd"/>
+      <w:r>
+        <w:t xml:space="preserve"> soll den Lagerarbeitern in aller erster Linie durch die Sprachsteuerung eine Erleichterung beim Wareneingang bringen. Durch diese Applikation muss der Lagerist nicht mit schmutzigen Fingern am Display </w:t>
+      </w:r>
+      <w:proofErr w:type="spellStart"/>
+      <w:r>
+        <w:t>touchen</w:t>
+      </w:r>
+      <w:proofErr w:type="spellEnd"/>
+      <w:r>
+        <w:t>, sondern kann per einfachen Kommandos die App bedienen und den Wareneingang verbuchen. Des Weiteren kann er alle relevanten Informationen über die eingegangenen Bestellungen einsehen und darüber verfügen.</w:t>
       </w:r>
     </w:p>
     <w:p/>
@@ -4079,10 +4158,12 @@
       <w:r>
         <w:t xml:space="preserve">Anforderungen an </w:t>
       </w:r>
+      <w:proofErr w:type="spellStart"/>
       <w:r>
         <w:t>SAPlexa</w:t>
       </w:r>
       <w:bookmarkEnd w:id="7"/>
+      <w:proofErr w:type="spellEnd"/>
     </w:p>
     <w:p/>
     <w:p>
@@ -4128,15 +4209,28 @@
       <w:r>
         <w:t xml:space="preserve"> </w:t>
       </w:r>
-      <w:r>
-        <w:t>BackLog-Liste und Sprints mit Beschreibung?</w:t>
+      <w:proofErr w:type="spellStart"/>
+      <w:r>
+        <w:t>BackLog</w:t>
+      </w:r>
+      <w:proofErr w:type="spellEnd"/>
+      <w:r>
+        <w:t>-Liste und Sprints mit Beschreibung?</w:t>
       </w:r>
       <w:bookmarkEnd w:id="9"/>
     </w:p>
     <w:p/>
     <w:p>
       <w:r>
-        <w:t>Wichtige Codingfragmente mit Beschreibung</w:t>
+        <w:t xml:space="preserve">Wichtige </w:t>
+      </w:r>
+      <w:proofErr w:type="spellStart"/>
+      <w:r>
+        <w:t>Codingfragmente</w:t>
+      </w:r>
+      <w:proofErr w:type="spellEnd"/>
+      <w:r>
+        <w:t xml:space="preserve"> mit Beschreibung</w:t>
       </w:r>
     </w:p>
     <w:p/>
@@ -4185,7 +4279,15 @@
     <w:p/>
     <w:p>
       <w:r>
-        <w:t>Sprint und BackLog-Listen anfertigen</w:t>
+        <w:t xml:space="preserve">Sprint und </w:t>
+      </w:r>
+      <w:proofErr w:type="spellStart"/>
+      <w:r>
+        <w:t>BackLog</w:t>
+      </w:r>
+      <w:proofErr w:type="spellEnd"/>
+      <w:r>
+        <w:t>-Listen anfertigen</w:t>
       </w:r>
     </w:p>
     <w:p/>
@@ -4276,8 +4378,13 @@
         <w:pStyle w:val="berschrift3"/>
       </w:pPr>
       <w:bookmarkStart w:id="19" w:name="_Toc29224194"/>
-      <w:r>
-        <w:t>Graphical User Interface</w:t>
+      <w:proofErr w:type="spellStart"/>
+      <w:r>
+        <w:t>Graphical</w:t>
+      </w:r>
+      <w:proofErr w:type="spellEnd"/>
+      <w:r>
+        <w:t xml:space="preserve"> User Interface</w:t>
       </w:r>
       <w:bookmarkEnd w:id="19"/>
     </w:p>
@@ -4286,8 +4393,13 @@
         <w:pStyle w:val="berschrift4"/>
       </w:pPr>
       <w:r>
-        <w:t>Informationsbeschaffung bei der Groz</w:t>
-      </w:r>
+        <w:t xml:space="preserve">Informationsbeschaffung bei der </w:t>
+      </w:r>
+      <w:proofErr w:type="spellStart"/>
+      <w:r>
+        <w:t>Groz</w:t>
+      </w:r>
+      <w:proofErr w:type="spellEnd"/>
       <w:r>
         <w:t>-</w:t>
       </w:r>
@@ -4348,16 +4460,15 @@
         <w:pStyle w:val="berschrift4"/>
       </w:pPr>
       <w:r>
-        <w:t>(</w:t>
-      </w:r>
-      <w:r>
-        <w:t>Auswahl der</w:t>
-      </w:r>
-      <w:r>
-        <w:t>)</w:t>
-      </w:r>
-      <w:r>
-        <w:t xml:space="preserve"> Speech-2-Text API</w:t>
+        <w:t>Auswahl der Speech-</w:t>
+      </w:r>
+      <w:proofErr w:type="spellStart"/>
+      <w:r>
+        <w:t>to</w:t>
+      </w:r>
+      <w:proofErr w:type="spellEnd"/>
+      <w:r>
+        <w:t>-Text API</w:t>
       </w:r>
       <w:r>
         <w:t xml:space="preserve"> </w:t>
@@ -4368,239 +4479,490 @@
       <w:r>
         <w:t xml:space="preserve"> </w:t>
       </w:r>
+      <w:proofErr w:type="spellStart"/>
       <w:r>
         <w:t>CMU</w:t>
+      </w:r>
+      <w:r>
+        <w:t>Sphinx</w:t>
+      </w:r>
+      <w:proofErr w:type="spellEnd"/>
+    </w:p>
+    <w:p>
+      <w:r>
+        <w:t xml:space="preserve">Bevor mit der Erstellung der SAP Sprachsteuerung </w:t>
+      </w:r>
+      <w:r>
+        <w:t>begonnen werden</w:t>
+      </w:r>
+      <w:r>
+        <w:t xml:space="preserve"> k</w:t>
+      </w:r>
+      <w:r>
+        <w:t>o</w:t>
+      </w:r>
+      <w:r>
+        <w:t>nn</w:t>
+      </w:r>
+      <w:r>
+        <w:t>t</w:t>
+      </w:r>
+      <w:r>
+        <w:t>e, mussten zuerst ein</w:t>
+      </w:r>
+      <w:r>
+        <w:t xml:space="preserve"> grober</w:t>
+      </w:r>
+      <w:r>
+        <w:t xml:space="preserve"> Überblick über die zur Verfügung stehenden Speech-</w:t>
+      </w:r>
+      <w:proofErr w:type="spellStart"/>
+      <w:r>
+        <w:t>to</w:t>
+      </w:r>
+      <w:proofErr w:type="spellEnd"/>
+      <w:r>
+        <w:t xml:space="preserve">-Text APIs </w:t>
+      </w:r>
+      <w:r>
+        <w:t>verschafft werden</w:t>
+      </w:r>
+      <w:r>
+        <w:t xml:space="preserve">, um eine passende </w:t>
+      </w:r>
+      <w:r>
+        <w:t>Speech-</w:t>
+      </w:r>
+      <w:proofErr w:type="spellStart"/>
+      <w:r>
+        <w:t>to</w:t>
+      </w:r>
+      <w:proofErr w:type="spellEnd"/>
+      <w:r>
+        <w:t>-Text API</w:t>
+      </w:r>
+      <w:r>
+        <w:t xml:space="preserve"> </w:t>
+      </w:r>
+      <w:r>
+        <w:t>auszuwählen</w:t>
+      </w:r>
+      <w:r>
+        <w:t>, die die Ansprüche an das Projekt erfüllt</w:t>
+      </w:r>
+      <w:r>
+        <w:t>.</w:t>
+      </w:r>
+      <w:r>
+        <w:t xml:space="preserve"> </w:t>
+      </w:r>
+      <w:r>
+        <w:t xml:space="preserve">Nach </w:t>
+      </w:r>
+      <w:r>
+        <w:t>etwas Recherche</w:t>
+      </w:r>
+      <w:r>
+        <w:t xml:space="preserve"> wurden</w:t>
+      </w:r>
+      <w:r>
+        <w:t xml:space="preserve"> schon ein paar mögliche Kandidaten gefunden</w:t>
+      </w:r>
+      <w:r>
+        <w:t>. Es wurde nun versucht diese miteinander zu vergleichen</w:t>
+      </w:r>
+      <w:r>
+        <w:t>,</w:t>
+      </w:r>
+      <w:r>
+        <w:t xml:space="preserve"> um eine Speech-</w:t>
+      </w:r>
+      <w:proofErr w:type="spellStart"/>
+      <w:r>
+        <w:t>to</w:t>
+      </w:r>
+      <w:proofErr w:type="spellEnd"/>
+      <w:r>
+        <w:t xml:space="preserve">-Text API zu finden die für </w:t>
+      </w:r>
+      <w:r>
+        <w:t>das</w:t>
+      </w:r>
+      <w:r>
+        <w:t xml:space="preserve"> Projekt verwende</w:t>
+      </w:r>
+      <w:r>
+        <w:t>t werden kann</w:t>
+      </w:r>
+      <w:r>
+        <w:t>.</w:t>
+      </w:r>
+      <w:r>
+        <w:t xml:space="preserve"> Folgende Speech-</w:t>
+      </w:r>
+      <w:proofErr w:type="spellStart"/>
+      <w:r>
+        <w:t>to</w:t>
+      </w:r>
+      <w:proofErr w:type="spellEnd"/>
+      <w:r>
+        <w:t xml:space="preserve">-Text APIs haben </w:t>
+      </w:r>
+      <w:r>
+        <w:t>wurden etwas genauer</w:t>
+      </w:r>
+      <w:r>
+        <w:t xml:space="preserve"> </w:t>
+      </w:r>
+      <w:r>
+        <w:t>betrachtet</w:t>
+      </w:r>
+      <w:r>
+        <w:t>:</w:t>
+      </w:r>
+    </w:p>
+    <w:p>
+      <w:r>
+        <w:t>„</w:t>
+      </w:r>
+      <w:r>
+        <w:t>Google Speech-</w:t>
+      </w:r>
+      <w:proofErr w:type="spellStart"/>
+      <w:r>
+        <w:t>to</w:t>
+      </w:r>
+      <w:proofErr w:type="spellEnd"/>
+      <w:r>
+        <w:t>-Text API</w:t>
+      </w:r>
+      <w:r>
+        <w:t>“</w:t>
+      </w:r>
+      <w:r>
+        <w:t xml:space="preserve"> über die Google Cloud. Die </w:t>
+      </w:r>
+      <w:r>
+        <w:t>Vorteile</w:t>
+      </w:r>
+      <w:r>
+        <w:t xml:space="preserve"> dieser Speech-</w:t>
+      </w:r>
+      <w:proofErr w:type="spellStart"/>
+      <w:r>
+        <w:t>to</w:t>
+      </w:r>
+      <w:proofErr w:type="spellEnd"/>
+      <w:r>
+        <w:t xml:space="preserve">-Text </w:t>
+      </w:r>
+      <w:r>
+        <w:t>Lösung sind</w:t>
+      </w:r>
+      <w:r>
+        <w:t xml:space="preserve"> </w:t>
+      </w:r>
+      <w:r>
+        <w:t xml:space="preserve">eine hohe </w:t>
+      </w:r>
+      <w:r>
+        <w:t>Genauigkeit</w:t>
+      </w:r>
+      <w:r>
+        <w:t xml:space="preserve"> und </w:t>
+      </w:r>
+      <w:r>
+        <w:t xml:space="preserve">das sie </w:t>
+      </w:r>
+      <w:r>
+        <w:t xml:space="preserve">eine </w:t>
+      </w:r>
+      <w:r>
+        <w:t xml:space="preserve">der </w:t>
+      </w:r>
+      <w:r>
+        <w:t>gering</w:t>
+      </w:r>
+      <w:r>
+        <w:t>sten</w:t>
+      </w:r>
+      <w:r>
+        <w:t xml:space="preserve"> Fehlerquote</w:t>
+      </w:r>
+      <w:r>
+        <w:t>n</w:t>
+      </w:r>
+      <w:r>
+        <w:t xml:space="preserve"> hat, außerdem erkennt sie viele verschiedene Sprachen schon Standartmäßig. Leider kostet die Nutzung der Speech-</w:t>
+      </w:r>
+      <w:proofErr w:type="spellStart"/>
+      <w:r>
+        <w:t>to</w:t>
+      </w:r>
+      <w:proofErr w:type="spellEnd"/>
+      <w:r>
+        <w:t xml:space="preserve">-Text API Geld </w:t>
+      </w:r>
+      <w:r>
+        <w:lastRenderedPageBreak/>
+        <w:t xml:space="preserve">da sie wie oben schon erwähnt über die Google Cloud läuft. Auch wäre der Datenschutz durch die Cloud </w:t>
+      </w:r>
+      <w:r>
+        <w:t>Lösung</w:t>
+      </w:r>
+      <w:r>
+        <w:t xml:space="preserve"> vermutlich etwas schwerer zu </w:t>
+      </w:r>
+      <w:r>
+        <w:t>bewerkstelligen</w:t>
+      </w:r>
+      <w:r>
+        <w:t>.</w:t>
+      </w:r>
+    </w:p>
+    <w:p>
+      <w:r>
+        <w:t>Auch Microsoft hat eine Speech-</w:t>
+      </w:r>
+      <w:proofErr w:type="spellStart"/>
+      <w:r>
+        <w:t>to</w:t>
+      </w:r>
+      <w:proofErr w:type="spellEnd"/>
+      <w:r>
+        <w:t xml:space="preserve">-Text API auf dem Markt, mit </w:t>
+      </w:r>
+      <w:r>
+        <w:t>„</w:t>
+      </w:r>
+      <w:r>
+        <w:t xml:space="preserve">Microsoft </w:t>
+      </w:r>
+      <w:proofErr w:type="spellStart"/>
+      <w:r>
+        <w:t>Cognitive</w:t>
+      </w:r>
+      <w:proofErr w:type="spellEnd"/>
+      <w:r>
+        <w:t xml:space="preserve"> Services</w:t>
+      </w:r>
+      <w:r>
+        <w:t>“</w:t>
+      </w:r>
+      <w:r>
+        <w:t xml:space="preserve">. Diese </w:t>
+      </w:r>
+      <w:r>
+        <w:t>Speech-</w:t>
+      </w:r>
+      <w:proofErr w:type="spellStart"/>
+      <w:r>
+        <w:t>to</w:t>
+      </w:r>
+      <w:proofErr w:type="spellEnd"/>
+      <w:r>
+        <w:t>-Text API</w:t>
+      </w:r>
+      <w:r>
+        <w:t xml:space="preserve"> hat jedoch</w:t>
+      </w:r>
+      <w:r>
+        <w:t xml:space="preserve"> so ziemlich die gleichen Vorteile aber </w:t>
+      </w:r>
+      <w:r>
+        <w:t>auch</w:t>
+      </w:r>
+      <w:r>
+        <w:t xml:space="preserve"> </w:t>
+      </w:r>
+      <w:r>
+        <w:t>Probleme</w:t>
+      </w:r>
+      <w:r>
+        <w:t xml:space="preserve"> wie </w:t>
+      </w:r>
+      <w:r>
+        <w:t>die von Google</w:t>
+      </w:r>
+      <w:r>
+        <w:t xml:space="preserve"> bereitgestellten Lösung</w:t>
+      </w:r>
+      <w:r>
+        <w:t>, da sie auch übe die Cloud arbeitet</w:t>
+      </w:r>
+      <w:r>
+        <w:t xml:space="preserve"> und somit Geld kostet</w:t>
+      </w:r>
+      <w:r>
+        <w:t>.</w:t>
+      </w:r>
+    </w:p>
+    <w:p>
+      <w:r>
+        <w:t>Durch die Betrachtung der beiden oben genannten möglichen Lösungen</w:t>
+      </w:r>
+      <w:r>
+        <w:t xml:space="preserve"> </w:t>
+      </w:r>
+      <w:r>
+        <w:t>entstand</w:t>
       </w:r>
       <w:bookmarkStart w:id="22" w:name="_GoBack"/>
       <w:bookmarkEnd w:id="22"/>
       <w:r>
-        <w:t>Sphinx</w:t>
+        <w:t xml:space="preserve"> d</w:t>
+      </w:r>
+      <w:r>
+        <w:t>ie</w:t>
+      </w:r>
+      <w:r>
+        <w:t xml:space="preserve"> Erkenntnis, dass eine Cloud Lösung</w:t>
+      </w:r>
+      <w:r>
+        <w:t xml:space="preserve"> nicht optimal ist, da diese immer mit kosten verbunden sind. Es wäre besser eine</w:t>
+      </w:r>
+      <w:r>
+        <w:t xml:space="preserve"> </w:t>
+      </w:r>
+      <w:r>
+        <w:t>o</w:t>
+      </w:r>
+      <w:r>
+        <w:t>ffline Speech-</w:t>
+      </w:r>
+      <w:proofErr w:type="spellStart"/>
+      <w:r>
+        <w:t>to</w:t>
+      </w:r>
+      <w:proofErr w:type="spellEnd"/>
+      <w:r>
+        <w:t>-Text API</w:t>
+      </w:r>
+      <w:r>
+        <w:t xml:space="preserve"> zu</w:t>
+      </w:r>
+      <w:r>
+        <w:t xml:space="preserve"> verwenden, da so auch ein Internet zwang </w:t>
+      </w:r>
+      <w:r>
+        <w:t>ent</w:t>
+      </w:r>
+      <w:r>
+        <w:t>fällt</w:t>
+      </w:r>
+      <w:r>
+        <w:t xml:space="preserve">. Es wurde bei der </w:t>
+      </w:r>
+      <w:r>
+        <w:t>weiter</w:t>
+      </w:r>
+      <w:r>
+        <w:t>en suche nun</w:t>
+      </w:r>
+      <w:r>
+        <w:t xml:space="preserve"> nach </w:t>
+      </w:r>
+      <w:r>
+        <w:t>o</w:t>
+      </w:r>
+      <w:r>
+        <w:t>ffline Varianten gesucht und</w:t>
+      </w:r>
+      <w:r>
+        <w:t xml:space="preserve"> auch</w:t>
+      </w:r>
+      <w:r>
+        <w:t xml:space="preserve"> 3 weitere Kandidaten gefunden.</w:t>
       </w:r>
     </w:p>
     <w:p>
       <w:r>
-        <w:t>Bevor wir mit der Erstellung der SAP Sprachsteuerung loslegen können, mussten wir uns zuerst einen Überblick über die zur Verfügung stehenden Speech-to-Text APIs verschaffen, um eine zu uns passende auszuwählen.</w:t>
-      </w:r>
-      <w:r>
-        <w:t xml:space="preserve"> Wir haben nach etwas Recherche schon ein paar mögliche Kandidaten gefunden und haben diese dann versucht miteinander zu </w:t>
-      </w:r>
-      <w:r>
-        <w:t>vergleichen,</w:t>
-      </w:r>
-      <w:r>
-        <w:t xml:space="preserve"> um eine </w:t>
-      </w:r>
-      <w:r>
-        <w:t>Speech-to-Text API</w:t>
-      </w:r>
-      <w:r>
-        <w:t xml:space="preserve"> zu finden die wir für unser Projekt verwenden können.</w:t>
-      </w:r>
-      <w:r>
-        <w:t xml:space="preserve"> Folgende </w:t>
-      </w:r>
-      <w:r>
-        <w:t>Speech-to-Text API</w:t>
-      </w:r>
-      <w:r>
-        <w:t>s haben wir uns angeschaut:</w:t>
+        <w:t>„</w:t>
+      </w:r>
+      <w:r>
+        <w:t>IBM Watson</w:t>
+      </w:r>
+      <w:r>
+        <w:t>“</w:t>
+      </w:r>
+      <w:r>
+        <w:t xml:space="preserve"> und </w:t>
+      </w:r>
+      <w:r>
+        <w:t>„</w:t>
+      </w:r>
+      <w:proofErr w:type="spellStart"/>
+      <w:r>
+        <w:t>Speechmatics</w:t>
+      </w:r>
+      <w:proofErr w:type="spellEnd"/>
+      <w:r>
+        <w:t>“</w:t>
+      </w:r>
+      <w:r>
+        <w:t xml:space="preserve"> sind oft benutze </w:t>
+      </w:r>
+      <w:r>
+        <w:t>offline</w:t>
+      </w:r>
+      <w:r>
+        <w:t xml:space="preserve"> Speech-</w:t>
+      </w:r>
+      <w:proofErr w:type="spellStart"/>
+      <w:r>
+        <w:t>to</w:t>
+      </w:r>
+      <w:proofErr w:type="spellEnd"/>
+      <w:r>
+        <w:t xml:space="preserve">-Text APIs, jedoch kosten beide leider auch Geld, was bei einer Professionellen Anwendung kein großes Problem </w:t>
+      </w:r>
+      <w:r>
+        <w:t>d</w:t>
+      </w:r>
+      <w:r>
+        <w:t>arstellt, da diese Varianten oft eine sehr gute Qualität aufweisen, eine</w:t>
+      </w:r>
+      <w:r>
+        <w:t>n</w:t>
+      </w:r>
+      <w:r>
+        <w:t xml:space="preserve"> </w:t>
+      </w:r>
+      <w:r>
+        <w:t>g</w:t>
+      </w:r>
+      <w:r>
+        <w:t>uten Support bieten und auch regelmäßig geupdatet werden. Bei einem Projektstudium jedoch nicht wirklich infrage kommen.</w:t>
       </w:r>
     </w:p>
     <w:p>
       <w:r>
-        <w:t>„</w:t>
-      </w:r>
-      <w:r>
-        <w:t xml:space="preserve">Google </w:t>
-      </w:r>
-      <w:r>
-        <w:t>Speech-to-Text API</w:t>
-      </w:r>
-      <w:r>
-        <w:t>“</w:t>
-      </w:r>
-      <w:r>
-        <w:t xml:space="preserve"> über die Google Cloud. Die </w:t>
-      </w:r>
-      <w:r>
-        <w:t>Vorteile</w:t>
-      </w:r>
-      <w:r>
-        <w:t xml:space="preserve"> dieser </w:t>
-      </w:r>
-      <w:r>
-        <w:t xml:space="preserve">Speech-to-Text </w:t>
-      </w:r>
-      <w:r>
-        <w:t>lösung ist das sie sehr genau ist und eine</w:t>
-      </w:r>
-      <w:r>
-        <w:t>r</w:t>
-      </w:r>
-      <w:r>
-        <w:t xml:space="preserve"> </w:t>
-      </w:r>
-      <w:r>
-        <w:t xml:space="preserve">der </w:t>
-      </w:r>
-      <w:r>
-        <w:t>gering</w:t>
-      </w:r>
-      <w:r>
-        <w:t>sten</w:t>
-      </w:r>
-      <w:r>
-        <w:t xml:space="preserve"> Fehlerquote</w:t>
-      </w:r>
-      <w:r>
-        <w:t>n</w:t>
-      </w:r>
-      <w:r>
-        <w:t xml:space="preserve"> hat, außerdem erkennt sie viele verschiedene Sprachen schon Standartmäßig. Leider kostet die Nutzung der </w:t>
-      </w:r>
-      <w:r>
-        <w:t>Speech-to-Text API</w:t>
-      </w:r>
-      <w:r>
-        <w:t xml:space="preserve"> Geld </w:t>
-      </w:r>
-      <w:r>
-        <w:lastRenderedPageBreak/>
-        <w:t xml:space="preserve">da sie wie oben schon erwähnt über die Google Cloud läuft. Auch wäre der Datenschutz durch die Cloud </w:t>
-      </w:r>
-      <w:r>
-        <w:t>Lösung</w:t>
-      </w:r>
-      <w:r>
-        <w:t xml:space="preserve"> vermutlich etwas schwerer zu </w:t>
-      </w:r>
-      <w:r>
-        <w:t>bewerkstelligen</w:t>
-      </w:r>
-      <w:r>
-        <w:t>.</w:t>
-      </w:r>
-    </w:p>
-    <w:p>
-      <w:r>
-        <w:t xml:space="preserve">Auch Microsoft hat eine Speech-to-Text API auf dem Markt, mit </w:t>
-      </w:r>
-      <w:r>
-        <w:t>„</w:t>
-      </w:r>
-      <w:r>
-        <w:t>Microsoft Cognitive Services</w:t>
-      </w:r>
-      <w:r>
-        <w:t>“</w:t>
-      </w:r>
-      <w:r>
-        <w:t xml:space="preserve"> haben wir jedoch so ziemlich die gleichen Vorteile aber </w:t>
-      </w:r>
-      <w:r>
-        <w:t>auch</w:t>
-      </w:r>
-      <w:r>
-        <w:t xml:space="preserve"> </w:t>
-      </w:r>
-      <w:r>
-        <w:t>Probleme</w:t>
-      </w:r>
-      <w:r>
-        <w:t xml:space="preserve"> wie mit der von Google bereitgestellten Lösung</w:t>
-      </w:r>
-      <w:r>
-        <w:t>, da sie auch übe die Cloud arbeitet.</w:t>
-      </w:r>
-    </w:p>
-    <w:p>
-      <w:r>
-        <w:t xml:space="preserve">Wir haben nach der Erkenntnis, dass wir anstatt einer Cloud Lösung lieber eine </w:t>
-      </w:r>
-      <w:r>
-        <w:t>o</w:t>
-      </w:r>
-      <w:r>
-        <w:t>ffline Speech-to-Text API verwenden möchten, da so auch ein Internet zwang wegfällt</w:t>
-      </w:r>
-      <w:r>
-        <w:t xml:space="preserve">, weiter nach </w:t>
-      </w:r>
-      <w:r>
-        <w:t>o</w:t>
-      </w:r>
-      <w:r>
-        <w:t>ffline Varianten gesucht und 3 weitere Kandidaten gefunden.</w:t>
-      </w:r>
-    </w:p>
-    <w:p>
-      <w:r>
-        <w:t>„</w:t>
-      </w:r>
-      <w:r>
-        <w:t>IBM Watson</w:t>
-      </w:r>
-      <w:r>
-        <w:t>“</w:t>
-      </w:r>
-      <w:r>
-        <w:t xml:space="preserve"> und </w:t>
-      </w:r>
-      <w:r>
-        <w:t>„</w:t>
-      </w:r>
-      <w:r>
-        <w:t>Speechmatics</w:t>
-      </w:r>
-      <w:r>
-        <w:t>“</w:t>
-      </w:r>
-      <w:r>
-        <w:t xml:space="preserve"> sind oft benutze </w:t>
+        <w:t xml:space="preserve">Eine weitere </w:t>
       </w:r>
       <w:r>
         <w:t>offline</w:t>
       </w:r>
       <w:r>
-        <w:t xml:space="preserve"> </w:t>
-      </w:r>
-      <w:r>
-        <w:t>Speech-to-Text API</w:t>
-      </w:r>
-      <w:r>
-        <w:t>s, jedoch kosten beide leider auch Geld, was bei einer Professionellen Anwendung kein großes Problem Darstellt, da diese Varianten oft eine sehr gute Qualität aufweisen, eine</w:t>
-      </w:r>
-      <w:r>
-        <w:t>n</w:t>
-      </w:r>
-      <w:r>
-        <w:t xml:space="preserve"> </w:t>
-      </w:r>
-      <w:r>
-        <w:t>g</w:t>
-      </w:r>
-      <w:r>
-        <w:t>uten Support bieten und auch regelmäßig geupdatet werden. Bei einem Projektstudium jedoch nicht wirklich infrage kommen.</w:t>
-      </w:r>
-    </w:p>
-    <w:p>
-      <w:r>
-        <w:t xml:space="preserve">Eine weitere </w:t>
-      </w:r>
-      <w:r>
-        <w:t>offline</w:t>
-      </w:r>
-      <w:r>
-        <w:t xml:space="preserve"> </w:t>
-      </w:r>
-      <w:r>
-        <w:t>Speech-to-Text API</w:t>
-      </w:r>
-      <w:r>
-        <w:t xml:space="preserve"> ist die Open Source Variante</w:t>
-      </w:r>
-      <w:r>
-        <w:t xml:space="preserve"> „CMUSphinx“, welche</w:t>
+        <w:t xml:space="preserve"> Speech-</w:t>
+      </w:r>
+      <w:proofErr w:type="spellStart"/>
+      <w:r>
+        <w:t>to</w:t>
+      </w:r>
+      <w:proofErr w:type="spellEnd"/>
+      <w:r>
+        <w:t>-Text API ist die Open Source Variante</w:t>
+      </w:r>
+      <w:r>
+        <w:t xml:space="preserve"> „</w:t>
+      </w:r>
+      <w:proofErr w:type="spellStart"/>
+      <w:r>
+        <w:t>CMUSphinx</w:t>
+      </w:r>
+      <w:proofErr w:type="spellEnd"/>
+      <w:r>
+        <w:t>“, welche</w:t>
       </w:r>
       <w:r>
         <w:t xml:space="preserve"> von der „</w:t>
@@ -4636,7 +4998,13 @@
         <w:t>eingesetzt</w:t>
       </w:r>
       <w:r>
-        <w:t>, da sie eine Kostenlose Offline Lösung</w:t>
+        <w:t xml:space="preserve">, da sie eine Kostenlose </w:t>
+      </w:r>
+      <w:r>
+        <w:t>o</w:t>
+      </w:r>
+      <w:r>
+        <w:t>ffline Lösung</w:t>
       </w:r>
       <w:r>
         <w:t xml:space="preserve">, </w:t>
@@ -4654,13 +5022,64 @@
         <w:t xml:space="preserve"> mit geringer Fehlerquote</w:t>
       </w:r>
       <w:r>
-        <w:t>, eine gute Dokumentation und viele Tutorials zu ihrer Nutzung im Internet</w:t>
+        <w:t xml:space="preserve">, </w:t>
+      </w:r>
+      <w:r>
+        <w:t>die</w:t>
+      </w:r>
+      <w:r>
+        <w:t xml:space="preserve"> Dokumentation</w:t>
+      </w:r>
+      <w:r>
+        <w:t xml:space="preserve"> gut und ausführlich ist</w:t>
+      </w:r>
+      <w:r>
+        <w:t xml:space="preserve"> und viele Tutorials zu ihrer Nutzung im Internet</w:t>
+      </w:r>
+      <w:r>
+        <w:t xml:space="preserve"> zur Verfügung stehen</w:t>
       </w:r>
       <w:r>
         <w:t>.</w:t>
       </w:r>
       <w:r>
-        <w:t xml:space="preserve"> Außerdem hatten wir schon etwas Erfahrung mit „CMUSphinx“ da sie auch bei dem „Mackathon“ and der Hochschule eingesetzt wurde.</w:t>
+        <w:t xml:space="preserve"> Außerdem hatten </w:t>
+      </w:r>
+      <w:r>
+        <w:t>2 Personen in der Projektgruppe</w:t>
+      </w:r>
+      <w:r>
+        <w:t xml:space="preserve"> schon etwas Erfahrung mit „</w:t>
+      </w:r>
+      <w:proofErr w:type="spellStart"/>
+      <w:r>
+        <w:t>CMUSphinx</w:t>
+      </w:r>
+      <w:proofErr w:type="spellEnd"/>
+      <w:r>
+        <w:t>“ da sie bei dem „</w:t>
+      </w:r>
+      <w:proofErr w:type="spellStart"/>
+      <w:r>
+        <w:t>Mackathon</w:t>
+      </w:r>
+      <w:proofErr w:type="spellEnd"/>
+      <w:r>
+        <w:t>“ and der Hochschule eingesetzt wurde</w:t>
+      </w:r>
+      <w:r>
+        <w:t xml:space="preserve"> und die beiden </w:t>
+      </w:r>
+      <w:proofErr w:type="spellStart"/>
+      <w:r>
+        <w:t>Gruppenmitgleider</w:t>
+      </w:r>
+      <w:proofErr w:type="spellEnd"/>
+      <w:r>
+        <w:t xml:space="preserve"> dort teilgenommen hatten</w:t>
+      </w:r>
+      <w:r>
+        <w:t>.</w:t>
       </w:r>
     </w:p>
     <w:p>
@@ -4671,7 +5090,86 @@
         <w:t>Sichtung</w:t>
       </w:r>
       <w:r>
-        <w:t xml:space="preserve"> dieser verscheiden Speech-to-Text APIs haben wir uns für „CMUSphinx“ entschieden, da diese Variante Kostenlos ist und wir schon mit ihr etwas gearbeitet haben.</w:t>
+        <w:t xml:space="preserve"> dieser verscheiden Speech-</w:t>
+      </w:r>
+      <w:proofErr w:type="spellStart"/>
+      <w:r>
+        <w:t>to</w:t>
+      </w:r>
+      <w:proofErr w:type="spellEnd"/>
+      <w:r>
+        <w:t xml:space="preserve">-Text APIs </w:t>
+      </w:r>
+      <w:r>
+        <w:t>wurde sich</w:t>
+      </w:r>
+      <w:r>
+        <w:t xml:space="preserve"> für „</w:t>
+      </w:r>
+      <w:proofErr w:type="spellStart"/>
+      <w:r>
+        <w:t>CMUSphinx</w:t>
+      </w:r>
+      <w:proofErr w:type="spellEnd"/>
+      <w:r>
+        <w:t>“</w:t>
+      </w:r>
+      <w:r>
+        <w:t xml:space="preserve"> als </w:t>
+      </w:r>
+      <w:r>
+        <w:t>Speech-</w:t>
+      </w:r>
+      <w:proofErr w:type="spellStart"/>
+      <w:r>
+        <w:t>to</w:t>
+      </w:r>
+      <w:proofErr w:type="spellEnd"/>
+      <w:r>
+        <w:t>-Text API</w:t>
+      </w:r>
+      <w:r>
+        <w:t xml:space="preserve"> entschieden, da diese Variante Kostenlos ist</w:t>
+      </w:r>
+      <w:r>
+        <w:t>, eine gute Dokumentation besitzt</w:t>
+      </w:r>
+      <w:r>
+        <w:t xml:space="preserve"> und </w:t>
+      </w:r>
+      <w:r>
+        <w:t xml:space="preserve">die bereits (etwas) </w:t>
+      </w:r>
+      <w:r>
+        <w:t>v</w:t>
+      </w:r>
+      <w:r>
+        <w:t xml:space="preserve">orhandene Erfahrung praktisch </w:t>
+      </w:r>
+      <w:r>
+        <w:t>ist</w:t>
+      </w:r>
+      <w:r>
+        <w:t>.</w:t>
+      </w:r>
+    </w:p>
+    <w:p>
+      <w:pPr>
+        <w:pStyle w:val="berschrift4"/>
+      </w:pPr>
+      <w:r>
+        <w:t>5.2.1.2 Speech-</w:t>
+      </w:r>
+      <w:proofErr w:type="spellStart"/>
+      <w:r>
+        <w:t>to</w:t>
+      </w:r>
+      <w:proofErr w:type="spellEnd"/>
+      <w:r>
+        <w:t>-Text</w:t>
+      </w:r>
+      <w:r>
+        <w:t xml:space="preserve"> - Implementierung</w:t>
       </w:r>
     </w:p>
     <w:p/>
@@ -4700,20 +5198,81 @@
         <w:t>Punkt,</w:t>
       </w:r>
       <w:r>
-        <w:t xml:space="preserve"> den Wir leider aus Zeittechnischer perspektive nicht bewerkstelligen können ist das sogenannte „Training“ (oder was auch möglich wäre eine „</w:t>
-      </w:r>
-      <w:r>
-        <w:t>acoustic model adaptation</w:t>
-      </w:r>
-      <w:r>
-        <w:t xml:space="preserve">“) unserer Sprachsteuerung. „CMUSphinx“ bietet nämlich die Möglichkeit mithilfe von </w:t>
+        <w:t xml:space="preserve"> de</w:t>
+      </w:r>
+      <w:r>
+        <w:t>r</w:t>
+      </w:r>
+      <w:r>
+        <w:t xml:space="preserve"> leider aus Zeittechnischer perspektive nicht bewerkstelli</w:t>
+      </w:r>
+      <w:r>
+        <w:t xml:space="preserve">gt werden </w:t>
+      </w:r>
+      <w:r>
+        <w:t>k</w:t>
+      </w:r>
+      <w:r>
+        <w:t>o</w:t>
+      </w:r>
+      <w:r>
+        <w:t>nn</w:t>
+      </w:r>
+      <w:r>
+        <w:t>t</w:t>
+      </w:r>
+      <w:r>
+        <w:t>e ist das sogenannte „Training“ (oder was auch möglich wäre eine „</w:t>
+      </w:r>
+      <w:proofErr w:type="spellStart"/>
+      <w:r>
+        <w:t>acoustic</w:t>
+      </w:r>
+      <w:proofErr w:type="spellEnd"/>
+      <w:r>
+        <w:t xml:space="preserve"> </w:t>
+      </w:r>
+      <w:proofErr w:type="spellStart"/>
+      <w:r>
+        <w:t>model</w:t>
+      </w:r>
+      <w:proofErr w:type="spellEnd"/>
+      <w:r>
+        <w:t xml:space="preserve"> </w:t>
+      </w:r>
+      <w:proofErr w:type="spellStart"/>
+      <w:r>
+        <w:t>adaptation</w:t>
+      </w:r>
+      <w:proofErr w:type="spellEnd"/>
+      <w:r>
+        <w:t xml:space="preserve">“) </w:t>
+      </w:r>
+      <w:r>
+        <w:t>der</w:t>
+      </w:r>
+      <w:r>
+        <w:t xml:space="preserve"> Sprachsteuerung. „</w:t>
+      </w:r>
+      <w:proofErr w:type="spellStart"/>
+      <w:r>
+        <w:t>CMUSphinx</w:t>
+      </w:r>
+      <w:proofErr w:type="spellEnd"/>
+      <w:r>
+        <w:t xml:space="preserve">“ bietet nämlich die Möglichkeit mithilfe von </w:t>
       </w:r>
       <w:r>
         <w:t>„</w:t>
       </w:r>
       <w:r>
-        <w:t>.wav</w:t>
-      </w:r>
+        <w:t>.</w:t>
+      </w:r>
+      <w:proofErr w:type="spellStart"/>
+      <w:r>
+        <w:t>wav</w:t>
+      </w:r>
+      <w:proofErr w:type="spellEnd"/>
       <w:r>
         <w:t>“</w:t>
       </w:r>
@@ -4724,13 +5283,29 @@
         <w:t xml:space="preserve"> „Trainiert“ zu werden, also z.B. Spezielle Wörter wie z.B. „SAPLEXA“ zu lernen, da dieses ja kein gewöhnliches Wort einer bekannten Sprache ist</w:t>
       </w:r>
       <w:r>
-        <w:t xml:space="preserve"> oder eine ganze neue Sprache zu lernen falls diese noch nicht Standard mäßig von „CMUSphinx“ unterstützt wird.</w:t>
-      </w:r>
-      <w:r>
-        <w:t xml:space="preserve"> Es ist auch möglich einen Dialekt zu lernen, was z.B. bei „G</w:t>
-      </w:r>
-      <w:r>
-        <w:t xml:space="preserve">roz </w:t>
+        <w:t xml:space="preserve"> oder eine ganze neue Sprache zu lernen falls diese noch nicht Standard mäßig von „</w:t>
+      </w:r>
+      <w:proofErr w:type="spellStart"/>
+      <w:r>
+        <w:t>CMUSphinx</w:t>
+      </w:r>
+      <w:proofErr w:type="spellEnd"/>
+      <w:r>
+        <w:t>“ unterstützt wird.</w:t>
+      </w:r>
+      <w:r>
+        <w:t xml:space="preserve"> Es ist auch möglich einen Dialekt zu lernen, was z.B. bei „</w:t>
+      </w:r>
+      <w:proofErr w:type="spellStart"/>
+      <w:r>
+        <w:t>G</w:t>
+      </w:r>
+      <w:r>
+        <w:t>roz</w:t>
+      </w:r>
+      <w:proofErr w:type="spellEnd"/>
+      <w:r>
+        <w:t xml:space="preserve"> </w:t>
       </w:r>
       <w:r>
         <w:t>B</w:t>
@@ -4763,10 +5338,24 @@
         <w:t xml:space="preserve"> eine</w:t>
       </w:r>
       <w:r>
-        <w:t xml:space="preserve"> Voraussetzung sein könnte. Die .wav Dateien können dann z.B.</w:t>
-      </w:r>
-      <w:r>
-        <w:t xml:space="preserve"> die aufnahmen der Stimme einer Person </w:t>
+        <w:t xml:space="preserve"> Voraussetzung sein könnte. Die .</w:t>
+      </w:r>
+      <w:proofErr w:type="spellStart"/>
+      <w:r>
+        <w:t>wav</w:t>
+      </w:r>
+      <w:proofErr w:type="spellEnd"/>
+      <w:r>
+        <w:t xml:space="preserve"> Dateien können dann z.B.</w:t>
+      </w:r>
+      <w:r>
+        <w:t xml:space="preserve"> die </w:t>
+      </w:r>
+      <w:r>
+        <w:t>Aufnahmen</w:t>
+      </w:r>
+      <w:r>
+        <w:t xml:space="preserve"> der Stimme einer Person </w:t>
       </w:r>
       <w:r>
         <w:t>enthalten</w:t>
@@ -4790,7 +5379,15 @@
         <w:t xml:space="preserve"> bzw. den Dialekt oder eine neue Sprache zu erlenen.</w:t>
       </w:r>
       <w:r>
-        <w:t xml:space="preserve"> Das Trainieren von CMUSphix ist jedoch nicht einfach und erfordert auch, wenn man es richtig machen möchte, viele Dateien und aufgenommene Stimmen von Personen.</w:t>
+        <w:t xml:space="preserve"> Das Trainieren von </w:t>
+      </w:r>
+      <w:proofErr w:type="spellStart"/>
+      <w:r>
+        <w:t>CMUSphix</w:t>
+      </w:r>
+      <w:proofErr w:type="spellEnd"/>
+      <w:r>
+        <w:t xml:space="preserve"> ist jedoch nicht einfach und erfordert auch, wenn man es richtig machen möchte, viele Dateien und aufgenommene Stimmen von Personen.</w:t>
       </w:r>
       <w:r>
         <w:t xml:space="preserve"> </w:t>
@@ -4823,15 +5420,46 @@
         <w:t>n</w:t>
       </w:r>
       <w:r>
-        <w:t xml:space="preserve"> an sich ist auch etwas komplizierter und hätte in unserem Projektzeitraum leider keinen Platz mehr gefunden.</w:t>
+        <w:t xml:space="preserve"> an sich ist auch etwas komplizierter und hätte </w:t>
+      </w:r>
+      <w:r>
+        <w:t>leider in dem</w:t>
+      </w:r>
+      <w:r>
+        <w:t xml:space="preserve"> Projektzeitraum keinen Platz mehr gefunden.</w:t>
       </w:r>
     </w:p>
     <w:p>
       <w:r>
-        <w:t>Ein weiterer Punkt, den wir leider nicht mehr in unserem Zeitlichen Ablauf unterbringen konnten, war der Abbruch einer Buchung im GUI oder ein Sprung zurück auf die Vorherige Seite.</w:t>
-      </w:r>
-      <w:r>
-        <w:t xml:space="preserve"> Dies wäre natürlich noch ein sehr wichtiger Punkt der unerlässlich für die Menüführung ist.</w:t>
+        <w:lastRenderedPageBreak/>
+        <w:t>Ein weiterer Punkt, de</w:t>
+      </w:r>
+      <w:r>
+        <w:t>r</w:t>
+      </w:r>
+      <w:r>
+        <w:t xml:space="preserve"> leider nicht mehr in </w:t>
+      </w:r>
+      <w:r>
+        <w:t>den</w:t>
+      </w:r>
+      <w:r>
+        <w:t xml:space="preserve"> Zeitlichen Ablauf unter</w:t>
+      </w:r>
+      <w:r>
+        <w:t>gebracht werden</w:t>
+      </w:r>
+      <w:r>
+        <w:t xml:space="preserve"> konnten, war der Abbruch einer Buchung im GUI oder ein Sprung zurück auf die Vorherige Seite.</w:t>
+      </w:r>
+      <w:r>
+        <w:t xml:space="preserve"> Dies wäre natürlich noch ein sehr wichtiger Punkt der unerlässlich für die Menüführung ist</w:t>
+      </w:r>
+      <w:r>
+        <w:t>, da ein Abbruch einer Buchung oder eine Korrektur eine Eingabe oft gebraucht wird. Bei einer Sprachsteuerung kann es vorkommen, vor allem wenn sie in einem Bereich eingesetzt wird, in dem es viele Hintergrundgeräusche gibt</w:t>
+      </w:r>
+      <w:r>
+        <w:t>.</w:t>
       </w:r>
       <w:r>
         <w:br w:type="page"/>
@@ -5253,25 +5881,51 @@
       <w:r>
         <w:t xml:space="preserve">Tabelle </w:t>
       </w:r>
-      <w:fldSimple w:instr=" STYLEREF 1 \s ">
-        <w:r>
-          <w:rPr>
-            <w:noProof/>
-          </w:rPr>
-          <w:t>5</w:t>
-        </w:r>
-      </w:fldSimple>
+      <w:r>
+        <w:fldChar w:fldCharType="begin"/>
+      </w:r>
+      <w:r>
+        <w:instrText xml:space="preserve"> STYLEREF 1 \s </w:instrText>
+      </w:r>
+      <w:r>
+        <w:fldChar w:fldCharType="separate"/>
+      </w:r>
+      <w:r>
+        <w:rPr>
+          <w:noProof/>
+        </w:rPr>
+        <w:t>5</w:t>
+      </w:r>
+      <w:r>
+        <w:rPr>
+          <w:noProof/>
+        </w:rPr>
+        <w:fldChar w:fldCharType="end"/>
+      </w:r>
       <w:r>
         <w:t>.</w:t>
       </w:r>
-      <w:fldSimple w:instr=" SEQ Tabelle \* ARABIC \s 1 ">
-        <w:r>
-          <w:rPr>
-            <w:noProof/>
-          </w:rPr>
-          <w:t>1</w:t>
-        </w:r>
-      </w:fldSimple>
+      <w:r>
+        <w:fldChar w:fldCharType="begin"/>
+      </w:r>
+      <w:r>
+        <w:instrText xml:space="preserve"> SEQ Tabelle \* ARABIC \s 1 </w:instrText>
+      </w:r>
+      <w:r>
+        <w:fldChar w:fldCharType="separate"/>
+      </w:r>
+      <w:r>
+        <w:rPr>
+          <w:noProof/>
+        </w:rPr>
+        <w:t>1</w:t>
+      </w:r>
+      <w:r>
+        <w:rPr>
+          <w:noProof/>
+        </w:rPr>
+        <w:fldChar w:fldCharType="end"/>
+      </w:r>
       <w:r>
         <w:t xml:space="preserve"> Relevante Datenbanktabellen</w:t>
       </w:r>
@@ -5373,25 +6027,51 @@
       <w:r>
         <w:t xml:space="preserve">Abbildung </w:t>
       </w:r>
-      <w:fldSimple w:instr=" STYLEREF 1 \s ">
-        <w:r>
-          <w:rPr>
-            <w:noProof/>
-          </w:rPr>
-          <w:t>5</w:t>
-        </w:r>
-      </w:fldSimple>
+      <w:r>
+        <w:fldChar w:fldCharType="begin"/>
+      </w:r>
+      <w:r>
+        <w:instrText xml:space="preserve"> STYLEREF 1 \s </w:instrText>
+      </w:r>
+      <w:r>
+        <w:fldChar w:fldCharType="separate"/>
+      </w:r>
+      <w:r>
+        <w:rPr>
+          <w:noProof/>
+        </w:rPr>
+        <w:t>5</w:t>
+      </w:r>
+      <w:r>
+        <w:rPr>
+          <w:noProof/>
+        </w:rPr>
+        <w:fldChar w:fldCharType="end"/>
+      </w:r>
       <w:r>
         <w:t>.</w:t>
       </w:r>
-      <w:fldSimple w:instr=" SEQ Abbildung \* ARABIC \s 1 ">
-        <w:r>
-          <w:rPr>
-            <w:noProof/>
-          </w:rPr>
-          <w:t>1</w:t>
-        </w:r>
-      </w:fldSimple>
+      <w:r>
+        <w:fldChar w:fldCharType="begin"/>
+      </w:r>
+      <w:r>
+        <w:instrText xml:space="preserve"> SEQ Abbildung \* ARABIC \s 1 </w:instrText>
+      </w:r>
+      <w:r>
+        <w:fldChar w:fldCharType="separate"/>
+      </w:r>
+      <w:r>
+        <w:rPr>
+          <w:noProof/>
+        </w:rPr>
+        <w:t>1</w:t>
+      </w:r>
+      <w:r>
+        <w:rPr>
+          <w:noProof/>
+        </w:rPr>
+        <w:fldChar w:fldCharType="end"/>
+      </w:r>
       <w:r>
         <w:t xml:space="preserve"> Kardinalitäten zwischen EKKO, EKPO und EKET</w:t>
       </w:r>
@@ -5700,25 +6380,54 @@
       <w:r>
         <w:t xml:space="preserve">Abbildung </w:t>
       </w:r>
-      <w:fldSimple w:instr=" STYLEREF 1 \s ">
-        <w:r>
-          <w:rPr>
-            <w:noProof/>
-          </w:rPr>
-          <w:t>5</w:t>
-        </w:r>
-      </w:fldSimple>
+      <w:r>
+        <w:fldChar w:fldCharType="begin"/>
+      </w:r>
+      <w:r>
+        <w:instrText xml:space="preserve"> STYLEREF</w:instrText>
+      </w:r>
+      <w:r>
+        <w:instrText xml:space="preserve"> 1 \s </w:instrText>
+      </w:r>
+      <w:r>
+        <w:fldChar w:fldCharType="separate"/>
+      </w:r>
+      <w:r>
+        <w:rPr>
+          <w:noProof/>
+        </w:rPr>
+        <w:t>5</w:t>
+      </w:r>
+      <w:r>
+        <w:rPr>
+          <w:noProof/>
+        </w:rPr>
+        <w:fldChar w:fldCharType="end"/>
+      </w:r>
       <w:r>
         <w:t>.</w:t>
       </w:r>
-      <w:fldSimple w:instr=" SEQ Abbildung \* ARABIC \s 1 ">
-        <w:r>
-          <w:rPr>
-            <w:noProof/>
-          </w:rPr>
-          <w:t>2</w:t>
-        </w:r>
-      </w:fldSimple>
+      <w:r>
+        <w:fldChar w:fldCharType="begin"/>
+      </w:r>
+      <w:r>
+        <w:instrText xml:space="preserve"> SEQ Abbildung \* ARABIC \s 1 </w:instrText>
+      </w:r>
+      <w:r>
+        <w:fldChar w:fldCharType="separate"/>
+      </w:r>
+      <w:r>
+        <w:rPr>
+          <w:noProof/>
+        </w:rPr>
+        <w:t>2</w:t>
+      </w:r>
+      <w:r>
+        <w:rPr>
+          <w:noProof/>
+        </w:rPr>
+        <w:fldChar w:fldCharType="end"/>
+      </w:r>
       <w:r>
         <w:t xml:space="preserve"> Tabellentypen - Strukturen - Datentypen</w:t>
       </w:r>
@@ -5875,7 +6584,15 @@
         <w:t xml:space="preserve"> Funktionsbaustein</w:t>
       </w:r>
       <w:r>
-        <w:t xml:space="preserve"> – (Remote Function Call = </w:t>
+        <w:t xml:space="preserve"> – (Remote </w:t>
+      </w:r>
+      <w:proofErr w:type="spellStart"/>
+      <w:r>
+        <w:t>Function</w:t>
+      </w:r>
+      <w:proofErr w:type="spellEnd"/>
+      <w:r>
+        <w:t xml:space="preserve"> Call = </w:t>
       </w:r>
       <w:r>
         <w:t>RFC)</w:t>
@@ -5917,8 +6634,13 @@
         <w:jc w:val="both"/>
       </w:pPr>
       <w:r>
-        <w:t>Start sofort – nicht nachverbuchbar</w:t>
-      </w:r>
+        <w:t xml:space="preserve">Start sofort – nicht </w:t>
+      </w:r>
+      <w:proofErr w:type="spellStart"/>
+      <w:r>
+        <w:t>nachverbuchbar</w:t>
+      </w:r>
+      <w:proofErr w:type="spellEnd"/>
     </w:p>
     <w:p>
       <w:pPr>
@@ -6002,7 +6724,15 @@
         <w:t>stehen</w:t>
       </w:r>
       <w:r>
-        <w:t xml:space="preserve"> primär für die Kapselung von Programmcode, wie z.B. einem Einheitenumrechner, wohingegen Verbuchungsbausteine die Manipulation von Datenbanktabellen fokussieren</w:t>
+        <w:t xml:space="preserve"> primär für die Kapselung von Programmcode, wie z.B. einem </w:t>
+      </w:r>
+      <w:proofErr w:type="spellStart"/>
+      <w:r>
+        <w:t>Einheitenumrechner</w:t>
+      </w:r>
+      <w:proofErr w:type="spellEnd"/>
+      <w:r>
+        <w:t>, wohingegen Verbuchungsbausteine die Manipulation von Datenbanktabellen fokussieren</w:t>
       </w:r>
       <w:r>
         <w:t xml:space="preserve"> und deren</w:t>
@@ -6035,7 +6765,15 @@
         <w:t>U</w:t>
       </w:r>
       <w:r>
-        <w:t xml:space="preserve">nit of </w:t>
+        <w:t xml:space="preserve">nit </w:t>
+      </w:r>
+      <w:proofErr w:type="spellStart"/>
+      <w:r>
+        <w:t>of</w:t>
+      </w:r>
+      <w:proofErr w:type="spellEnd"/>
+      <w:r>
+        <w:t xml:space="preserve"> </w:t>
       </w:r>
       <w:r>
         <w:t>W</w:t>
@@ -6138,25 +6876,51 @@
       <w:r>
         <w:t xml:space="preserve">Tabelle </w:t>
       </w:r>
-      <w:fldSimple w:instr=" STYLEREF 1 \s ">
-        <w:r>
-          <w:rPr>
-            <w:noProof/>
-          </w:rPr>
-          <w:t>5</w:t>
-        </w:r>
-      </w:fldSimple>
+      <w:r>
+        <w:fldChar w:fldCharType="begin"/>
+      </w:r>
+      <w:r>
+        <w:instrText xml:space="preserve"> STYLEREF 1 \s </w:instrText>
+      </w:r>
+      <w:r>
+        <w:fldChar w:fldCharType="separate"/>
+      </w:r>
+      <w:r>
+        <w:rPr>
+          <w:noProof/>
+        </w:rPr>
+        <w:t>5</w:t>
+      </w:r>
+      <w:r>
+        <w:rPr>
+          <w:noProof/>
+        </w:rPr>
+        <w:fldChar w:fldCharType="end"/>
+      </w:r>
       <w:r>
         <w:t>.</w:t>
       </w:r>
-      <w:fldSimple w:instr=" SEQ Tabelle \* ARABIC \s 1 ">
-        <w:r>
-          <w:rPr>
-            <w:noProof/>
-          </w:rPr>
-          <w:t>3</w:t>
-        </w:r>
-      </w:fldSimple>
+      <w:r>
+        <w:fldChar w:fldCharType="begin"/>
+      </w:r>
+      <w:r>
+        <w:instrText xml:space="preserve"> SEQ Tabelle \* ARABIC \s 1 </w:instrText>
+      </w:r>
+      <w:r>
+        <w:fldChar w:fldCharType="separate"/>
+      </w:r>
+      <w:r>
+        <w:rPr>
+          <w:noProof/>
+        </w:rPr>
+        <w:t>3</w:t>
+      </w:r>
+      <w:r>
+        <w:rPr>
+          <w:noProof/>
+        </w:rPr>
+        <w:fldChar w:fldCharType="end"/>
+      </w:r>
       <w:bookmarkEnd w:id="27"/>
       <w:r>
         <w:rPr>
@@ -6201,7 +6965,15 @@
         <w:t>überwiegend auf relativ simple Open-SQL-</w:t>
       </w:r>
       <w:r>
-        <w:t>Statements beschränkt, wurden für das SAPlexa-Projekt</w:t>
+        <w:t xml:space="preserve">Statements beschränkt, wurden für das </w:t>
+      </w:r>
+      <w:proofErr w:type="spellStart"/>
+      <w:r>
+        <w:t>SAPlexa</w:t>
+      </w:r>
+      <w:proofErr w:type="spellEnd"/>
+      <w:r>
+        <w:t>-Projekt</w:t>
       </w:r>
       <w:r>
         <w:t xml:space="preserve"> </w:t>
@@ -6403,25 +7175,51 @@
       <w:r>
         <w:t xml:space="preserve">Abbildung </w:t>
       </w:r>
-      <w:fldSimple w:instr=" STYLEREF 1 \s ">
-        <w:r>
-          <w:rPr>
-            <w:noProof/>
-          </w:rPr>
-          <w:t>5</w:t>
-        </w:r>
-      </w:fldSimple>
+      <w:r>
+        <w:fldChar w:fldCharType="begin"/>
+      </w:r>
+      <w:r>
+        <w:instrText xml:space="preserve"> STYLEREF 1 \s </w:instrText>
+      </w:r>
+      <w:r>
+        <w:fldChar w:fldCharType="separate"/>
+      </w:r>
+      <w:r>
+        <w:rPr>
+          <w:noProof/>
+        </w:rPr>
+        <w:t>5</w:t>
+      </w:r>
+      <w:r>
+        <w:rPr>
+          <w:noProof/>
+        </w:rPr>
+        <w:fldChar w:fldCharType="end"/>
+      </w:r>
       <w:r>
         <w:t>.</w:t>
       </w:r>
-      <w:fldSimple w:instr=" SEQ Abbildung \* ARABIC \s 1 ">
-        <w:r>
-          <w:rPr>
-            <w:noProof/>
-          </w:rPr>
-          <w:t>3</w:t>
-        </w:r>
-      </w:fldSimple>
+      <w:r>
+        <w:fldChar w:fldCharType="begin"/>
+      </w:r>
+      <w:r>
+        <w:instrText xml:space="preserve"> SEQ Abbildung \* ARABIC \s 1 </w:instrText>
+      </w:r>
+      <w:r>
+        <w:fldChar w:fldCharType="separate"/>
+      </w:r>
+      <w:r>
+        <w:rPr>
+          <w:noProof/>
+        </w:rPr>
+        <w:t>3</w:t>
+      </w:r>
+      <w:r>
+        <w:rPr>
+          <w:noProof/>
+        </w:rPr>
+        <w:fldChar w:fldCharType="end"/>
+      </w:r>
       <w:r>
         <w:t xml:space="preserve"> Quellcode ZE268_GETPROPOSALLIST</w:t>
       </w:r>
@@ -6593,16 +7391,29 @@
         <w:t xml:space="preserve">des </w:t>
       </w:r>
       <w:r>
-        <w:t>Java Connector</w:t>
+        <w:t xml:space="preserve">Java </w:t>
+      </w:r>
+      <w:proofErr w:type="spellStart"/>
+      <w:r>
+        <w:t>Connector</w:t>
       </w:r>
       <w:r>
         <w:t>s</w:t>
       </w:r>
+      <w:proofErr w:type="spellEnd"/>
       <w:r>
         <w:t xml:space="preserve">, als auch ein gültiges Benutzerkonto zur Anmeldung am SAP System benötigt. </w:t>
       </w:r>
       <w:r>
-        <w:t xml:space="preserve">Alle zur Anmeldung benötigten Benutzer- und Serverinformationen werden in einer ausgelagerten JCoDestination-Datei in </w:t>
+        <w:t xml:space="preserve">Alle zur Anmeldung benötigten Benutzer- und Serverinformationen werden in einer ausgelagerten </w:t>
+      </w:r>
+      <w:proofErr w:type="spellStart"/>
+      <w:r>
+        <w:t>JCoDestination</w:t>
+      </w:r>
+      <w:proofErr w:type="spellEnd"/>
+      <w:r>
+        <w:t xml:space="preserve">-Datei in </w:t>
       </w:r>
       <w:r>
         <w:t xml:space="preserve">UTF-8 formatierter </w:t>
@@ -6631,7 +7442,15 @@
         <w:t xml:space="preserve">Verbinden </w:t>
       </w:r>
       <w:r>
-        <w:t xml:space="preserve">des Java Connectors </w:t>
+        <w:t xml:space="preserve">des Java </w:t>
+      </w:r>
+      <w:proofErr w:type="spellStart"/>
+      <w:r>
+        <w:t>Connectors</w:t>
+      </w:r>
+      <w:proofErr w:type="spellEnd"/>
+      <w:r>
+        <w:t xml:space="preserve"> </w:t>
       </w:r>
       <w:r>
         <w:t>mit unserem gehosteten SAP-Server aus Magdeburg</w:t>
@@ -6662,13 +7481,23 @@
           <w:szCs w:val="20"/>
         </w:rPr>
       </w:pPr>
+      <w:proofErr w:type="spellStart"/>
       <w:r>
         <w:rPr>
           <w:rFonts w:ascii="Consolas" w:hAnsi="Consolas" w:cs="Consolas"/>
           <w:sz w:val="20"/>
           <w:szCs w:val="20"/>
         </w:rPr>
-        <w:t>jco.client.lang=de</w:t>
+        <w:t>jco.client.lang</w:t>
+      </w:r>
+      <w:proofErr w:type="spellEnd"/>
+      <w:r>
+        <w:rPr>
+          <w:rFonts w:ascii="Consolas" w:hAnsi="Consolas" w:cs="Consolas"/>
+          <w:sz w:val="20"/>
+          <w:szCs w:val="20"/>
+        </w:rPr>
+        <w:t>=de</w:t>
       </w:r>
     </w:p>
     <w:p>
@@ -6684,13 +7513,23 @@
           <w:szCs w:val="20"/>
         </w:rPr>
       </w:pPr>
+      <w:proofErr w:type="spellStart"/>
       <w:r>
         <w:rPr>
           <w:rFonts w:ascii="Consolas" w:hAnsi="Consolas" w:cs="Consolas"/>
           <w:sz w:val="20"/>
           <w:szCs w:val="20"/>
         </w:rPr>
-        <w:t>jco.client.client=202</w:t>
+        <w:t>jco.client.client</w:t>
+      </w:r>
+      <w:proofErr w:type="spellEnd"/>
+      <w:r>
+        <w:rPr>
+          <w:rFonts w:ascii="Consolas" w:hAnsi="Consolas" w:cs="Consolas"/>
+          <w:sz w:val="20"/>
+          <w:szCs w:val="20"/>
+        </w:rPr>
+        <w:t>=202</w:t>
       </w:r>
     </w:p>
     <w:p>
@@ -6706,13 +7545,23 @@
           <w:szCs w:val="20"/>
         </w:rPr>
       </w:pPr>
+      <w:proofErr w:type="spellStart"/>
       <w:r>
         <w:rPr>
           <w:rFonts w:ascii="Consolas" w:hAnsi="Consolas" w:cs="Consolas"/>
           <w:sz w:val="20"/>
           <w:szCs w:val="20"/>
         </w:rPr>
-        <w:t>jco.client.passwd=SAPLEXA</w:t>
+        <w:t>jco.client.passwd</w:t>
+      </w:r>
+      <w:proofErr w:type="spellEnd"/>
+      <w:r>
+        <w:rPr>
+          <w:rFonts w:ascii="Consolas" w:hAnsi="Consolas" w:cs="Consolas"/>
+          <w:sz w:val="20"/>
+          <w:szCs w:val="20"/>
+        </w:rPr>
+        <w:t>=SAPLEXA</w:t>
       </w:r>
     </w:p>
     <w:p>
@@ -6728,13 +7577,23 @@
           <w:szCs w:val="20"/>
         </w:rPr>
       </w:pPr>
+      <w:proofErr w:type="spellStart"/>
       <w:r>
         <w:rPr>
           <w:rFonts w:ascii="Consolas" w:hAnsi="Consolas" w:cs="Consolas"/>
           <w:sz w:val="20"/>
           <w:szCs w:val="20"/>
         </w:rPr>
-        <w:t>jco.client.user=RFC_SAPLEXA</w:t>
+        <w:t>jco.client.user</w:t>
+      </w:r>
+      <w:proofErr w:type="spellEnd"/>
+      <w:r>
+        <w:rPr>
+          <w:rFonts w:ascii="Consolas" w:hAnsi="Consolas" w:cs="Consolas"/>
+          <w:sz w:val="20"/>
+          <w:szCs w:val="20"/>
+        </w:rPr>
+        <w:t>=RFC_SAPLEXA</w:t>
       </w:r>
     </w:p>
     <w:p>
@@ -6750,13 +7609,23 @@
           <w:szCs w:val="20"/>
         </w:rPr>
       </w:pPr>
+      <w:proofErr w:type="spellStart"/>
       <w:r>
         <w:rPr>
           <w:rFonts w:ascii="Consolas" w:hAnsi="Consolas" w:cs="Consolas"/>
           <w:sz w:val="20"/>
           <w:szCs w:val="20"/>
         </w:rPr>
-        <w:t>jco.client.sysnr=95</w:t>
+        <w:t>jco.client.sysnr</w:t>
+      </w:r>
+      <w:proofErr w:type="spellEnd"/>
+      <w:r>
+        <w:rPr>
+          <w:rFonts w:ascii="Consolas" w:hAnsi="Consolas" w:cs="Consolas"/>
+          <w:sz w:val="20"/>
+          <w:szCs w:val="20"/>
+        </w:rPr>
+        <w:t>=95</w:t>
       </w:r>
     </w:p>
     <w:p>
@@ -6796,13 +7665,23 @@
           <w:szCs w:val="20"/>
         </w:rPr>
       </w:pPr>
+      <w:proofErr w:type="spellStart"/>
       <w:r>
         <w:rPr>
           <w:rFonts w:ascii="Consolas" w:hAnsi="Consolas" w:cs="Consolas"/>
           <w:sz w:val="20"/>
           <w:szCs w:val="20"/>
         </w:rPr>
-        <w:t>jco.destination.peak_limit=10</w:t>
+        <w:t>jco.destination.peak_limit</w:t>
+      </w:r>
+      <w:proofErr w:type="spellEnd"/>
+      <w:r>
+        <w:rPr>
+          <w:rFonts w:ascii="Consolas" w:hAnsi="Consolas" w:cs="Consolas"/>
+          <w:sz w:val="20"/>
+          <w:szCs w:val="20"/>
+        </w:rPr>
+        <w:t>=10</w:t>
       </w:r>
     </w:p>
     <w:p>
@@ -6810,13 +7689,23 @@
         <w:ind w:left="708"/>
         <w:jc w:val="both"/>
       </w:pPr>
+      <w:proofErr w:type="spellStart"/>
       <w:r>
         <w:rPr>
           <w:rFonts w:ascii="Consolas" w:hAnsi="Consolas" w:cs="Consolas"/>
           <w:sz w:val="20"/>
           <w:szCs w:val="20"/>
         </w:rPr>
-        <w:t>jco.destination.pool_capacity=3</w:t>
+        <w:t>jco.destination.pool_capacity</w:t>
+      </w:r>
+      <w:proofErr w:type="spellEnd"/>
+      <w:r>
+        <w:rPr>
+          <w:rFonts w:ascii="Consolas" w:hAnsi="Consolas" w:cs="Consolas"/>
+          <w:sz w:val="20"/>
+          <w:szCs w:val="20"/>
+        </w:rPr>
+        <w:t>=3</w:t>
       </w:r>
     </w:p>
     <w:p>
@@ -7099,6 +7988,7 @@
       <w:r>
         <w:t xml:space="preserve">die Variable </w:t>
       </w:r>
+      <w:proofErr w:type="spellStart"/>
       <w:r>
         <w:rPr>
           <w:rFonts w:ascii="Arial monospaced for SAP" w:hAnsi="Arial monospaced for SAP"/>
@@ -7106,6 +7996,7 @@
         </w:rPr>
         <w:t>repository</w:t>
       </w:r>
+      <w:proofErr w:type="spellEnd"/>
       <w:r>
         <w:rPr>
           <w:color w:val="FFFFFF" w:themeColor="background1"/>
@@ -7113,8 +8004,17 @@
         <w:t xml:space="preserve"> </w:t>
       </w:r>
       <w:r>
-        <w:t xml:space="preserve">sei vom Typ JCoRepository, </w:t>
-      </w:r>
+        <w:t xml:space="preserve">sei vom Typ </w:t>
+      </w:r>
+      <w:proofErr w:type="spellStart"/>
+      <w:r>
+        <w:t>JCoRepository</w:t>
+      </w:r>
+      <w:proofErr w:type="spellEnd"/>
+      <w:r>
+        <w:t xml:space="preserve">, </w:t>
+      </w:r>
+      <w:proofErr w:type="spellStart"/>
       <w:r>
         <w:rPr>
           <w:rFonts w:ascii="Arial monospaced for SAP" w:hAnsi="Arial monospaced for SAP"/>
@@ -7122,8 +8022,17 @@
         </w:rPr>
         <w:t>function</w:t>
       </w:r>
-      <w:r>
-        <w:t xml:space="preserve"> vom Typ JCoFunction und </w:t>
+      <w:proofErr w:type="spellEnd"/>
+      <w:r>
+        <w:t xml:space="preserve"> vom Typ </w:t>
+      </w:r>
+      <w:proofErr w:type="spellStart"/>
+      <w:r>
+        <w:t>JCoFunction</w:t>
+      </w:r>
+      <w:proofErr w:type="spellEnd"/>
+      <w:r>
+        <w:t xml:space="preserve"> und </w:t>
       </w:r>
       <w:r>
         <w:rPr>
@@ -7139,7 +8048,15 @@
         <w:t xml:space="preserve"> </w:t>
       </w:r>
       <w:r>
-        <w:t>vom Typ JCoDestination, kann ein möglicher Java-seitiger Funktionsaufruf wie folgt aussehen.</w:t>
+        <w:t xml:space="preserve">vom Typ </w:t>
+      </w:r>
+      <w:proofErr w:type="spellStart"/>
+      <w:r>
+        <w:t>JCoDestination</w:t>
+      </w:r>
+      <w:proofErr w:type="spellEnd"/>
+      <w:r>
+        <w:t>, kann ein möglicher Java-seitiger Funktionsaufruf wie folgt aussehen.</w:t>
       </w:r>
     </w:p>
     <w:p>
@@ -7205,25 +8122,51 @@
       <w:r>
         <w:t xml:space="preserve">Abbildung </w:t>
       </w:r>
-      <w:fldSimple w:instr=" STYLEREF 1 \s ">
-        <w:r>
-          <w:rPr>
-            <w:noProof/>
-          </w:rPr>
-          <w:t>5</w:t>
-        </w:r>
-      </w:fldSimple>
+      <w:r>
+        <w:fldChar w:fldCharType="begin"/>
+      </w:r>
+      <w:r>
+        <w:instrText xml:space="preserve"> STYLEREF 1 \s </w:instrText>
+      </w:r>
+      <w:r>
+        <w:fldChar w:fldCharType="separate"/>
+      </w:r>
+      <w:r>
+        <w:rPr>
+          <w:noProof/>
+        </w:rPr>
+        <w:t>5</w:t>
+      </w:r>
+      <w:r>
+        <w:rPr>
+          <w:noProof/>
+        </w:rPr>
+        <w:fldChar w:fldCharType="end"/>
+      </w:r>
       <w:r>
         <w:t>.</w:t>
       </w:r>
-      <w:fldSimple w:instr=" SEQ Abbildung \* ARABIC \s 1 ">
-        <w:r>
-          <w:rPr>
-            <w:noProof/>
-          </w:rPr>
-          <w:t>4</w:t>
-        </w:r>
-      </w:fldSimple>
+      <w:r>
+        <w:fldChar w:fldCharType="begin"/>
+      </w:r>
+      <w:r>
+        <w:instrText xml:space="preserve"> SEQ Abbildung \* ARABIC \s 1 </w:instrText>
+      </w:r>
+      <w:r>
+        <w:fldChar w:fldCharType="separate"/>
+      </w:r>
+      <w:r>
+        <w:rPr>
+          <w:noProof/>
+        </w:rPr>
+        <w:t>4</w:t>
+      </w:r>
+      <w:r>
+        <w:rPr>
+          <w:noProof/>
+        </w:rPr>
+        <w:fldChar w:fldCharType="end"/>
+      </w:r>
       <w:r>
         <w:t xml:space="preserve"> Java-seitiger Funktionsaufruf </w:t>
       </w:r>
@@ -7323,7 +8266,23 @@
         <w:t xml:space="preserve"> zurück</w:t>
       </w:r>
       <w:r>
-        <w:t>, den sogenannten BAPI-Bausteinen (Business Application Programming Interface).</w:t>
+        <w:t xml:space="preserve">, den sogenannten BAPI-Bausteinen (Business </w:t>
+      </w:r>
+      <w:proofErr w:type="spellStart"/>
+      <w:r>
+        <w:t>Application</w:t>
+      </w:r>
+      <w:proofErr w:type="spellEnd"/>
+      <w:r>
+        <w:t xml:space="preserve"> </w:t>
+      </w:r>
+      <w:proofErr w:type="spellStart"/>
+      <w:r>
+        <w:t>Programming</w:t>
+      </w:r>
+      <w:proofErr w:type="spellEnd"/>
+      <w:r>
+        <w:t xml:space="preserve"> Interface).</w:t>
       </w:r>
       <w:r>
         <w:t xml:space="preserve"> Durch die Verwendung der Bausteine können weitere für die Buchung benötigte Bestellinformationen abgefragt werden. </w:t>
@@ -7608,7 +8567,15 @@
         <w:t>Erklärung von Fremdwörtern</w:t>
       </w:r>
       <w:r>
-        <w:t>, wie z.B. BackLog-Listen</w:t>
+        <w:t xml:space="preserve">, wie z.B. </w:t>
+      </w:r>
+      <w:proofErr w:type="spellStart"/>
+      <w:r>
+        <w:t>BackLog</w:t>
+      </w:r>
+      <w:proofErr w:type="spellEnd"/>
+      <w:r>
+        <w:t>-Listen</w:t>
       </w:r>
     </w:p>
     <w:p>
@@ -7914,14 +8881,27 @@
       <w:r>
         <w:t xml:space="preserve">Code </w:t>
       </w:r>
-      <w:fldSimple w:instr=" SEQ Code \* ARABIC ">
-        <w:r>
-          <w:rPr>
-            <w:noProof/>
-          </w:rPr>
-          <w:t>1</w:t>
-        </w:r>
-      </w:fldSimple>
+      <w:r>
+        <w:fldChar w:fldCharType="begin"/>
+      </w:r>
+      <w:r>
+        <w:instrText xml:space="preserve"> SEQ Code \* ARABIC </w:instrText>
+      </w:r>
+      <w:r>
+        <w:fldChar w:fldCharType="separate"/>
+      </w:r>
+      <w:r>
+        <w:rPr>
+          <w:noProof/>
+        </w:rPr>
+        <w:t>1</w:t>
+      </w:r>
+      <w:r>
+        <w:rPr>
+          <w:noProof/>
+        </w:rPr>
+        <w:fldChar w:fldCharType="end"/>
+      </w:r>
       <w:r>
         <w:t xml:space="preserve"> Funktionsbaustein ZE268_GETOPENPOSITION</w:t>
       </w:r>
@@ -8671,14 +9651,27 @@
       <w:r>
         <w:t xml:space="preserve">Code </w:t>
       </w:r>
-      <w:fldSimple w:instr=" SEQ Code \* ARABIC ">
-        <w:r>
-          <w:rPr>
-            <w:noProof/>
-          </w:rPr>
-          <w:t>2</w:t>
-        </w:r>
-      </w:fldSimple>
+      <w:r>
+        <w:fldChar w:fldCharType="begin"/>
+      </w:r>
+      <w:r>
+        <w:instrText xml:space="preserve"> SEQ Code \* ARABIC </w:instrText>
+      </w:r>
+      <w:r>
+        <w:fldChar w:fldCharType="separate"/>
+      </w:r>
+      <w:r>
+        <w:rPr>
+          <w:noProof/>
+        </w:rPr>
+        <w:t>2</w:t>
+      </w:r>
+      <w:r>
+        <w:rPr>
+          <w:noProof/>
+        </w:rPr>
+        <w:fldChar w:fldCharType="end"/>
+      </w:r>
       <w:r>
         <w:t xml:space="preserve"> Funktionsbaustein ZE268_GETORDERITEMS</w:t>
       </w:r>
@@ -9496,14 +10489,27 @@
         <w:lastRenderedPageBreak/>
         <w:t xml:space="preserve">Code </w:t>
       </w:r>
-      <w:fldSimple w:instr=" SEQ Code \* ARABIC ">
-        <w:r>
-          <w:rPr>
-            <w:noProof/>
-          </w:rPr>
-          <w:t>3</w:t>
-        </w:r>
-      </w:fldSimple>
+      <w:r>
+        <w:fldChar w:fldCharType="begin"/>
+      </w:r>
+      <w:r>
+        <w:instrText xml:space="preserve"> SEQ Code \* ARABIC </w:instrText>
+      </w:r>
+      <w:r>
+        <w:fldChar w:fldCharType="separate"/>
+      </w:r>
+      <w:r>
+        <w:rPr>
+          <w:noProof/>
+        </w:rPr>
+        <w:t>3</w:t>
+      </w:r>
+      <w:r>
+        <w:rPr>
+          <w:noProof/>
+        </w:rPr>
+        <w:fldChar w:fldCharType="end"/>
+      </w:r>
       <w:r>
         <w:t xml:space="preserve"> Funktionsbaustein ZE268_GETPROPOSALLIST</w:t>
       </w:r>
@@ -10607,14 +11613,27 @@
         <w:lastRenderedPageBreak/>
         <w:t xml:space="preserve">Code </w:t>
       </w:r>
-      <w:fldSimple w:instr=" SEQ Code \* ARABIC ">
-        <w:r>
-          <w:rPr>
-            <w:noProof/>
-          </w:rPr>
-          <w:t>4</w:t>
-        </w:r>
-      </w:fldSimple>
+      <w:r>
+        <w:fldChar w:fldCharType="begin"/>
+      </w:r>
+      <w:r>
+        <w:instrText xml:space="preserve"> SEQ Code \* ARABIC </w:instrText>
+      </w:r>
+      <w:r>
+        <w:fldChar w:fldCharType="separate"/>
+      </w:r>
+      <w:r>
+        <w:rPr>
+          <w:noProof/>
+        </w:rPr>
+        <w:t>4</w:t>
+      </w:r>
+      <w:r>
+        <w:rPr>
+          <w:noProof/>
+        </w:rPr>
+        <w:fldChar w:fldCharType="end"/>
+      </w:r>
       <w:r>
         <w:t xml:space="preserve"> Funktionsbaustein ZE270_GMVT</w:t>
       </w:r>
@@ -14237,6 +15256,7 @@
         <w:docPartUnique/>
       </w:docPartObj>
     </w:sdtPr>
+    <w:sdtEndPr/>
     <w:sdtContent>
       <w:p>
         <w:pPr>
@@ -14282,6 +15302,7 @@
         <w:docPartUnique/>
       </w:docPartObj>
     </w:sdtPr>
+    <w:sdtEndPr/>
     <w:sdtContent>
       <w:p>
         <w:pPr>
@@ -14348,7 +15369,15 @@
         <w:footnoteRef/>
       </w:r>
       <w:r>
-        <w:t xml:space="preserve"> EKKO-Tabelle, Böselager.</w:t>
+        <w:t xml:space="preserve"> EKKO-Tabelle, </w:t>
+      </w:r>
+      <w:proofErr w:type="spellStart"/>
+      <w:r>
+        <w:t>Böselager</w:t>
+      </w:r>
+      <w:proofErr w:type="spellEnd"/>
+      <w:r>
+        <w:t>.</w:t>
       </w:r>
     </w:p>
   </w:footnote>
@@ -15051,8 +16080,11 @@
     <w:lsdException w:name="Table 3D effects 3" w:semiHidden="1" w:unhideWhenUsed="1"/>
     <w:lsdException w:name="Table Contemporary" w:semiHidden="1" w:unhideWhenUsed="1"/>
     <w:lsdException w:name="Table Elegant" w:semiHidden="1" w:unhideWhenUsed="1"/>
+    <w:lsdException w:name="Table Professional" w:semiHidden="1" w:unhideWhenUsed="1"/>
     <w:lsdException w:name="Table Subtle 1" w:semiHidden="1" w:unhideWhenUsed="1"/>
     <w:lsdException w:name="Table Subtle 2" w:semiHidden="1" w:unhideWhenUsed="1"/>
+    <w:lsdException w:name="Table Web 1" w:semiHidden="1" w:unhideWhenUsed="1"/>
+    <w:lsdException w:name="Table Web 2" w:semiHidden="1" w:unhideWhenUsed="1"/>
     <w:lsdException w:name="Table Web 3" w:semiHidden="1" w:unhideWhenUsed="1"/>
     <w:lsdException w:name="Balloon Text" w:semiHidden="1" w:unhideWhenUsed="1"/>
     <w:lsdException w:name="Table Grid" w:uiPriority="39"/>
@@ -15521,6 +16553,7 @@
   <w:style w:type="character" w:default="1" w:styleId="Absatz-Standardschriftart">
     <w:name w:val="Default Paragraph Font"/>
     <w:uiPriority w:val="1"/>
+    <w:semiHidden/>
     <w:unhideWhenUsed/>
   </w:style>
   <w:style w:type="table" w:default="1" w:styleId="NormaleTabelle">
@@ -16452,7 +17485,7 @@
 </file>
 
 <file path=customXml/itemProps1.xml><?xml version="1.0" encoding="utf-8"?>
-<ds:datastoreItem xmlns:ds="http://schemas.openxmlformats.org/officeDocument/2006/customXml" ds:itemID="{191AB478-CFC9-4F66-92CA-C45F2D20C357}">
+<ds:datastoreItem xmlns:ds="http://schemas.openxmlformats.org/officeDocument/2006/customXml" ds:itemID="{70333E6B-175E-4EE0-896B-C4D5755424D5}">
   <ds:schemaRefs>
     <ds:schemaRef ds:uri="http://schemas.openxmlformats.org/officeDocument/2006/bibliography"/>
   </ds:schemaRefs>

</xml_diff>